<commit_message>
Test and fix malformed text eg 'she and she' on souse with DEAT and no BIRT
</commit_message>
<xml_diff>
--- a/Ged2Reg/Documentation/Ged2Reg User Guide.docx
+++ b/Ged2Reg/Documentation/Ged2Reg User Guide.docx
@@ -289,7 +289,7 @@
           <w:r>
             <w:fldChar w:fldCharType="separate"/>
           </w:r>
-          <w:hyperlink w:anchor="_Toc67819226" w:history="1">
+          <w:hyperlink w:anchor="_Toc68682163" w:history="1">
             <w:r>
               <w:rPr>
                 <w:rStyle w:val="Hyperlink"/>
@@ -316,7 +316,7 @@
                 <w:noProof/>
                 <w:webHidden/>
               </w:rPr>
-              <w:instrText xml:space="preserve"> PAGEREF _Toc67819226 \h </w:instrText>
+              <w:instrText xml:space="preserve"> PAGEREF _Toc68682163 \h </w:instrText>
             </w:r>
             <w:r>
               <w:rPr>
@@ -355,7 +355,7 @@
               <w:noProof/>
             </w:rPr>
           </w:pPr>
-          <w:hyperlink w:anchor="_Toc67819227" w:history="1">
+          <w:hyperlink w:anchor="_Toc68682164" w:history="1">
             <w:r>
               <w:rPr>
                 <w:rStyle w:val="Hyperlink"/>
@@ -382,7 +382,7 @@
                 <w:noProof/>
                 <w:webHidden/>
               </w:rPr>
-              <w:instrText xml:space="preserve"> PAGEREF _Toc67819227 \h </w:instrText>
+              <w:instrText xml:space="preserve"> PAGEREF _Toc68682164 \h </w:instrText>
             </w:r>
             <w:r>
               <w:rPr>
@@ -421,7 +421,7 @@
               <w:noProof/>
             </w:rPr>
           </w:pPr>
-          <w:hyperlink w:anchor="_Toc67819228" w:history="1">
+          <w:hyperlink w:anchor="_Toc68682165" w:history="1">
             <w:r>
               <w:rPr>
                 <w:rStyle w:val="Hyperlink"/>
@@ -448,7 +448,7 @@
                 <w:noProof/>
                 <w:webHidden/>
               </w:rPr>
-              <w:instrText xml:space="preserve"> PAGEREF _Toc67819228 \h </w:instrText>
+              <w:instrText xml:space="preserve"> PAGEREF _Toc68682165 \h </w:instrText>
             </w:r>
             <w:r>
               <w:rPr>
@@ -487,7 +487,7 @@
               <w:noProof/>
             </w:rPr>
           </w:pPr>
-          <w:hyperlink w:anchor="_Toc67819229" w:history="1">
+          <w:hyperlink w:anchor="_Toc68682166" w:history="1">
             <w:r>
               <w:rPr>
                 <w:rStyle w:val="Hyperlink"/>
@@ -514,7 +514,7 @@
                 <w:noProof/>
                 <w:webHidden/>
               </w:rPr>
-              <w:instrText xml:space="preserve"> PAGEREF _Toc67819229 \h </w:instrText>
+              <w:instrText xml:space="preserve"> PAGEREF _Toc68682166 \h </w:instrText>
             </w:r>
             <w:r>
               <w:rPr>
@@ -553,7 +553,7 @@
               <w:noProof/>
             </w:rPr>
           </w:pPr>
-          <w:hyperlink w:anchor="_Toc67819230" w:history="1">
+          <w:hyperlink w:anchor="_Toc68682167" w:history="1">
             <w:r>
               <w:rPr>
                 <w:rStyle w:val="Hyperlink"/>
@@ -580,7 +580,7 @@
                 <w:noProof/>
                 <w:webHidden/>
               </w:rPr>
-              <w:instrText xml:space="preserve"> PAGEREF _Toc67819230 \h </w:instrText>
+              <w:instrText xml:space="preserve"> PAGEREF _Toc68682167 \h </w:instrText>
             </w:r>
             <w:r>
               <w:rPr>
@@ -619,7 +619,7 @@
               <w:noProof/>
             </w:rPr>
           </w:pPr>
-          <w:hyperlink w:anchor="_Toc67819231" w:history="1">
+          <w:hyperlink w:anchor="_Toc68682168" w:history="1">
             <w:r>
               <w:rPr>
                 <w:rStyle w:val="Hyperlink"/>
@@ -646,7 +646,7 @@
                 <w:noProof/>
                 <w:webHidden/>
               </w:rPr>
-              <w:instrText xml:space="preserve"> PAGEREF _Toc67819231 \h </w:instrText>
+              <w:instrText xml:space="preserve"> PAGEREF _Toc68682168 \h </w:instrText>
             </w:r>
             <w:r>
               <w:rPr>
@@ -688,7 +688,7 @@
               <w:noProof/>
             </w:rPr>
           </w:pPr>
-          <w:hyperlink w:anchor="_Toc67819232" w:history="1">
+          <w:hyperlink w:anchor="_Toc68682169" w:history="1">
             <w:r>
               <w:rPr>
                 <w:rStyle w:val="Hyperlink"/>
@@ -715,7 +715,7 @@
                 <w:noProof/>
                 <w:webHidden/>
               </w:rPr>
-              <w:instrText xml:space="preserve"> PAGEREF _Toc67819232 \h </w:instrText>
+              <w:instrText xml:space="preserve"> PAGEREF _Toc68682169 \h </w:instrText>
             </w:r>
             <w:r>
               <w:rPr>
@@ -757,7 +757,7 @@
               <w:noProof/>
             </w:rPr>
           </w:pPr>
-          <w:hyperlink w:anchor="_Toc67819233" w:history="1">
+          <w:hyperlink w:anchor="_Toc68682170" w:history="1">
             <w:r>
               <w:rPr>
                 <w:rStyle w:val="Hyperlink"/>
@@ -784,7 +784,7 @@
                 <w:noProof/>
                 <w:webHidden/>
               </w:rPr>
-              <w:instrText xml:space="preserve"> PAGEREF _Toc67819233 \h </w:instrText>
+              <w:instrText xml:space="preserve"> PAGEREF _Toc68682170 \h </w:instrText>
             </w:r>
             <w:r>
               <w:rPr>
@@ -823,7 +823,7 @@
               <w:noProof/>
             </w:rPr>
           </w:pPr>
-          <w:hyperlink w:anchor="_Toc67819234" w:history="1">
+          <w:hyperlink w:anchor="_Toc68682171" w:history="1">
             <w:r>
               <w:rPr>
                 <w:rStyle w:val="Hyperlink"/>
@@ -850,7 +850,7 @@
                 <w:noProof/>
                 <w:webHidden/>
               </w:rPr>
-              <w:instrText xml:space="preserve"> PAGEREF _Toc67819234 \h </w:instrText>
+              <w:instrText xml:space="preserve"> PAGEREF _Toc68682171 \h </w:instrText>
             </w:r>
             <w:r>
               <w:rPr>
@@ -889,7 +889,7 @@
               <w:noProof/>
             </w:rPr>
           </w:pPr>
-          <w:hyperlink w:anchor="_Toc67819235" w:history="1">
+          <w:hyperlink w:anchor="_Toc68682172" w:history="1">
             <w:r>
               <w:rPr>
                 <w:rStyle w:val="Hyperlink"/>
@@ -916,7 +916,7 @@
                 <w:noProof/>
                 <w:webHidden/>
               </w:rPr>
-              <w:instrText xml:space="preserve"> PAGEREF _Toc67819235 \h </w:instrText>
+              <w:instrText xml:space="preserve"> PAGEREF _Toc68682172 \h </w:instrText>
             </w:r>
             <w:r>
               <w:rPr>
@@ -955,7 +955,7 @@
               <w:noProof/>
             </w:rPr>
           </w:pPr>
-          <w:hyperlink w:anchor="_Toc67819236" w:history="1">
+          <w:hyperlink w:anchor="_Toc68682173" w:history="1">
             <w:r>
               <w:rPr>
                 <w:rStyle w:val="Hyperlink"/>
@@ -982,7 +982,7 @@
                 <w:noProof/>
                 <w:webHidden/>
               </w:rPr>
-              <w:instrText xml:space="preserve"> PAGEREF _Toc67819236 \h </w:instrText>
+              <w:instrText xml:space="preserve"> PAGEREF _Toc68682173 \h </w:instrText>
             </w:r>
             <w:r>
               <w:rPr>
@@ -1021,7 +1021,7 @@
               <w:noProof/>
             </w:rPr>
           </w:pPr>
-          <w:hyperlink w:anchor="_Toc67819237" w:history="1">
+          <w:hyperlink w:anchor="_Toc68682174" w:history="1">
             <w:r>
               <w:rPr>
                 <w:rStyle w:val="Hyperlink"/>
@@ -1048,7 +1048,7 @@
                 <w:noProof/>
                 <w:webHidden/>
               </w:rPr>
-              <w:instrText xml:space="preserve"> PAGEREF _Toc67819237 \h </w:instrText>
+              <w:instrText xml:space="preserve"> PAGEREF _Toc68682174 \h </w:instrText>
             </w:r>
             <w:r>
               <w:rPr>
@@ -1090,7 +1090,7 @@
               <w:noProof/>
             </w:rPr>
           </w:pPr>
-          <w:hyperlink w:anchor="_Toc67819238" w:history="1">
+          <w:hyperlink w:anchor="_Toc68682175" w:history="1">
             <w:r>
               <w:rPr>
                 <w:rStyle w:val="Hyperlink"/>
@@ -1117,7 +1117,7 @@
                 <w:noProof/>
                 <w:webHidden/>
               </w:rPr>
-              <w:instrText xml:space="preserve"> PAGEREF _Toc67819238 \h </w:instrText>
+              <w:instrText xml:space="preserve"> PAGEREF _Toc68682175 \h </w:instrText>
             </w:r>
             <w:r>
               <w:rPr>
@@ -1156,7 +1156,7 @@
               <w:noProof/>
             </w:rPr>
           </w:pPr>
-          <w:hyperlink w:anchor="_Toc67819239" w:history="1">
+          <w:hyperlink w:anchor="_Toc68682176" w:history="1">
             <w:r>
               <w:rPr>
                 <w:rStyle w:val="Hyperlink"/>
@@ -1183,7 +1183,7 @@
                 <w:noProof/>
                 <w:webHidden/>
               </w:rPr>
-              <w:instrText xml:space="preserve"> PAGEREF _Toc67819239 \h </w:instrText>
+              <w:instrText xml:space="preserve"> PAGEREF _Toc68682176 \h </w:instrText>
             </w:r>
             <w:r>
               <w:rPr>
@@ -1222,7 +1222,7 @@
               <w:noProof/>
             </w:rPr>
           </w:pPr>
-          <w:hyperlink w:anchor="_Toc67819240" w:history="1">
+          <w:hyperlink w:anchor="_Toc68682177" w:history="1">
             <w:r>
               <w:rPr>
                 <w:rStyle w:val="Hyperlink"/>
@@ -1249,7 +1249,7 @@
                 <w:noProof/>
                 <w:webHidden/>
               </w:rPr>
-              <w:instrText xml:space="preserve"> PAGEREF _Toc67819240 \h </w:instrText>
+              <w:instrText xml:space="preserve"> PAGEREF _Toc68682177 \h </w:instrText>
             </w:r>
             <w:r>
               <w:rPr>
@@ -1288,7 +1288,7 @@
               <w:noProof/>
             </w:rPr>
           </w:pPr>
-          <w:hyperlink w:anchor="_Toc67819241" w:history="1">
+          <w:hyperlink w:anchor="_Toc68682178" w:history="1">
             <w:r>
               <w:rPr>
                 <w:rStyle w:val="Hyperlink"/>
@@ -1315,7 +1315,7 @@
                 <w:noProof/>
                 <w:webHidden/>
               </w:rPr>
-              <w:instrText xml:space="preserve"> PAGEREF _Toc67819241 \h </w:instrText>
+              <w:instrText xml:space="preserve"> PAGEREF _Toc68682178 \h </w:instrText>
             </w:r>
             <w:r>
               <w:rPr>
@@ -1354,7 +1354,7 @@
               <w:noProof/>
             </w:rPr>
           </w:pPr>
-          <w:hyperlink w:anchor="_Toc67819242" w:history="1">
+          <w:hyperlink w:anchor="_Toc68682179" w:history="1">
             <w:r>
               <w:rPr>
                 <w:rStyle w:val="Hyperlink"/>
@@ -1381,7 +1381,7 @@
                 <w:noProof/>
                 <w:webHidden/>
               </w:rPr>
-              <w:instrText xml:space="preserve"> PAGEREF _Toc67819242 \h </w:instrText>
+              <w:instrText xml:space="preserve"> PAGEREF _Toc68682179 \h </w:instrText>
             </w:r>
             <w:r>
               <w:rPr>
@@ -1423,7 +1423,7 @@
               <w:noProof/>
             </w:rPr>
           </w:pPr>
-          <w:hyperlink w:anchor="_Toc67819243" w:history="1">
+          <w:hyperlink w:anchor="_Toc68682180" w:history="1">
             <w:r>
               <w:rPr>
                 <w:rStyle w:val="Hyperlink"/>
@@ -1450,7 +1450,7 @@
                 <w:noProof/>
                 <w:webHidden/>
               </w:rPr>
-              <w:instrText xml:space="preserve"> PAGEREF _Toc67819243 \h </w:instrText>
+              <w:instrText xml:space="preserve"> PAGEREF _Toc68682180 \h </w:instrText>
             </w:r>
             <w:r>
               <w:rPr>
@@ -1492,7 +1492,7 @@
               <w:noProof/>
             </w:rPr>
           </w:pPr>
-          <w:hyperlink w:anchor="_Toc67819244" w:history="1">
+          <w:hyperlink w:anchor="_Toc68682181" w:history="1">
             <w:r>
               <w:rPr>
                 <w:rStyle w:val="Hyperlink"/>
@@ -1519,7 +1519,7 @@
                 <w:noProof/>
                 <w:webHidden/>
               </w:rPr>
-              <w:instrText xml:space="preserve"> PAGEREF _Toc67819244 \h </w:instrText>
+              <w:instrText xml:space="preserve"> PAGEREF _Toc68682181 \h </w:instrText>
             </w:r>
             <w:r>
               <w:rPr>
@@ -1561,7 +1561,7 @@
               <w:noProof/>
             </w:rPr>
           </w:pPr>
-          <w:hyperlink w:anchor="_Toc67819245" w:history="1">
+          <w:hyperlink w:anchor="_Toc68682182" w:history="1">
             <w:r>
               <w:rPr>
                 <w:rStyle w:val="Hyperlink"/>
@@ -1588,7 +1588,7 @@
                 <w:noProof/>
                 <w:webHidden/>
               </w:rPr>
-              <w:instrText xml:space="preserve"> PAGEREF _Toc67819245 \h </w:instrText>
+              <w:instrText xml:space="preserve"> PAGEREF _Toc68682182 \h </w:instrText>
             </w:r>
             <w:r>
               <w:rPr>
@@ -1630,7 +1630,7 @@
               <w:noProof/>
             </w:rPr>
           </w:pPr>
-          <w:hyperlink w:anchor="_Toc67819246" w:history="1">
+          <w:hyperlink w:anchor="_Toc68682183" w:history="1">
             <w:r>
               <w:rPr>
                 <w:rStyle w:val="Hyperlink"/>
@@ -1657,7 +1657,7 @@
                 <w:noProof/>
                 <w:webHidden/>
               </w:rPr>
-              <w:instrText xml:space="preserve"> PAGEREF _Toc67819246 \h </w:instrText>
+              <w:instrText xml:space="preserve"> PAGEREF _Toc68682183 \h </w:instrText>
             </w:r>
             <w:r>
               <w:rPr>
@@ -1699,7 +1699,7 @@
               <w:noProof/>
             </w:rPr>
           </w:pPr>
-          <w:hyperlink w:anchor="_Toc67819247" w:history="1">
+          <w:hyperlink w:anchor="_Toc68682184" w:history="1">
             <w:r>
               <w:rPr>
                 <w:rStyle w:val="Hyperlink"/>
@@ -1726,7 +1726,7 @@
                 <w:noProof/>
                 <w:webHidden/>
               </w:rPr>
-              <w:instrText xml:space="preserve"> PAGEREF _Toc67819247 \h </w:instrText>
+              <w:instrText xml:space="preserve"> PAGEREF _Toc68682184 \h </w:instrText>
             </w:r>
             <w:r>
               <w:rPr>
@@ -1768,7 +1768,7 @@
               <w:noProof/>
             </w:rPr>
           </w:pPr>
-          <w:hyperlink w:anchor="_Toc67819248" w:history="1">
+          <w:hyperlink w:anchor="_Toc68682185" w:history="1">
             <w:r>
               <w:rPr>
                 <w:rStyle w:val="Hyperlink"/>
@@ -1795,7 +1795,7 @@
                 <w:noProof/>
                 <w:webHidden/>
               </w:rPr>
-              <w:instrText xml:space="preserve"> PAGEREF _Toc67819248 \h </w:instrText>
+              <w:instrText xml:space="preserve"> PAGEREF _Toc68682185 \h </w:instrText>
             </w:r>
             <w:r>
               <w:rPr>
@@ -1837,7 +1837,7 @@
               <w:noProof/>
             </w:rPr>
           </w:pPr>
-          <w:hyperlink w:anchor="_Toc67819249" w:history="1">
+          <w:hyperlink w:anchor="_Toc68682186" w:history="1">
             <w:r>
               <w:rPr>
                 <w:rStyle w:val="Hyperlink"/>
@@ -1864,7 +1864,7 @@
                 <w:noProof/>
                 <w:webHidden/>
               </w:rPr>
-              <w:instrText xml:space="preserve"> PAGEREF _Toc67819249 \h </w:instrText>
+              <w:instrText xml:space="preserve"> PAGEREF _Toc68682186 \h </w:instrText>
             </w:r>
             <w:r>
               <w:rPr>
@@ -1906,7 +1906,7 @@
               <w:noProof/>
             </w:rPr>
           </w:pPr>
-          <w:hyperlink w:anchor="_Toc67819250" w:history="1">
+          <w:hyperlink w:anchor="_Toc68682187" w:history="1">
             <w:r>
               <w:rPr>
                 <w:rStyle w:val="Hyperlink"/>
@@ -1933,7 +1933,7 @@
                 <w:noProof/>
                 <w:webHidden/>
               </w:rPr>
-              <w:instrText xml:space="preserve"> PAGEREF _Toc67819250 \h </w:instrText>
+              <w:instrText xml:space="preserve"> PAGEREF _Toc68682187 \h </w:instrText>
             </w:r>
             <w:r>
               <w:rPr>
@@ -1975,7 +1975,7 @@
               <w:noProof/>
             </w:rPr>
           </w:pPr>
-          <w:hyperlink w:anchor="_Toc67819251" w:history="1">
+          <w:hyperlink w:anchor="_Toc68682188" w:history="1">
             <w:r>
               <w:rPr>
                 <w:rStyle w:val="Hyperlink"/>
@@ -2002,7 +2002,7 @@
                 <w:noProof/>
                 <w:webHidden/>
               </w:rPr>
-              <w:instrText xml:space="preserve"> PAGEREF _Toc67819251 \h </w:instrText>
+              <w:instrText xml:space="preserve"> PAGEREF _Toc68682188 \h </w:instrText>
             </w:r>
             <w:r>
               <w:rPr>
@@ -2044,7 +2044,7 @@
               <w:noProof/>
             </w:rPr>
           </w:pPr>
-          <w:hyperlink w:anchor="_Toc67819252" w:history="1">
+          <w:hyperlink w:anchor="_Toc68682189" w:history="1">
             <w:r>
               <w:rPr>
                 <w:rStyle w:val="Hyperlink"/>
@@ -2071,7 +2071,7 @@
                 <w:noProof/>
                 <w:webHidden/>
               </w:rPr>
-              <w:instrText xml:space="preserve"> PAGEREF _Toc67819252 \h </w:instrText>
+              <w:instrText xml:space="preserve"> PAGEREF _Toc68682189 \h </w:instrText>
             </w:r>
             <w:r>
               <w:rPr>
@@ -2110,7 +2110,7 @@
               <w:noProof/>
             </w:rPr>
           </w:pPr>
-          <w:hyperlink w:anchor="_Toc67819253" w:history="1">
+          <w:hyperlink w:anchor="_Toc68682190" w:history="1">
             <w:r>
               <w:rPr>
                 <w:rStyle w:val="Hyperlink"/>
@@ -2137,7 +2137,7 @@
                 <w:noProof/>
                 <w:webHidden/>
               </w:rPr>
-              <w:instrText xml:space="preserve"> PAGEREF _Toc67819253 \h </w:instrText>
+              <w:instrText xml:space="preserve"> PAGEREF _Toc68682190 \h </w:instrText>
             </w:r>
             <w:r>
               <w:rPr>
@@ -2179,7 +2179,7 @@
               <w:noProof/>
             </w:rPr>
           </w:pPr>
-          <w:hyperlink w:anchor="_Toc67819254" w:history="1">
+          <w:hyperlink w:anchor="_Toc68682191" w:history="1">
             <w:r>
               <w:rPr>
                 <w:rStyle w:val="Hyperlink"/>
@@ -2206,7 +2206,7 @@
                 <w:noProof/>
                 <w:webHidden/>
               </w:rPr>
-              <w:instrText xml:space="preserve"> PAGEREF _Toc67819254 \h </w:instrText>
+              <w:instrText xml:space="preserve"> PAGEREF _Toc68682191 \h </w:instrText>
             </w:r>
             <w:r>
               <w:rPr>
@@ -2245,7 +2245,7 @@
               <w:noProof/>
             </w:rPr>
           </w:pPr>
-          <w:hyperlink w:anchor="_Toc67819255" w:history="1">
+          <w:hyperlink w:anchor="_Toc68682192" w:history="1">
             <w:r>
               <w:rPr>
                 <w:rStyle w:val="Hyperlink"/>
@@ -2272,7 +2272,7 @@
                 <w:noProof/>
                 <w:webHidden/>
               </w:rPr>
-              <w:instrText xml:space="preserve"> PAGEREF _Toc67819255 \h </w:instrText>
+              <w:instrText xml:space="preserve"> PAGEREF _Toc68682192 \h </w:instrText>
             </w:r>
             <w:r>
               <w:rPr>
@@ -2311,7 +2311,7 @@
               <w:noProof/>
             </w:rPr>
           </w:pPr>
-          <w:hyperlink w:anchor="_Toc67819256" w:history="1">
+          <w:hyperlink w:anchor="_Toc68682193" w:history="1">
             <w:r>
               <w:rPr>
                 <w:rStyle w:val="Hyperlink"/>
@@ -2338,7 +2338,7 @@
                 <w:noProof/>
                 <w:webHidden/>
               </w:rPr>
-              <w:instrText xml:space="preserve"> PAGEREF _Toc67819256 \h </w:instrText>
+              <w:instrText xml:space="preserve"> PAGEREF _Toc68682193 \h </w:instrText>
             </w:r>
             <w:r>
               <w:rPr>
@@ -2377,7 +2377,7 @@
               <w:noProof/>
             </w:rPr>
           </w:pPr>
-          <w:hyperlink w:anchor="_Toc67819257" w:history="1">
+          <w:hyperlink w:anchor="_Toc68682194" w:history="1">
             <w:r>
               <w:rPr>
                 <w:rStyle w:val="Hyperlink"/>
@@ -2404,7 +2404,7 @@
                 <w:noProof/>
                 <w:webHidden/>
               </w:rPr>
-              <w:instrText xml:space="preserve"> PAGEREF _Toc67819257 \h </w:instrText>
+              <w:instrText xml:space="preserve"> PAGEREF _Toc68682194 \h </w:instrText>
             </w:r>
             <w:r>
               <w:rPr>
@@ -2443,7 +2443,7 @@
               <w:noProof/>
             </w:rPr>
           </w:pPr>
-          <w:hyperlink w:anchor="_Toc67819258" w:history="1">
+          <w:hyperlink w:anchor="_Toc68682195" w:history="1">
             <w:r>
               <w:rPr>
                 <w:rStyle w:val="Hyperlink"/>
@@ -2470,7 +2470,7 @@
                 <w:noProof/>
                 <w:webHidden/>
               </w:rPr>
-              <w:instrText xml:space="preserve"> PAGEREF _Toc67819258 \h </w:instrText>
+              <w:instrText xml:space="preserve"> PAGEREF _Toc68682195 \h </w:instrText>
             </w:r>
             <w:r>
               <w:rPr>
@@ -2522,7 +2522,7 @@
       <w:pPr>
         <w:pStyle w:val="Heading1"/>
       </w:pPr>
-      <w:bookmarkStart w:id="1" w:name="_Toc67819226"/>
+      <w:bookmarkStart w:id="1" w:name="_Toc68682163"/>
       <w:r>
         <w:lastRenderedPageBreak/>
         <w:t>Introduction</w:t>
@@ -2684,7 +2684,7 @@
       <w:pPr>
         <w:pStyle w:val="Heading2"/>
       </w:pPr>
-      <w:bookmarkStart w:id="2" w:name="_Toc67819227"/>
+      <w:bookmarkStart w:id="2" w:name="_Toc68682164"/>
       <w:r>
         <w:t>License</w:t>
       </w:r>
@@ -2792,7 +2792,7 @@
       <w:pPr>
         <w:pStyle w:val="Heading2"/>
       </w:pPr>
-      <w:bookmarkStart w:id="3" w:name="_Toc67819228"/>
+      <w:bookmarkStart w:id="3" w:name="_Toc68682165"/>
       <w:r>
         <w:t xml:space="preserve">Conventions, </w:t>
       </w:r>
@@ -2927,7 +2927,16 @@
         </w:r>
       </w:hyperlink>
       <w:r>
-        <w:t xml:space="preserve"> ).  </w:t>
+        <w:t xml:space="preserve"> ).</w:t>
+      </w:r>
+      <w:r>
+        <w:rPr>
+          <w:rStyle w:val="FootnoteReference"/>
+        </w:rPr>
+        <w:footnoteReference w:id="4"/>
+      </w:r>
+      <w:r>
+        <w:t xml:space="preserve">  </w:t>
       </w:r>
       <w:r>
         <w:t xml:space="preserve">For </w:t>
@@ -3010,7 +3019,7 @@
         <w:rPr>
           <w:rStyle w:val="FootnoteReference"/>
         </w:rPr>
-        <w:footnoteReference w:id="4"/>
+        <w:footnoteReference w:id="5"/>
       </w:r>
       <w:r>
         <w:t xml:space="preserve"> </w:t>
@@ -3047,7 +3056,7 @@
       <w:pPr>
         <w:pStyle w:val="Heading2"/>
       </w:pPr>
-      <w:bookmarkStart w:id="4" w:name="_Toc67819229"/>
+      <w:bookmarkStart w:id="4" w:name="_Toc68682166"/>
       <w:r>
         <w:t>User Interface</w:t>
       </w:r>
@@ -3074,7 +3083,7 @@
       <w:pPr>
         <w:pStyle w:val="Heading2"/>
       </w:pPr>
-      <w:bookmarkStart w:id="5" w:name="_Toc67819230"/>
+      <w:bookmarkStart w:id="5" w:name="_Toc68682167"/>
       <w:r>
         <w:t>So Many Options!</w:t>
       </w:r>
@@ -3198,7 +3207,7 @@
       <w:pPr>
         <w:pStyle w:val="Heading2"/>
       </w:pPr>
-      <w:bookmarkStart w:id="6" w:name="_Toc67819231"/>
+      <w:bookmarkStart w:id="6" w:name="_Toc68682168"/>
       <w:r>
         <w:t>Large Documents vs.  Free Applications</w:t>
       </w:r>
@@ -3413,7 +3422,7 @@
       <w:pPr>
         <w:pStyle w:val="Heading1"/>
       </w:pPr>
-      <w:bookmarkStart w:id="7" w:name="_Toc67819232"/>
+      <w:bookmarkStart w:id="7" w:name="_Toc68682169"/>
       <w:r>
         <w:lastRenderedPageBreak/>
         <w:t>Installation</w:t>
@@ -3598,7 +3607,7 @@
       <w:pPr>
         <w:pStyle w:val="Heading1"/>
       </w:pPr>
-      <w:bookmarkStart w:id="8" w:name="_Toc67819233"/>
+      <w:bookmarkStart w:id="8" w:name="_Toc68682170"/>
       <w:r>
         <w:lastRenderedPageBreak/>
         <w:t>Menu</w:t>
@@ -3623,7 +3632,7 @@
       <w:pPr>
         <w:pStyle w:val="Heading2"/>
       </w:pPr>
-      <w:bookmarkStart w:id="9" w:name="_Toc67819234"/>
+      <w:bookmarkStart w:id="9" w:name="_Toc68682171"/>
       <w:r>
         <w:t>About “Settings”</w:t>
       </w:r>
@@ -3691,7 +3700,7 @@
       <w:pPr>
         <w:pStyle w:val="Heading2"/>
       </w:pPr>
-      <w:bookmarkStart w:id="10" w:name="_Toc67819235"/>
+      <w:bookmarkStart w:id="10" w:name="_Toc68682172"/>
       <w:r>
         <w:t>File Menu</w:t>
       </w:r>
@@ -3996,7 +4005,7 @@
       <w:pPr>
         <w:pStyle w:val="Heading2"/>
       </w:pPr>
-      <w:bookmarkStart w:id="11" w:name="_Toc67819236"/>
+      <w:bookmarkStart w:id="11" w:name="_Toc68682173"/>
       <w:r>
         <w:t>Tools Menu</w:t>
       </w:r>
@@ -4366,7 +4375,7 @@
       <w:pPr>
         <w:pStyle w:val="Heading2"/>
       </w:pPr>
-      <w:bookmarkStart w:id="12" w:name="_Toc67819237"/>
+      <w:bookmarkStart w:id="12" w:name="_Toc68682174"/>
       <w:r>
         <w:t>Help Menu</w:t>
       </w:r>
@@ -4587,7 +4596,7 @@
       <w:pPr>
         <w:pStyle w:val="Heading1"/>
       </w:pPr>
-      <w:bookmarkStart w:id="13" w:name="_Toc67819238"/>
+      <w:bookmarkStart w:id="13" w:name="_Toc68682175"/>
       <w:r>
         <w:lastRenderedPageBreak/>
         <w:t>Types of Reports</w:t>
@@ -4679,7 +4688,7 @@
       <w:pPr>
         <w:pStyle w:val="Heading2"/>
       </w:pPr>
-      <w:bookmarkStart w:id="14" w:name="_Toc67819239"/>
+      <w:bookmarkStart w:id="14" w:name="_Toc68682176"/>
       <w:r>
         <w:t>“Main Person” Blocks</w:t>
       </w:r>
@@ -4716,7 +4725,7 @@
       <w:pPr>
         <w:pStyle w:val="Heading2"/>
       </w:pPr>
-      <w:bookmarkStart w:id="15" w:name="_Toc67819240"/>
+      <w:bookmarkStart w:id="15" w:name="_Toc68682177"/>
       <w:r>
         <w:t>GEDCOM Files</w:t>
       </w:r>
@@ -4828,7 +4837,7 @@
       <w:pPr>
         <w:pStyle w:val="Heading2"/>
       </w:pPr>
-      <w:bookmarkStart w:id="16" w:name="_Toc67819241"/>
+      <w:bookmarkStart w:id="16" w:name="_Toc68682178"/>
       <w:r>
         <w:lastRenderedPageBreak/>
         <w:t>Register Report</w:t>
@@ -4914,7 +4923,7 @@
       <w:pPr>
         <w:pStyle w:val="Heading2"/>
       </w:pPr>
-      <w:bookmarkStart w:id="17" w:name="_Toc67819242"/>
+      <w:bookmarkStart w:id="17" w:name="_Toc68682179"/>
       <w:r>
         <w:t>Ancestors Table (</w:t>
       </w:r>
@@ -5019,7 +5028,7 @@
       <w:pPr>
         <w:pStyle w:val="Heading1"/>
       </w:pPr>
-      <w:bookmarkStart w:id="18" w:name="_Toc67819243"/>
+      <w:bookmarkStart w:id="18" w:name="_Toc68682180"/>
       <w:r>
         <w:lastRenderedPageBreak/>
         <w:t>Input/Output Tab</w:t>
@@ -5640,7 +5649,7 @@
       <w:pPr>
         <w:pStyle w:val="Heading1"/>
       </w:pPr>
-      <w:bookmarkStart w:id="19" w:name="_Toc67819244"/>
+      <w:bookmarkStart w:id="19" w:name="_Toc68682181"/>
       <w:r>
         <w:lastRenderedPageBreak/>
         <w:t>Content Options</w:t>
@@ -6871,7 +6880,7 @@
       <w:pPr>
         <w:pStyle w:val="Heading1"/>
       </w:pPr>
-      <w:bookmarkStart w:id="20" w:name="_Toc67819245"/>
+      <w:bookmarkStart w:id="20" w:name="_Toc68682182"/>
       <w:r>
         <w:lastRenderedPageBreak/>
         <w:t>Ancestry Report</w:t>
@@ -7338,7 +7347,7 @@
         <w:rPr>
           <w:rStyle w:val="FootnoteReference"/>
         </w:rPr>
-        <w:footnoteReference w:id="5"/>
+        <w:footnoteReference w:id="6"/>
       </w:r>
       <w:r>
         <w:t xml:space="preserve"> from the usual conventions in this kind of report.  When you select this option (and select a specific ancestor of the starting person, see below), the only individuals listed in the report </w:t>
@@ -7511,7 +7520,7 @@
         <w:rPr>
           <w:rStyle w:val="FootnoteReference"/>
         </w:rPr>
-        <w:footnoteReference w:id="6"/>
+        <w:footnoteReference w:id="7"/>
       </w:r>
       <w:r>
         <w:t xml:space="preserve"> there will be a </w:t>
@@ -7982,7 +7991,7 @@
       <w:pPr>
         <w:pStyle w:val="Heading1"/>
       </w:pPr>
-      <w:bookmarkStart w:id="21" w:name="_Toc67819246"/>
+      <w:bookmarkStart w:id="21" w:name="_Toc68682183"/>
       <w:r>
         <w:lastRenderedPageBreak/>
         <w:t>Citation Options</w:t>
@@ -8108,7 +8117,7 @@
         <w:rPr>
           <w:rStyle w:val="FootnoteReference"/>
         </w:rPr>
-        <w:footnoteReference w:id="7"/>
+        <w:footnoteReference w:id="8"/>
       </w:r>
       <w:r>
         <w:t xml:space="preserve"> </w:t>
@@ -9131,7 +9140,7 @@
       <w:pPr>
         <w:pStyle w:val="Heading1"/>
       </w:pPr>
-      <w:bookmarkStart w:id="22" w:name="_Toc67819247"/>
+      <w:bookmarkStart w:id="22" w:name="_Toc68682184"/>
       <w:r>
         <w:lastRenderedPageBreak/>
         <w:t>Notes Options</w:t>
@@ -9357,7 +9366,7 @@
       <w:pPr>
         <w:pStyle w:val="Heading1"/>
       </w:pPr>
-      <w:bookmarkStart w:id="23" w:name="_Toc67819248"/>
+      <w:bookmarkStart w:id="23" w:name="_Toc68682185"/>
       <w:r>
         <w:lastRenderedPageBreak/>
         <w:t>Index</w:t>
@@ -10397,7 +10406,7 @@
       <w:pPr>
         <w:pStyle w:val="Heading1"/>
       </w:pPr>
-      <w:bookmarkStart w:id="24" w:name="_Toc67819249"/>
+      <w:bookmarkStart w:id="24" w:name="_Toc68682186"/>
       <w:r>
         <w:lastRenderedPageBreak/>
         <w:t>Rewrite</w:t>
@@ -10926,7 +10935,7 @@
       <w:pPr>
         <w:pStyle w:val="Heading1"/>
       </w:pPr>
-      <w:bookmarkStart w:id="25" w:name="_Toc67819250"/>
+      <w:bookmarkStart w:id="25" w:name="_Toc68682187"/>
       <w:r>
         <w:lastRenderedPageBreak/>
         <w:t>Log</w:t>
@@ -11062,7 +11071,7 @@
         <w:pStyle w:val="Heading1"/>
       </w:pPr>
       <w:bookmarkStart w:id="26" w:name="_Ref67544380"/>
-      <w:bookmarkStart w:id="27" w:name="_Toc67819251"/>
+      <w:bookmarkStart w:id="27" w:name="_Toc68682188"/>
       <w:r>
         <w:lastRenderedPageBreak/>
         <w:t>Manage Settings Dialog</w:t>
@@ -11568,7 +11577,7 @@
         <w:pStyle w:val="Heading1"/>
       </w:pPr>
       <w:bookmarkStart w:id="28" w:name="_Ref67465920"/>
-      <w:bookmarkStart w:id="29" w:name="_Toc67819252"/>
+      <w:bookmarkStart w:id="29" w:name="_Toc68682189"/>
       <w:r>
         <w:lastRenderedPageBreak/>
         <w:t>Regex Test Dialog</w:t>
@@ -11777,7 +11786,7 @@
       <w:pPr>
         <w:pStyle w:val="Heading2"/>
       </w:pPr>
-      <w:bookmarkStart w:id="30" w:name="_Toc67819253"/>
+      <w:bookmarkStart w:id="30" w:name="_Toc68682190"/>
       <w:r>
         <w:t>Explanation of the Example</w:t>
       </w:r>
@@ -11826,7 +11835,7 @@
         <w:rPr>
           <w:rStyle w:val="FootnoteReference"/>
         </w:rPr>
-        <w:footnoteReference w:id="8"/>
+        <w:footnoteReference w:id="9"/>
       </w:r>
     </w:p>
     <w:p>
@@ -12491,7 +12500,7 @@
         <w:rPr>
           <w:rStyle w:val="FootnoteReference"/>
         </w:rPr>
-        <w:footnoteReference w:id="9"/>
+        <w:footnoteReference w:id="10"/>
       </w:r>
       <w:r>
         <w:t xml:space="preserve"> how many cases need fixing, how long the report(s) are, and how many different reports you plan to create from the same input.  </w:t>
@@ -12502,7 +12511,7 @@
         <w:pStyle w:val="Heading1"/>
       </w:pPr>
       <w:bookmarkStart w:id="31" w:name="_Ref67814688"/>
-      <w:bookmarkStart w:id="32" w:name="_Toc67819254"/>
+      <w:bookmarkStart w:id="32" w:name="_Toc68682191"/>
       <w:r>
         <w:lastRenderedPageBreak/>
         <w:t>Supplemental Information</w:t>
@@ -12514,7 +12523,7 @@
       <w:pPr>
         <w:pStyle w:val="Heading2"/>
       </w:pPr>
-      <w:bookmarkStart w:id="33" w:name="_Toc67819255"/>
+      <w:bookmarkStart w:id="33" w:name="_Toc68682192"/>
       <w:r>
         <w:t>Styles</w:t>
       </w:r>
@@ -12539,7 +12548,7 @@
         <w:rPr>
           <w:rStyle w:val="FootnoteReference"/>
         </w:rPr>
-        <w:footnoteReference w:id="10"/>
+        <w:footnoteReference w:id="11"/>
       </w:r>
       <w:r>
         <w:t xml:space="preserve"> And, to facilitate editing, additional recommended styles from that resource are included in the document even though they are not used in the content generated by Ged2Reg.</w:t>
@@ -12886,7 +12895,7 @@
       <w:pPr>
         <w:pStyle w:val="Heading2"/>
       </w:pPr>
-      <w:bookmarkStart w:id="34" w:name="_Toc67819256"/>
+      <w:bookmarkStart w:id="34" w:name="_Toc68682193"/>
       <w:r>
         <w:t>Marriages vs. Names</w:t>
       </w:r>
@@ -13062,7 +13071,7 @@
         <w:rPr>
           <w:rStyle w:val="FootnoteReference"/>
         </w:rPr>
-        <w:footnoteReference w:id="11"/>
+        <w:footnoteReference w:id="12"/>
       </w:r>
       <w:r>
         <w:t xml:space="preserve">  </w:t>
@@ -13423,7 +13432,7 @@
       <w:pPr>
         <w:pStyle w:val="Heading2"/>
       </w:pPr>
-      <w:bookmarkStart w:id="35" w:name="_Toc67819257"/>
+      <w:bookmarkStart w:id="35" w:name="_Toc68682194"/>
       <w:r>
         <w:t>Regular Expressions</w:t>
       </w:r>
@@ -13489,7 +13498,7 @@
         <w:rPr>
           <w:rStyle w:val="FootnoteReference"/>
         </w:rPr>
-        <w:footnoteReference w:id="12"/>
+        <w:footnoteReference w:id="13"/>
       </w:r>
       <w:r>
         <w:t xml:space="preserve"> be able to build a regular expression for you if you can supply multiple examples of what you are trying to match: </w:t>
@@ -13514,7 +13523,7 @@
         <w:pStyle w:val="Heading2"/>
       </w:pPr>
       <w:bookmarkStart w:id="36" w:name="_Ref67814696"/>
-      <w:bookmarkStart w:id="37" w:name="_Toc67819258"/>
+      <w:bookmarkStart w:id="37" w:name="_Toc68682195"/>
       <w:r>
         <w:t>Miscellaneous Topics</w:t>
       </w:r>
@@ -13794,7 +13803,7 @@
         <w:rPr>
           <w:rStyle w:val="FootnoteReference"/>
         </w:rPr>
-        <w:footnoteReference w:id="13"/>
+        <w:footnoteReference w:id="14"/>
       </w:r>
       <w:r>
         <w:t xml:space="preserve">  We also “sometimes” have difficulty with later steps, e.g. updating the index (may seem to hang; try waiting it out, or try again without “married names” indexing option?) and with export to pdf (try waiting it out; we have seen this step take an hour or so…).</w:t>
@@ -14341,13 +14350,7 @@
         <w:footnoteRef/>
       </w:r>
       <w:r>
-        <w:t xml:space="preserve"> </w:t>
-      </w:r>
-      <w:r>
-        <w:t>Libre Office was derived from an earlier version of Open Office and has been developed separately</w:t>
-      </w:r>
-      <w:r>
-        <w:t>. Open Office has released only a few, relatively minor revisions over the past five+ years.</w:t>
+        <w:t xml:space="preserve"> Word’s built-in compatibility checker indicates that Ged2Reg output files are compatible back to Word 2007.</w:t>
       </w:r>
     </w:p>
   </w:footnote>
@@ -14363,7 +14366,13 @@
         <w:footnoteRef/>
       </w:r>
       <w:r>
-        <w:t xml:space="preserve"> So far as we know, this option is original and unique to Ged2Reg.</w:t>
+        <w:t xml:space="preserve"> </w:t>
+      </w:r>
+      <w:r>
+        <w:t>Libre Office was derived from an earlier version of Open Office and has been developed separately</w:t>
+      </w:r>
+      <w:r>
+        <w:t>. Open Office has released only a few, relatively minor revisions over the past five+ years.</w:t>
       </w:r>
     </w:p>
   </w:footnote>
@@ -14379,25 +14388,7 @@
         <w:footnoteRef/>
       </w:r>
       <w:r>
-        <w:t xml:space="preserve"> It is very common for persons with ancestry in 17</w:t>
-      </w:r>
-      <w:r>
-        <w:rPr>
-          <w:vertAlign w:val="superscript"/>
-        </w:rPr>
-        <w:t>th</w:t>
-      </w:r>
-      <w:r>
-        <w:t>- and 18</w:t>
-      </w:r>
-      <w:r>
-        <w:rPr>
-          <w:vertAlign w:val="superscript"/>
-        </w:rPr>
-        <w:t>th</w:t>
-      </w:r>
-      <w:r>
-        <w:t>-century New England to find that they descend in multiple ways from some of the same ancestor(s), making them, in some degree, cousins of themselves.</w:t>
+        <w:t xml:space="preserve"> So far as we know, this option is original and unique to Ged2Reg.</w:t>
       </w:r>
     </w:p>
   </w:footnote>
@@ -14413,7 +14404,25 @@
         <w:footnoteRef/>
       </w:r>
       <w:r>
-        <w:t xml:space="preserve"> The Quality field, GEDCOM QUAY data element, could be used for this purpose, but the author has not seen this done in any way that seems effective.</w:t>
+        <w:t xml:space="preserve"> It is very common for persons with ancestry in 17</w:t>
+      </w:r>
+      <w:r>
+        <w:rPr>
+          <w:vertAlign w:val="superscript"/>
+        </w:rPr>
+        <w:t>th</w:t>
+      </w:r>
+      <w:r>
+        <w:t>- and 18</w:t>
+      </w:r>
+      <w:r>
+        <w:rPr>
+          <w:vertAlign w:val="superscript"/>
+        </w:rPr>
+        <w:t>th</w:t>
+      </w:r>
+      <w:r>
+        <w:t>-century New England to find that they descend in multiple ways from some of the same ancestor(s), making them, in some degree, cousins of themselves.</w:t>
       </w:r>
     </w:p>
   </w:footnote>
@@ -14429,16 +14438,7 @@
         <w:footnoteRef/>
       </w:r>
       <w:r>
-        <w:t xml:space="preserve"> T</w:t>
-      </w:r>
-      <w:r>
-        <w:t xml:space="preserve">he terms in italics are parts of the technical vocabulary of regular expressions; we are not going to define them here, but you may </w:t>
-      </w:r>
-      <w:r>
-        <w:t>find more about</w:t>
-      </w:r>
-      <w:r>
-        <w:t xml:space="preserve"> them when reading up on the subject in other resources.</w:t>
+        <w:t xml:space="preserve"> The Quality field, GEDCOM QUAY data element, could be used for this purpose, but the author has not seen this done in any way that seems effective.</w:t>
       </w:r>
     </w:p>
   </w:footnote>
@@ -14454,20 +14454,45 @@
         <w:footnoteRef/>
       </w:r>
       <w:r>
-        <w:t xml:space="preserve"> No, “sorry”, we are </w:t>
-      </w:r>
-      <w:r>
-        <w:rPr>
-          <w:u w:val="single"/>
-        </w:rPr>
-        <w:t>not</w:t>
-      </w:r>
-      <w:r>
-        <w:t xml:space="preserve"> in a position to “help” write the regexes you may need.</w:t>
+        <w:t xml:space="preserve"> T</w:t>
+      </w:r>
+      <w:r>
+        <w:t xml:space="preserve">he terms in italics are parts of the technical vocabulary of regular expressions; we are not going to define them here, but you may </w:t>
+      </w:r>
+      <w:r>
+        <w:t>find more about</w:t>
+      </w:r>
+      <w:r>
+        <w:t xml:space="preserve"> them when reading up on the subject in other resources.</w:t>
       </w:r>
     </w:p>
   </w:footnote>
   <w:footnote w:id="10">
+    <w:p>
+      <w:pPr>
+        <w:pStyle w:val="FootnoteText"/>
+      </w:pPr>
+      <w:r>
+        <w:rPr>
+          <w:rStyle w:val="FootnoteReference"/>
+        </w:rPr>
+        <w:footnoteRef/>
+      </w:r>
+      <w:r>
+        <w:t xml:space="preserve"> No, “sorry”, we are </w:t>
+      </w:r>
+      <w:r>
+        <w:rPr>
+          <w:u w:val="single"/>
+        </w:rPr>
+        <w:t>not</w:t>
+      </w:r>
+      <w:r>
+        <w:t xml:space="preserve"> in a position to “help” write the regexes you may need.</w:t>
+      </w:r>
+    </w:p>
+  </w:footnote>
+  <w:footnote w:id="11">
     <w:p>
       <w:pPr>
         <w:pStyle w:val="FootnoteText"/>
@@ -14505,7 +14530,7 @@
       </w:r>
     </w:p>
   </w:footnote>
-  <w:footnote w:id="11">
+  <w:footnote w:id="12">
     <w:p>
       <w:pPr>
         <w:pStyle w:val="FootnoteText"/>
@@ -14518,26 +14543,26 @@
       </w:r>
       <w:r>
         <w:t xml:space="preserve"> There are also separate tags for given names (GIVN) and surname (SURN) that can be optionally included under the NAME tag in a GEDCOM.  This, too, would seem to be unambiguous; however, use of these optional tags does not appear to be common.</w:t>
-      </w:r>
-    </w:p>
-  </w:footnote>
-  <w:footnote w:id="12">
-    <w:p>
-      <w:pPr>
-        <w:pStyle w:val="FootnoteText"/>
-      </w:pPr>
-      <w:r>
-        <w:rPr>
-          <w:rStyle w:val="FootnoteReference"/>
-        </w:rPr>
-        <w:footnoteRef/>
-      </w:r>
-      <w:r>
-        <w:t xml:space="preserve"> We did not succeed at this; but, we did not try very hard, because we know how to write regular expressions, to a “medium” level of complexity.</w:t>
       </w:r>
     </w:p>
   </w:footnote>
   <w:footnote w:id="13">
+    <w:p>
+      <w:pPr>
+        <w:pStyle w:val="FootnoteText"/>
+      </w:pPr>
+      <w:r>
+        <w:rPr>
+          <w:rStyle w:val="FootnoteReference"/>
+        </w:rPr>
+        <w:footnoteRef/>
+      </w:r>
+      <w:r>
+        <w:t xml:space="preserve"> We did not succeed at this; but, we did not try very hard, because we know how to write regular expressions, to a “medium” level of complexity.</w:t>
+      </w:r>
+    </w:p>
+  </w:footnote>
+  <w:footnote w:id="14">
     <w:p>
       <w:pPr>
         <w:pStyle w:val="FootnoteText"/>

</xml_diff>

<commit_message>
Doc 'title' option, and discuss deep/interlinked trees
</commit_message>
<xml_diff>
--- a/Ged2Reg/Documentation/Ged2Reg User Guide.docx
+++ b/Ged2Reg/Documentation/Ged2Reg User Guide.docx
@@ -64,7 +64,14 @@
           <w:sz w:val="24"/>
           <w:szCs w:val="24"/>
         </w:rPr>
-        <w:t>11</w:t>
+        <w:t>1</w:t>
+      </w:r>
+      <w:r>
+        <w:rPr>
+          <w:sz w:val="24"/>
+          <w:szCs w:val="24"/>
+        </w:rPr>
+        <w:t>8</w:t>
       </w:r>
       <w:r>
         <w:rPr>
@@ -289,7 +296,7 @@
           <w:r>
             <w:fldChar w:fldCharType="separate"/>
           </w:r>
-          <w:hyperlink w:anchor="_Toc69019817" w:history="1">
+          <w:hyperlink w:anchor="_Toc69638949" w:history="1">
             <w:r>
               <w:rPr>
                 <w:rStyle w:val="Hyperlink"/>
@@ -316,7 +323,7 @@
                 <w:noProof/>
                 <w:webHidden/>
               </w:rPr>
-              <w:instrText xml:space="preserve"> PAGEREF _Toc69019817 \h </w:instrText>
+              <w:instrText xml:space="preserve"> PAGEREF _Toc69638949 \h </w:instrText>
             </w:r>
             <w:r>
               <w:rPr>
@@ -355,7 +362,7 @@
               <w:noProof/>
             </w:rPr>
           </w:pPr>
-          <w:hyperlink w:anchor="_Toc69019818" w:history="1">
+          <w:hyperlink w:anchor="_Toc69638950" w:history="1">
             <w:r>
               <w:rPr>
                 <w:rStyle w:val="Hyperlink"/>
@@ -382,7 +389,7 @@
                 <w:noProof/>
                 <w:webHidden/>
               </w:rPr>
-              <w:instrText xml:space="preserve"> PAGEREF _Toc69019818 \h </w:instrText>
+              <w:instrText xml:space="preserve"> PAGEREF _Toc69638950 \h </w:instrText>
             </w:r>
             <w:r>
               <w:rPr>
@@ -421,7 +428,7 @@
               <w:noProof/>
             </w:rPr>
           </w:pPr>
-          <w:hyperlink w:anchor="_Toc69019819" w:history="1">
+          <w:hyperlink w:anchor="_Toc69638951" w:history="1">
             <w:r>
               <w:rPr>
                 <w:rStyle w:val="Hyperlink"/>
@@ -448,7 +455,7 @@
                 <w:noProof/>
                 <w:webHidden/>
               </w:rPr>
-              <w:instrText xml:space="preserve"> PAGEREF _Toc69019819 \h </w:instrText>
+              <w:instrText xml:space="preserve"> PAGEREF _Toc69638951 \h </w:instrText>
             </w:r>
             <w:r>
               <w:rPr>
@@ -487,7 +494,7 @@
               <w:noProof/>
             </w:rPr>
           </w:pPr>
-          <w:hyperlink w:anchor="_Toc69019820" w:history="1">
+          <w:hyperlink w:anchor="_Toc69638952" w:history="1">
             <w:r>
               <w:rPr>
                 <w:rStyle w:val="Hyperlink"/>
@@ -514,7 +521,7 @@
                 <w:noProof/>
                 <w:webHidden/>
               </w:rPr>
-              <w:instrText xml:space="preserve"> PAGEREF _Toc69019820 \h </w:instrText>
+              <w:instrText xml:space="preserve"> PAGEREF _Toc69638952 \h </w:instrText>
             </w:r>
             <w:r>
               <w:rPr>
@@ -553,7 +560,7 @@
               <w:noProof/>
             </w:rPr>
           </w:pPr>
-          <w:hyperlink w:anchor="_Toc69019821" w:history="1">
+          <w:hyperlink w:anchor="_Toc69638953" w:history="1">
             <w:r>
               <w:rPr>
                 <w:rStyle w:val="Hyperlink"/>
@@ -580,7 +587,7 @@
                 <w:noProof/>
                 <w:webHidden/>
               </w:rPr>
-              <w:instrText xml:space="preserve"> PAGEREF _Toc69019821 \h </w:instrText>
+              <w:instrText xml:space="preserve"> PAGEREF _Toc69638953 \h </w:instrText>
             </w:r>
             <w:r>
               <w:rPr>
@@ -619,7 +626,7 @@
               <w:noProof/>
             </w:rPr>
           </w:pPr>
-          <w:hyperlink w:anchor="_Toc69019822" w:history="1">
+          <w:hyperlink w:anchor="_Toc69638954" w:history="1">
             <w:r>
               <w:rPr>
                 <w:rStyle w:val="Hyperlink"/>
@@ -646,7 +653,73 @@
                 <w:noProof/>
                 <w:webHidden/>
               </w:rPr>
-              <w:instrText xml:space="preserve"> PAGEREF _Toc69019822 \h </w:instrText>
+              <w:instrText xml:space="preserve"> PAGEREF _Toc69638954 \h </w:instrText>
+            </w:r>
+            <w:r>
+              <w:rPr>
+                <w:noProof/>
+                <w:webHidden/>
+              </w:rPr>
+            </w:r>
+            <w:r>
+              <w:rPr>
+                <w:noProof/>
+                <w:webHidden/>
+              </w:rPr>
+              <w:fldChar w:fldCharType="separate"/>
+            </w:r>
+            <w:r>
+              <w:rPr>
+                <w:noProof/>
+                <w:webHidden/>
+              </w:rPr>
+              <w:t>5</w:t>
+            </w:r>
+            <w:r>
+              <w:rPr>
+                <w:noProof/>
+                <w:webHidden/>
+              </w:rPr>
+              <w:fldChar w:fldCharType="end"/>
+            </w:r>
+          </w:hyperlink>
+        </w:p>
+        <w:p>
+          <w:pPr>
+            <w:pStyle w:val="TOC2"/>
+            <w:rPr>
+              <w:rFonts w:eastAsiaTheme="minorEastAsia"/>
+              <w:noProof/>
+            </w:rPr>
+          </w:pPr>
+          <w:hyperlink w:anchor="_Toc69638955" w:history="1">
+            <w:r>
+              <w:rPr>
+                <w:rStyle w:val="Hyperlink"/>
+                <w:noProof/>
+              </w:rPr>
+              <w:t>Deep / Complex Family Trees</w:t>
+            </w:r>
+            <w:r>
+              <w:rPr>
+                <w:noProof/>
+                <w:webHidden/>
+              </w:rPr>
+              <w:tab/>
+            </w:r>
+            <w:r>
+              <w:rPr>
+                <w:noProof/>
+                <w:webHidden/>
+              </w:rPr>
+              <w:fldChar w:fldCharType="begin"/>
+            </w:r>
+            <w:r>
+              <w:rPr>
+                <w:noProof/>
+                <w:webHidden/>
+              </w:rPr>
+              <w:instrText xml:space="preserve"> PAGEREF _Toc69638955 \h </w:instrText>
             </w:r>
             <w:r>
               <w:rPr>
@@ -688,7 +761,7 @@
               <w:noProof/>
             </w:rPr>
           </w:pPr>
-          <w:hyperlink w:anchor="_Toc69019823" w:history="1">
+          <w:hyperlink w:anchor="_Toc69638956" w:history="1">
             <w:r>
               <w:rPr>
                 <w:rStyle w:val="Hyperlink"/>
@@ -715,7 +788,7 @@
                 <w:noProof/>
                 <w:webHidden/>
               </w:rPr>
-              <w:instrText xml:space="preserve"> PAGEREF _Toc69019823 \h </w:instrText>
+              <w:instrText xml:space="preserve"> PAGEREF _Toc69638956 \h </w:instrText>
             </w:r>
             <w:r>
               <w:rPr>
@@ -757,7 +830,7 @@
               <w:noProof/>
             </w:rPr>
           </w:pPr>
-          <w:hyperlink w:anchor="_Toc69019824" w:history="1">
+          <w:hyperlink w:anchor="_Toc69638957" w:history="1">
             <w:r>
               <w:rPr>
                 <w:rStyle w:val="Hyperlink"/>
@@ -784,7 +857,7 @@
                 <w:noProof/>
                 <w:webHidden/>
               </w:rPr>
-              <w:instrText xml:space="preserve"> PAGEREF _Toc69019824 \h </w:instrText>
+              <w:instrText xml:space="preserve"> PAGEREF _Toc69638957 \h </w:instrText>
             </w:r>
             <w:r>
               <w:rPr>
@@ -823,7 +896,7 @@
               <w:noProof/>
             </w:rPr>
           </w:pPr>
-          <w:hyperlink w:anchor="_Toc69019825" w:history="1">
+          <w:hyperlink w:anchor="_Toc69638958" w:history="1">
             <w:r>
               <w:rPr>
                 <w:rStyle w:val="Hyperlink"/>
@@ -850,7 +923,7 @@
                 <w:noProof/>
                 <w:webHidden/>
               </w:rPr>
-              <w:instrText xml:space="preserve"> PAGEREF _Toc69019825 \h </w:instrText>
+              <w:instrText xml:space="preserve"> PAGEREF _Toc69638958 \h </w:instrText>
             </w:r>
             <w:r>
               <w:rPr>
@@ -889,7 +962,7 @@
               <w:noProof/>
             </w:rPr>
           </w:pPr>
-          <w:hyperlink w:anchor="_Toc69019826" w:history="1">
+          <w:hyperlink w:anchor="_Toc69638959" w:history="1">
             <w:r>
               <w:rPr>
                 <w:rStyle w:val="Hyperlink"/>
@@ -916,7 +989,7 @@
                 <w:noProof/>
                 <w:webHidden/>
               </w:rPr>
-              <w:instrText xml:space="preserve"> PAGEREF _Toc69019826 \h </w:instrText>
+              <w:instrText xml:space="preserve"> PAGEREF _Toc69638959 \h </w:instrText>
             </w:r>
             <w:r>
               <w:rPr>
@@ -955,7 +1028,7 @@
               <w:noProof/>
             </w:rPr>
           </w:pPr>
-          <w:hyperlink w:anchor="_Toc69019827" w:history="1">
+          <w:hyperlink w:anchor="_Toc69638960" w:history="1">
             <w:r>
               <w:rPr>
                 <w:rStyle w:val="Hyperlink"/>
@@ -982,7 +1055,7 @@
                 <w:noProof/>
                 <w:webHidden/>
               </w:rPr>
-              <w:instrText xml:space="preserve"> PAGEREF _Toc69019827 \h </w:instrText>
+              <w:instrText xml:space="preserve"> PAGEREF _Toc69638960 \h </w:instrText>
             </w:r>
             <w:r>
               <w:rPr>
@@ -1021,7 +1094,7 @@
               <w:noProof/>
             </w:rPr>
           </w:pPr>
-          <w:hyperlink w:anchor="_Toc69019828" w:history="1">
+          <w:hyperlink w:anchor="_Toc69638961" w:history="1">
             <w:r>
               <w:rPr>
                 <w:rStyle w:val="Hyperlink"/>
@@ -1048,7 +1121,7 @@
                 <w:noProof/>
                 <w:webHidden/>
               </w:rPr>
-              <w:instrText xml:space="preserve"> PAGEREF _Toc69019828 \h </w:instrText>
+              <w:instrText xml:space="preserve"> PAGEREF _Toc69638961 \h </w:instrText>
             </w:r>
             <w:r>
               <w:rPr>
@@ -1090,7 +1163,7 @@
               <w:noProof/>
             </w:rPr>
           </w:pPr>
-          <w:hyperlink w:anchor="_Toc69019829" w:history="1">
+          <w:hyperlink w:anchor="_Toc69638962" w:history="1">
             <w:r>
               <w:rPr>
                 <w:rStyle w:val="Hyperlink"/>
@@ -1117,7 +1190,7 @@
                 <w:noProof/>
                 <w:webHidden/>
               </w:rPr>
-              <w:instrText xml:space="preserve"> PAGEREF _Toc69019829 \h </w:instrText>
+              <w:instrText xml:space="preserve"> PAGEREF _Toc69638962 \h </w:instrText>
             </w:r>
             <w:r>
               <w:rPr>
@@ -1156,7 +1229,7 @@
               <w:noProof/>
             </w:rPr>
           </w:pPr>
-          <w:hyperlink w:anchor="_Toc69019830" w:history="1">
+          <w:hyperlink w:anchor="_Toc69638963" w:history="1">
             <w:r>
               <w:rPr>
                 <w:rStyle w:val="Hyperlink"/>
@@ -1183,7 +1256,7 @@
                 <w:noProof/>
                 <w:webHidden/>
               </w:rPr>
-              <w:instrText xml:space="preserve"> PAGEREF _Toc69019830 \h </w:instrText>
+              <w:instrText xml:space="preserve"> PAGEREF _Toc69638963 \h </w:instrText>
             </w:r>
             <w:r>
               <w:rPr>
@@ -1222,7 +1295,7 @@
               <w:noProof/>
             </w:rPr>
           </w:pPr>
-          <w:hyperlink w:anchor="_Toc69019831" w:history="1">
+          <w:hyperlink w:anchor="_Toc69638964" w:history="1">
             <w:r>
               <w:rPr>
                 <w:rStyle w:val="Hyperlink"/>
@@ -1249,7 +1322,7 @@
                 <w:noProof/>
                 <w:webHidden/>
               </w:rPr>
-              <w:instrText xml:space="preserve"> PAGEREF _Toc69019831 \h </w:instrText>
+              <w:instrText xml:space="preserve"> PAGEREF _Toc69638964 \h </w:instrText>
             </w:r>
             <w:r>
               <w:rPr>
@@ -1288,7 +1361,7 @@
               <w:noProof/>
             </w:rPr>
           </w:pPr>
-          <w:hyperlink w:anchor="_Toc69019832" w:history="1">
+          <w:hyperlink w:anchor="_Toc69638965" w:history="1">
             <w:r>
               <w:rPr>
                 <w:rStyle w:val="Hyperlink"/>
@@ -1315,7 +1388,7 @@
                 <w:noProof/>
                 <w:webHidden/>
               </w:rPr>
-              <w:instrText xml:space="preserve"> PAGEREF _Toc69019832 \h </w:instrText>
+              <w:instrText xml:space="preserve"> PAGEREF _Toc69638965 \h </w:instrText>
             </w:r>
             <w:r>
               <w:rPr>
@@ -1354,7 +1427,7 @@
               <w:noProof/>
             </w:rPr>
           </w:pPr>
-          <w:hyperlink w:anchor="_Toc69019833" w:history="1">
+          <w:hyperlink w:anchor="_Toc69638966" w:history="1">
             <w:r>
               <w:rPr>
                 <w:rStyle w:val="Hyperlink"/>
@@ -1381,7 +1454,7 @@
                 <w:noProof/>
                 <w:webHidden/>
               </w:rPr>
-              <w:instrText xml:space="preserve"> PAGEREF _Toc69019833 \h </w:instrText>
+              <w:instrText xml:space="preserve"> PAGEREF _Toc69638966 \h </w:instrText>
             </w:r>
             <w:r>
               <w:rPr>
@@ -1423,7 +1496,7 @@
               <w:noProof/>
             </w:rPr>
           </w:pPr>
-          <w:hyperlink w:anchor="_Toc69019834" w:history="1">
+          <w:hyperlink w:anchor="_Toc69638967" w:history="1">
             <w:r>
               <w:rPr>
                 <w:rStyle w:val="Hyperlink"/>
@@ -1450,7 +1523,7 @@
                 <w:noProof/>
                 <w:webHidden/>
               </w:rPr>
-              <w:instrText xml:space="preserve"> PAGEREF _Toc69019834 \h </w:instrText>
+              <w:instrText xml:space="preserve"> PAGEREF _Toc69638967 \h </w:instrText>
             </w:r>
             <w:r>
               <w:rPr>
@@ -1492,7 +1565,7 @@
               <w:noProof/>
             </w:rPr>
           </w:pPr>
-          <w:hyperlink w:anchor="_Toc69019835" w:history="1">
+          <w:hyperlink w:anchor="_Toc69638968" w:history="1">
             <w:r>
               <w:rPr>
                 <w:rStyle w:val="Hyperlink"/>
@@ -1519,7 +1592,7 @@
                 <w:noProof/>
                 <w:webHidden/>
               </w:rPr>
-              <w:instrText xml:space="preserve"> PAGEREF _Toc69019835 \h </w:instrText>
+              <w:instrText xml:space="preserve"> PAGEREF _Toc69638968 \h </w:instrText>
             </w:r>
             <w:r>
               <w:rPr>
@@ -1561,7 +1634,7 @@
               <w:noProof/>
             </w:rPr>
           </w:pPr>
-          <w:hyperlink w:anchor="_Toc69019836" w:history="1">
+          <w:hyperlink w:anchor="_Toc69638969" w:history="1">
             <w:r>
               <w:rPr>
                 <w:rStyle w:val="Hyperlink"/>
@@ -1588,7 +1661,7 @@
                 <w:noProof/>
                 <w:webHidden/>
               </w:rPr>
-              <w:instrText xml:space="preserve"> PAGEREF _Toc69019836 \h </w:instrText>
+              <w:instrText xml:space="preserve"> PAGEREF _Toc69638969 \h </w:instrText>
             </w:r>
             <w:r>
               <w:rPr>
@@ -1630,7 +1703,7 @@
               <w:noProof/>
             </w:rPr>
           </w:pPr>
-          <w:hyperlink w:anchor="_Toc69019837" w:history="1">
+          <w:hyperlink w:anchor="_Toc69638970" w:history="1">
             <w:r>
               <w:rPr>
                 <w:rStyle w:val="Hyperlink"/>
@@ -1657,7 +1730,7 @@
                 <w:noProof/>
                 <w:webHidden/>
               </w:rPr>
-              <w:instrText xml:space="preserve"> PAGEREF _Toc69019837 \h </w:instrText>
+              <w:instrText xml:space="preserve"> PAGEREF _Toc69638970 \h </w:instrText>
             </w:r>
             <w:r>
               <w:rPr>
@@ -1699,7 +1772,7 @@
               <w:noProof/>
             </w:rPr>
           </w:pPr>
-          <w:hyperlink w:anchor="_Toc69019838" w:history="1">
+          <w:hyperlink w:anchor="_Toc69638971" w:history="1">
             <w:r>
               <w:rPr>
                 <w:rStyle w:val="Hyperlink"/>
@@ -1726,7 +1799,7 @@
                 <w:noProof/>
                 <w:webHidden/>
               </w:rPr>
-              <w:instrText xml:space="preserve"> PAGEREF _Toc69019838 \h </w:instrText>
+              <w:instrText xml:space="preserve"> PAGEREF _Toc69638971 \h </w:instrText>
             </w:r>
             <w:r>
               <w:rPr>
@@ -1768,7 +1841,7 @@
               <w:noProof/>
             </w:rPr>
           </w:pPr>
-          <w:hyperlink w:anchor="_Toc69019839" w:history="1">
+          <w:hyperlink w:anchor="_Toc69638972" w:history="1">
             <w:r>
               <w:rPr>
                 <w:rStyle w:val="Hyperlink"/>
@@ -1795,7 +1868,7 @@
                 <w:noProof/>
                 <w:webHidden/>
               </w:rPr>
-              <w:instrText xml:space="preserve"> PAGEREF _Toc69019839 \h </w:instrText>
+              <w:instrText xml:space="preserve"> PAGEREF _Toc69638972 \h </w:instrText>
             </w:r>
             <w:r>
               <w:rPr>
@@ -1837,7 +1910,7 @@
               <w:noProof/>
             </w:rPr>
           </w:pPr>
-          <w:hyperlink w:anchor="_Toc69019840" w:history="1">
+          <w:hyperlink w:anchor="_Toc69638973" w:history="1">
             <w:r>
               <w:rPr>
                 <w:rStyle w:val="Hyperlink"/>
@@ -1864,7 +1937,7 @@
                 <w:noProof/>
                 <w:webHidden/>
               </w:rPr>
-              <w:instrText xml:space="preserve"> PAGEREF _Toc69019840 \h </w:instrText>
+              <w:instrText xml:space="preserve"> PAGEREF _Toc69638973 \h </w:instrText>
             </w:r>
             <w:r>
               <w:rPr>
@@ -1906,7 +1979,7 @@
               <w:noProof/>
             </w:rPr>
           </w:pPr>
-          <w:hyperlink w:anchor="_Toc69019841" w:history="1">
+          <w:hyperlink w:anchor="_Toc69638974" w:history="1">
             <w:r>
               <w:rPr>
                 <w:rStyle w:val="Hyperlink"/>
@@ -1933,7 +2006,7 @@
                 <w:noProof/>
                 <w:webHidden/>
               </w:rPr>
-              <w:instrText xml:space="preserve"> PAGEREF _Toc69019841 \h </w:instrText>
+              <w:instrText xml:space="preserve"> PAGEREF _Toc69638974 \h </w:instrText>
             </w:r>
             <w:r>
               <w:rPr>
@@ -1975,7 +2048,7 @@
               <w:noProof/>
             </w:rPr>
           </w:pPr>
-          <w:hyperlink w:anchor="_Toc69019842" w:history="1">
+          <w:hyperlink w:anchor="_Toc69638975" w:history="1">
             <w:r>
               <w:rPr>
                 <w:rStyle w:val="Hyperlink"/>
@@ -2002,7 +2075,7 @@
                 <w:noProof/>
                 <w:webHidden/>
               </w:rPr>
-              <w:instrText xml:space="preserve"> PAGEREF _Toc69019842 \h </w:instrText>
+              <w:instrText xml:space="preserve"> PAGEREF _Toc69638975 \h </w:instrText>
             </w:r>
             <w:r>
               <w:rPr>
@@ -2044,7 +2117,7 @@
               <w:noProof/>
             </w:rPr>
           </w:pPr>
-          <w:hyperlink w:anchor="_Toc69019843" w:history="1">
+          <w:hyperlink w:anchor="_Toc69638976" w:history="1">
             <w:r>
               <w:rPr>
                 <w:rStyle w:val="Hyperlink"/>
@@ -2071,7 +2144,7 @@
                 <w:noProof/>
                 <w:webHidden/>
               </w:rPr>
-              <w:instrText xml:space="preserve"> PAGEREF _Toc69019843 \h </w:instrText>
+              <w:instrText xml:space="preserve"> PAGEREF _Toc69638976 \h </w:instrText>
             </w:r>
             <w:r>
               <w:rPr>
@@ -2110,7 +2183,7 @@
               <w:noProof/>
             </w:rPr>
           </w:pPr>
-          <w:hyperlink w:anchor="_Toc69019844" w:history="1">
+          <w:hyperlink w:anchor="_Toc69638977" w:history="1">
             <w:r>
               <w:rPr>
                 <w:rStyle w:val="Hyperlink"/>
@@ -2137,7 +2210,7 @@
                 <w:noProof/>
                 <w:webHidden/>
               </w:rPr>
-              <w:instrText xml:space="preserve"> PAGEREF _Toc69019844 \h </w:instrText>
+              <w:instrText xml:space="preserve"> PAGEREF _Toc69638977 \h </w:instrText>
             </w:r>
             <w:r>
               <w:rPr>
@@ -2179,7 +2252,7 @@
               <w:noProof/>
             </w:rPr>
           </w:pPr>
-          <w:hyperlink w:anchor="_Toc69019845" w:history="1">
+          <w:hyperlink w:anchor="_Toc69638978" w:history="1">
             <w:r>
               <w:rPr>
                 <w:rStyle w:val="Hyperlink"/>
@@ -2206,7 +2279,7 @@
                 <w:noProof/>
                 <w:webHidden/>
               </w:rPr>
-              <w:instrText xml:space="preserve"> PAGEREF _Toc69019845 \h </w:instrText>
+              <w:instrText xml:space="preserve"> PAGEREF _Toc69638978 \h </w:instrText>
             </w:r>
             <w:r>
               <w:rPr>
@@ -2245,7 +2318,7 @@
               <w:noProof/>
             </w:rPr>
           </w:pPr>
-          <w:hyperlink w:anchor="_Toc69019846" w:history="1">
+          <w:hyperlink w:anchor="_Toc69638979" w:history="1">
             <w:r>
               <w:rPr>
                 <w:rStyle w:val="Hyperlink"/>
@@ -2272,7 +2345,7 @@
                 <w:noProof/>
                 <w:webHidden/>
               </w:rPr>
-              <w:instrText xml:space="preserve"> PAGEREF _Toc69019846 \h </w:instrText>
+              <w:instrText xml:space="preserve"> PAGEREF _Toc69638979 \h </w:instrText>
             </w:r>
             <w:r>
               <w:rPr>
@@ -2311,7 +2384,7 @@
               <w:noProof/>
             </w:rPr>
           </w:pPr>
-          <w:hyperlink w:anchor="_Toc69019847" w:history="1">
+          <w:hyperlink w:anchor="_Toc69638980" w:history="1">
             <w:r>
               <w:rPr>
                 <w:rStyle w:val="Hyperlink"/>
@@ -2338,7 +2411,7 @@
                 <w:noProof/>
                 <w:webHidden/>
               </w:rPr>
-              <w:instrText xml:space="preserve"> PAGEREF _Toc69019847 \h </w:instrText>
+              <w:instrText xml:space="preserve"> PAGEREF _Toc69638980 \h </w:instrText>
             </w:r>
             <w:r>
               <w:rPr>
@@ -2377,7 +2450,7 @@
               <w:noProof/>
             </w:rPr>
           </w:pPr>
-          <w:hyperlink w:anchor="_Toc69019848" w:history="1">
+          <w:hyperlink w:anchor="_Toc69638981" w:history="1">
             <w:r>
               <w:rPr>
                 <w:rStyle w:val="Hyperlink"/>
@@ -2404,7 +2477,7 @@
                 <w:noProof/>
                 <w:webHidden/>
               </w:rPr>
-              <w:instrText xml:space="preserve"> PAGEREF _Toc69019848 \h </w:instrText>
+              <w:instrText xml:space="preserve"> PAGEREF _Toc69638981 \h </w:instrText>
             </w:r>
             <w:r>
               <w:rPr>
@@ -2443,7 +2516,7 @@
               <w:noProof/>
             </w:rPr>
           </w:pPr>
-          <w:hyperlink w:anchor="_Toc69019849" w:history="1">
+          <w:hyperlink w:anchor="_Toc69638982" w:history="1">
             <w:r>
               <w:rPr>
                 <w:rStyle w:val="Hyperlink"/>
@@ -2470,7 +2543,7 @@
                 <w:noProof/>
                 <w:webHidden/>
               </w:rPr>
-              <w:instrText xml:space="preserve"> PAGEREF _Toc69019849 \h </w:instrText>
+              <w:instrText xml:space="preserve"> PAGEREF _Toc69638982 \h </w:instrText>
             </w:r>
             <w:r>
               <w:rPr>
@@ -2522,7 +2595,7 @@
       <w:pPr>
         <w:pStyle w:val="Heading1"/>
       </w:pPr>
-      <w:bookmarkStart w:id="1" w:name="_Toc69019817"/>
+      <w:bookmarkStart w:id="1" w:name="_Toc69638949"/>
       <w:r>
         <w:lastRenderedPageBreak/>
         <w:t>Introduction</w:t>
@@ -2534,7 +2607,15 @@
         <w:pStyle w:val="BodyText"/>
       </w:pPr>
       <w:r>
-        <w:t>Ged2Reg (“Gedcom-to-Register”) is a desktop application that can be used to create readable</w:t>
+        <w:t>Ged2Reg (“</w:t>
+      </w:r>
+      <w:proofErr w:type="spellStart"/>
+      <w:r>
+        <w:t>Gedcom</w:t>
+      </w:r>
+      <w:proofErr w:type="spellEnd"/>
+      <w:r>
+        <w:t>-to-Register”) is a desktop application that can be used to create readable</w:t>
       </w:r>
       <w:r>
         <w:t xml:space="preserve"> (and editable)</w:t>
@@ -2549,7 +2630,15 @@
         <w:t xml:space="preserve">file.  The GEDCOM input is a cryptic data interchange format that can be written and read by many genealogy applications.  The output word processing files </w:t>
       </w:r>
       <w:r>
-        <w:t xml:space="preserve">(docx or odt) </w:t>
+        <w:t xml:space="preserve">(docx or </w:t>
+      </w:r>
+      <w:proofErr w:type="spellStart"/>
+      <w:r>
+        <w:t>odt</w:t>
+      </w:r>
+      <w:proofErr w:type="spellEnd"/>
+      <w:r>
+        <w:t xml:space="preserve">) </w:t>
       </w:r>
       <w:r>
         <w:t xml:space="preserve">present selected content in </w:t>
@@ -2600,7 +2689,15 @@
         <w:t xml:space="preserve">is an </w:t>
       </w:r>
       <w:r>
-        <w:t>Ancestors Table (“Ahnentafel”)</w:t>
+        <w:t>Ancestors Table (“</w:t>
+      </w:r>
+      <w:proofErr w:type="spellStart"/>
+      <w:r>
+        <w:t>Ahnentafel</w:t>
+      </w:r>
+      <w:proofErr w:type="spellEnd"/>
+      <w:r>
+        <w:t>”)</w:t>
       </w:r>
       <w:r>
         <w:t xml:space="preserve">.  </w:t>
@@ -2660,7 +2757,7 @@
       <w:pPr>
         <w:pStyle w:val="Heading2"/>
       </w:pPr>
-      <w:bookmarkStart w:id="2" w:name="_Toc69019818"/>
+      <w:bookmarkStart w:id="2" w:name="_Toc69638950"/>
       <w:r>
         <w:t>License</w:t>
       </w:r>
@@ -2774,7 +2871,7 @@
       <w:pPr>
         <w:pStyle w:val="Heading2"/>
       </w:pPr>
-      <w:bookmarkStart w:id="3" w:name="_Toc69019819"/>
+      <w:bookmarkStart w:id="3" w:name="_Toc69638951"/>
       <w:r>
         <w:t xml:space="preserve">Conventions, </w:t>
       </w:r>
@@ -2923,6 +3020,7 @@
       <w:r>
         <w:t xml:space="preserve">For </w:t>
       </w:r>
+      <w:proofErr w:type="spellStart"/>
       <w:r>
         <w:rPr>
           <w:i/>
@@ -2930,6 +3028,7 @@
         </w:rPr>
         <w:t>odt</w:t>
       </w:r>
+      <w:proofErr w:type="spellEnd"/>
       <w:r>
         <w:t xml:space="preserve"> file</w:t>
       </w:r>
@@ -3055,7 +3154,7 @@
       <w:pPr>
         <w:pStyle w:val="Heading2"/>
       </w:pPr>
-      <w:bookmarkStart w:id="4" w:name="_Toc69019820"/>
+      <w:bookmarkStart w:id="4" w:name="_Toc69638952"/>
       <w:r>
         <w:t>User Interface</w:t>
       </w:r>
@@ -3082,7 +3181,7 @@
       <w:pPr>
         <w:pStyle w:val="Heading2"/>
       </w:pPr>
-      <w:bookmarkStart w:id="5" w:name="_Toc69019821"/>
+      <w:bookmarkStart w:id="5" w:name="_Toc69638953"/>
       <w:r>
         <w:t>So Many Options!</w:t>
       </w:r>
@@ -3235,7 +3334,7 @@
           <w:i/>
           <w:iCs/>
         </w:rPr>
-        <w:instrText xml:space="preserve"> REF TestingProcess \h </w:instrText>
+        <w:instrText xml:space="preserve"> REF TestingProcess \h  \* MERGEFORMAT </w:instrText>
       </w:r>
       <w:r>
         <w:rPr>
@@ -3252,7 +3351,17 @@
           <w:i/>
           <w:iCs/>
         </w:rPr>
-        <w:instrText xml:space="preserve"> \* MERGEFORMAT </w:instrText>
+        <w:fldChar w:fldCharType="separate"/>
+      </w:r>
+      <w:r>
+        <w:rPr>
+          <w:rStyle w:val="BodyEmphasisChar"/>
+          <w:b w:val="0"/>
+          <w:bCs w:val="0"/>
+          <w:i/>
+          <w:iCs/>
+        </w:rPr>
+        <w:t>Test out your editorial process</w:t>
       </w:r>
       <w:r>
         <w:rPr>
@@ -3261,6 +3370,157 @@
           <w:i/>
           <w:iCs/>
         </w:rPr>
+        <w:fldChar w:fldCharType="end"/>
+      </w:r>
+      <w:r>
+        <w:t>)</w:t>
+      </w:r>
+      <w:r>
+        <w:t xml:space="preserve">.   </w:t>
+      </w:r>
+    </w:p>
+    <w:p>
+      <w:pPr>
+        <w:pStyle w:val="BodyText"/>
+      </w:pPr>
+      <w:r>
+        <w:t>A sample GEDCOM file is included in the installation.</w:t>
+      </w:r>
+      <w:r>
+        <w:t xml:space="preserve"> It may save time to use it as the input for your first trial runs. The sample GEDCOM</w:t>
+      </w:r>
+      <w:r>
+        <w:t xml:space="preserve"> is discussed further </w:t>
+      </w:r>
+      <w:r>
+        <w:t>in the section on</w:t>
+      </w:r>
+      <w:r>
+        <w:t xml:space="preserve"> the </w:t>
+      </w:r>
+      <w:r>
+        <w:rPr>
+          <w:i/>
+          <w:iCs/>
+        </w:rPr>
+        <w:fldChar w:fldCharType="begin"/>
+      </w:r>
+      <w:r>
+        <w:rPr>
+          <w:i/>
+          <w:iCs/>
+        </w:rPr>
+        <w:instrText xml:space="preserve"> REF _Ref69015194 \h </w:instrText>
+      </w:r>
+      <w:r>
+        <w:rPr>
+          <w:i/>
+          <w:iCs/>
+        </w:rPr>
+        <w:instrText xml:space="preserve"> \* MERGEFORMAT </w:instrText>
+      </w:r>
+      <w:r>
+        <w:rPr>
+          <w:i/>
+          <w:iCs/>
+        </w:rPr>
+      </w:r>
+      <w:r>
+        <w:rPr>
+          <w:i/>
+          <w:iCs/>
+        </w:rPr>
+        <w:fldChar w:fldCharType="separate"/>
+      </w:r>
+      <w:r>
+        <w:rPr>
+          <w:i/>
+          <w:iCs/>
+        </w:rPr>
+        <w:t>File Menu</w:t>
+      </w:r>
+      <w:r>
+        <w:rPr>
+          <w:i/>
+          <w:iCs/>
+        </w:rPr>
+        <w:fldChar w:fldCharType="end"/>
+      </w:r>
+      <w:r>
+        <w:t xml:space="preserve">. </w:t>
+      </w:r>
+    </w:p>
+    <w:p>
+      <w:pPr>
+        <w:pStyle w:val="Heading2"/>
+      </w:pPr>
+      <w:bookmarkStart w:id="6" w:name="_Toc69638954"/>
+      <w:r>
+        <w:t>Large Documents vs.  Free Applications</w:t>
+      </w:r>
+      <w:bookmarkEnd w:id="6"/>
+    </w:p>
+    <w:p>
+      <w:pPr>
+        <w:pStyle w:val="BodyText"/>
+      </w:pPr>
+      <w:r>
+        <w:t xml:space="preserve">If you expect to be creating large documents (thousands of persons, thousands of pages in one file) and using one of the free word processing applications </w:t>
+      </w:r>
+      <w:r>
+        <w:t>(Open Office /</w:t>
+      </w:r>
+      <w:r>
+        <w:t xml:space="preserve"> Libre Office</w:t>
+      </w:r>
+      <w:r>
+        <w:t>)</w:t>
+      </w:r>
+      <w:r>
+        <w:t xml:space="preserve">, </w:t>
+      </w:r>
+      <w:r>
+        <w:t>you should</w:t>
+      </w:r>
+      <w:r>
+        <w:t xml:space="preserve"> review the information in</w:t>
+      </w:r>
+      <w:r>
+        <w:t xml:space="preserve"> the </w:t>
+      </w:r>
+      <w:r>
+        <w:rPr>
+          <w:b/>
+          <w:bCs/>
+          <w:i/>
+          <w:iCs/>
+        </w:rPr>
+        <w:fldChar w:fldCharType="begin"/>
+      </w:r>
+      <w:r>
+        <w:rPr>
+          <w:b/>
+          <w:bCs/>
+          <w:i/>
+          <w:iCs/>
+        </w:rPr>
+        <w:instrText xml:space="preserve"> REF LargeDocuments \h  \* MERGEFORMAT </w:instrText>
+      </w:r>
+      <w:r>
+        <w:rPr>
+          <w:b/>
+          <w:bCs/>
+          <w:i/>
+          <w:iCs/>
+        </w:rPr>
+      </w:r>
+      <w:r>
+        <w:rPr>
+          <w:b/>
+          <w:bCs/>
+          <w:i/>
+          <w:iCs/>
+        </w:rPr>
         <w:fldChar w:fldCharType="separate"/>
       </w:r>
       <w:r>
@@ -3271,7 +3531,7 @@
           <w:i/>
           <w:iCs/>
         </w:rPr>
-        <w:t>Test out your editorial process</w:t>
+        <w:t>Large documents</w:t>
       </w:r>
       <w:r>
         <w:rPr>
@@ -3283,129 +3543,19 @@
         <w:fldChar w:fldCharType="end"/>
       </w:r>
       <w:r>
-        <w:t>)</w:t>
-      </w:r>
-      <w:r>
-        <w:t xml:space="preserve">.   </w:t>
-      </w:r>
-    </w:p>
-    <w:p>
-      <w:pPr>
-        <w:pStyle w:val="BodyText"/>
-      </w:pPr>
-      <w:r>
-        <w:t>A sample GEDCOM file is included in the installation.</w:t>
-      </w:r>
-      <w:r>
-        <w:t xml:space="preserve"> It may save time to use it as the input for your first trial runs. The sample GEDCOM</w:t>
-      </w:r>
-      <w:r>
-        <w:t xml:space="preserve"> is discussed further </w:t>
-      </w:r>
-      <w:r>
-        <w:t>in the section on</w:t>
-      </w:r>
-      <w:r>
-        <w:t xml:space="preserve"> the </w:t>
-      </w:r>
-      <w:r>
-        <w:rPr>
-          <w:i/>
-          <w:iCs/>
-        </w:rPr>
-        <w:fldChar w:fldCharType="begin"/>
-      </w:r>
-      <w:r>
-        <w:rPr>
-          <w:i/>
-          <w:iCs/>
-        </w:rPr>
-        <w:instrText xml:space="preserve"> REF _Ref69015194 \h </w:instrText>
-      </w:r>
-      <w:r>
-        <w:rPr>
-          <w:i/>
-          <w:iCs/>
-        </w:rPr>
-      </w:r>
-      <w:r>
-        <w:rPr>
-          <w:i/>
-          <w:iCs/>
-        </w:rPr>
-        <w:instrText xml:space="preserve"> \* MERGEFORMAT </w:instrText>
-      </w:r>
-      <w:r>
-        <w:rPr>
-          <w:i/>
-          <w:iCs/>
-        </w:rPr>
-        <w:fldChar w:fldCharType="separate"/>
-      </w:r>
-      <w:r>
-        <w:rPr>
-          <w:i/>
-          <w:iCs/>
-        </w:rPr>
-        <w:t>File Menu</w:t>
-      </w:r>
-      <w:r>
-        <w:rPr>
-          <w:i/>
-          <w:iCs/>
-        </w:rPr>
-        <w:fldChar w:fldCharType="end"/>
-      </w:r>
-      <w:r>
-        <w:t xml:space="preserve">. </w:t>
-      </w:r>
-    </w:p>
-    <w:p>
-      <w:pPr>
-        <w:pStyle w:val="Heading2"/>
-      </w:pPr>
-      <w:bookmarkStart w:id="6" w:name="_Toc69019822"/>
-      <w:r>
-        <w:t>Large Documents vs.  Free Applications</w:t>
-      </w:r>
-      <w:bookmarkEnd w:id="6"/>
-    </w:p>
-    <w:p>
-      <w:pPr>
-        <w:pStyle w:val="BodyText"/>
-      </w:pPr>
-      <w:r>
-        <w:t xml:space="preserve">If you expect to be creating large documents (thousands of persons, thousands of pages in one file) and using one of the free word processing applications </w:t>
-      </w:r>
-      <w:r>
-        <w:t>(Open Office /</w:t>
-      </w:r>
-      <w:r>
-        <w:t xml:space="preserve"> Libre Office</w:t>
-      </w:r>
-      <w:r>
-        <w:t>)</w:t>
-      </w:r>
-      <w:r>
-        <w:t xml:space="preserve">, </w:t>
-      </w:r>
-      <w:r>
-        <w:t>you should</w:t>
-      </w:r>
-      <w:r>
-        <w:t xml:space="preserve"> review the information in</w:t>
-      </w:r>
-      <w:r>
-        <w:t xml:space="preserve"> the </w:t>
-      </w:r>
-      <w:r>
         <w:rPr>
           <w:b/>
           <w:bCs/>
           <w:i/>
           <w:iCs/>
         </w:rPr>
-        <w:fldChar w:fldCharType="begin"/>
+        <w:t xml:space="preserve"> </w:t>
+      </w:r>
+      <w:r>
+        <w:t>and</w:t>
+      </w:r>
+      <w:r>
+        <w:t xml:space="preserve"> </w:t>
       </w:r>
       <w:r>
         <w:rPr>
@@ -3414,7 +3564,7 @@
           <w:i/>
           <w:iCs/>
         </w:rPr>
-        <w:instrText xml:space="preserve"> REF LargeDocuments \h  \* MERGEFORMAT </w:instrText>
+        <w:fldChar w:fldCharType="begin"/>
       </w:r>
       <w:r>
         <w:rPr>
@@ -3423,6 +3573,7 @@
           <w:i/>
           <w:iCs/>
         </w:rPr>
+        <w:instrText xml:space="preserve"> REF WorkingWithLibreOffice \h  \* MERGEFORMAT </w:instrText>
       </w:r>
       <w:r>
         <w:rPr>
@@ -3431,6 +3582,14 @@
           <w:i/>
           <w:iCs/>
         </w:rPr>
+      </w:r>
+      <w:r>
+        <w:rPr>
+          <w:b/>
+          <w:bCs/>
+          <w:i/>
+          <w:iCs/>
+        </w:rPr>
         <w:fldChar w:fldCharType="separate"/>
       </w:r>
       <w:r>
@@ -3441,7 +3600,7 @@
           <w:i/>
           <w:iCs/>
         </w:rPr>
-        <w:t>Large documents</w:t>
+        <w:t>Working with Libre Office</w:t>
       </w:r>
       <w:r>
         <w:rPr>
@@ -3453,138 +3612,138 @@
         <w:fldChar w:fldCharType="end"/>
       </w:r>
       <w:r>
-        <w:rPr>
-          <w:b/>
-          <w:bCs/>
-          <w:i/>
-          <w:iCs/>
-        </w:rPr>
+        <w:t xml:space="preserve"> topic</w:t>
+      </w:r>
+      <w:r>
+        <w:t>s</w:t>
+      </w:r>
+      <w:r>
+        <w:t xml:space="preserve"> in the section </w:t>
+      </w:r>
+      <w:r>
+        <w:fldChar w:fldCharType="begin"/>
+      </w:r>
+      <w:r>
+        <w:instrText xml:space="preserve"> REF _Ref67814688 \h </w:instrText>
+      </w:r>
+      <w:r>
+        <w:fldChar w:fldCharType="separate"/>
+      </w:r>
+      <w:r>
+        <w:t>Supplemental Information</w:t>
+      </w:r>
+      <w:r>
+        <w:fldChar w:fldCharType="end"/>
+      </w:r>
+      <w:r>
+        <w:t xml:space="preserve"> / </w:t>
+      </w:r>
+      <w:r>
+        <w:fldChar w:fldCharType="begin"/>
+      </w:r>
+      <w:r>
+        <w:instrText xml:space="preserve"> REF _Ref67814696 \h </w:instrText>
+      </w:r>
+      <w:r>
+        <w:fldChar w:fldCharType="separate"/>
+      </w:r>
+      <w:r>
+        <w:t>Miscellaneous Topics</w:t>
+      </w:r>
+      <w:r>
+        <w:fldChar w:fldCharType="end"/>
+      </w:r>
+      <w:r>
+        <w:t>.</w:t>
+      </w:r>
+    </w:p>
+    <w:p>
+      <w:pPr>
+        <w:pStyle w:val="Heading2"/>
+      </w:pPr>
+      <w:bookmarkStart w:id="7" w:name="_Toc69638955"/>
+      <w:r>
+        <w:t>Deep / Complex Family Trees</w:t>
+      </w:r>
+      <w:bookmarkEnd w:id="7"/>
+    </w:p>
+    <w:p>
+      <w:pPr>
+        <w:pStyle w:val="BodyText"/>
+      </w:pPr>
+      <w:r>
+        <w:t xml:space="preserve">If you are working with a tree covering many generations and with extensive inter-linking (such as, a tree for the British Royal Family), be sure to read the discussion of such trees in </w:t>
+      </w:r>
+      <w:r>
+        <w:rPr>
+          <w:i/>
+          <w:iCs/>
+        </w:rPr>
+        <w:fldChar w:fldCharType="begin"/>
+      </w:r>
+      <w:r>
+        <w:rPr>
+          <w:i/>
+          <w:iCs/>
+        </w:rPr>
+        <w:instrText xml:space="preserve"> REF _Ref67814696 \h </w:instrText>
+      </w:r>
+      <w:r>
+        <w:rPr>
+          <w:i/>
+          <w:iCs/>
+        </w:rPr>
+      </w:r>
+      <w:r>
+        <w:rPr>
+          <w:i/>
+          <w:iCs/>
+        </w:rPr>
+        <w:instrText xml:space="preserve"> \* MERGEFORMAT </w:instrText>
+      </w:r>
+      <w:r>
+        <w:rPr>
+          <w:i/>
+          <w:iCs/>
+        </w:rPr>
+        <w:fldChar w:fldCharType="separate"/>
+      </w:r>
+      <w:r>
+        <w:rPr>
+          <w:i/>
+          <w:iCs/>
+        </w:rPr>
+        <w:t>Miscellaneous Topics</w:t>
+      </w:r>
+      <w:r>
+        <w:rPr>
+          <w:i/>
+          <w:iCs/>
+        </w:rPr>
+        <w:fldChar w:fldCharType="end"/>
+      </w:r>
+      <w:r>
+        <w:t>.</w:t>
+      </w:r>
+    </w:p>
+    <w:p>
+      <w:pPr>
+        <w:pStyle w:val="BodyText"/>
+      </w:pPr>
+      <w:r>
         <w:t xml:space="preserve"> </w:t>
       </w:r>
-      <w:r>
-        <w:t>and</w:t>
-      </w:r>
-      <w:r>
-        <w:t xml:space="preserve"> </w:t>
-      </w:r>
-      <w:r>
-        <w:rPr>
-          <w:b/>
-          <w:bCs/>
-          <w:i/>
-          <w:iCs/>
-        </w:rPr>
-        <w:fldChar w:fldCharType="begin"/>
-      </w:r>
-      <w:r>
-        <w:rPr>
-          <w:b/>
-          <w:bCs/>
-          <w:i/>
-          <w:iCs/>
-        </w:rPr>
-        <w:instrText xml:space="preserve"> REF WorkingWithLibreOffice \h  \* MERGEFORMAT </w:instrText>
-      </w:r>
-      <w:r>
-        <w:rPr>
-          <w:b/>
-          <w:bCs/>
-          <w:i/>
-          <w:iCs/>
-        </w:rPr>
-      </w:r>
-      <w:r>
-        <w:rPr>
-          <w:b/>
-          <w:bCs/>
-          <w:i/>
-          <w:iCs/>
-        </w:rPr>
-        <w:fldChar w:fldCharType="separate"/>
-      </w:r>
-      <w:r>
-        <w:rPr>
-          <w:rStyle w:val="BodyEmphasisChar"/>
-          <w:b w:val="0"/>
-          <w:bCs w:val="0"/>
-          <w:i/>
-          <w:iCs/>
-        </w:rPr>
-        <w:t>Working with Libre Office</w:t>
-      </w:r>
-      <w:r>
-        <w:rPr>
-          <w:b/>
-          <w:bCs/>
-          <w:i/>
-          <w:iCs/>
-        </w:rPr>
-        <w:fldChar w:fldCharType="end"/>
-      </w:r>
-      <w:r>
-        <w:t xml:space="preserve"> topic</w:t>
-      </w:r>
-      <w:r>
-        <w:t>s</w:t>
-      </w:r>
-      <w:r>
-        <w:t xml:space="preserve"> in the section </w:t>
-      </w:r>
-      <w:r>
-        <w:fldChar w:fldCharType="begin"/>
-      </w:r>
-      <w:r>
-        <w:instrText xml:space="preserve"> REF _Ref67814688 \h </w:instrText>
-      </w:r>
-      <w:r>
-        <w:fldChar w:fldCharType="separate"/>
-      </w:r>
-      <w:r>
-        <w:t>Supplemental Information</w:t>
-      </w:r>
-      <w:r>
-        <w:fldChar w:fldCharType="end"/>
-      </w:r>
-      <w:r>
-        <w:t xml:space="preserve"> / </w:t>
-      </w:r>
-      <w:r>
-        <w:fldChar w:fldCharType="begin"/>
-      </w:r>
-      <w:r>
-        <w:instrText xml:space="preserve"> REF _Ref67814696 \h </w:instrText>
-      </w:r>
-      <w:r>
-        <w:fldChar w:fldCharType="separate"/>
-      </w:r>
-      <w:r>
-        <w:t>Miscellaneous Topics</w:t>
-      </w:r>
-      <w:r>
-        <w:fldChar w:fldCharType="end"/>
-      </w:r>
-      <w:r>
-        <w:t>.</w:t>
-      </w:r>
-    </w:p>
-    <w:p>
-      <w:pPr>
-        <w:pStyle w:val="BodyText"/>
-      </w:pPr>
-      <w:r>
-        <w:t xml:space="preserve"> </w:t>
-      </w:r>
     </w:p>
     <w:p>
       <w:pPr>
         <w:pStyle w:val="Heading1"/>
       </w:pPr>
-      <w:bookmarkStart w:id="7" w:name="_Toc69019823"/>
+      <w:bookmarkStart w:id="8" w:name="_Toc69638956"/>
       <w:r>
         <w:lastRenderedPageBreak/>
         <w:t>Installation</w:t>
       </w:r>
-      <w:bookmarkEnd w:id="7"/>
+      <w:bookmarkEnd w:id="8"/>
     </w:p>
     <w:p>
       <w:pPr>
@@ -3772,12 +3931,12 @@
       <w:pPr>
         <w:pStyle w:val="Heading1"/>
       </w:pPr>
-      <w:bookmarkStart w:id="8" w:name="_Toc69019824"/>
+      <w:bookmarkStart w:id="9" w:name="_Toc69638957"/>
       <w:r>
         <w:lastRenderedPageBreak/>
         <w:t>Menu</w:t>
       </w:r>
-      <w:bookmarkEnd w:id="8"/>
+      <w:bookmarkEnd w:id="9"/>
     </w:p>
     <w:p>
       <w:pPr>
@@ -3797,11 +3956,11 @@
       <w:pPr>
         <w:pStyle w:val="Heading2"/>
       </w:pPr>
-      <w:bookmarkStart w:id="9" w:name="_Toc69019825"/>
+      <w:bookmarkStart w:id="10" w:name="_Toc69638958"/>
       <w:r>
         <w:t>About “Settings”</w:t>
       </w:r>
-      <w:bookmarkEnd w:id="9"/>
+      <w:bookmarkEnd w:id="10"/>
     </w:p>
     <w:p>
       <w:pPr>
@@ -3816,7 +3975,23 @@
         <w:pStyle w:val="BodyText"/>
       </w:pPr>
       <w:r>
-        <w:t>Ged2Reg saves settings (when you request it) in a single file in its own new directory under the Windows-defined application data directory for the logged-in user.  When you start, there is one “set of settings” in the file, and its name is “DefaultSettings”.  The DefaultSettings set is created automatically when you first start Ged2Reg.  You can immediately start changing settings to suit your preferences, and you can save the settings using the menu or in response to the prompt when you exit Ged2Reg. Then, when you start Ged2Reg again later, the saved settings are automatically loaded and you can proceed to work with them, or change them, and so on.</w:t>
+        <w:t>Ged2Reg saves settings (when you request it) in a single file in its own new directory under the Windows-defined application data directory for the logged-in user.  When you start, there is one “set of settings” in the file, and its name is “</w:t>
+      </w:r>
+      <w:proofErr w:type="spellStart"/>
+      <w:r>
+        <w:t>DefaultSettings</w:t>
+      </w:r>
+      <w:proofErr w:type="spellEnd"/>
+      <w:r>
+        <w:t xml:space="preserve">”.  The </w:t>
+      </w:r>
+      <w:proofErr w:type="spellStart"/>
+      <w:r>
+        <w:t>DefaultSettings</w:t>
+      </w:r>
+      <w:proofErr w:type="spellEnd"/>
+      <w:r>
+        <w:t xml:space="preserve"> set is created automatically when you first start Ged2Reg.  You can immediately start changing settings to suit your preferences, and you can save the settings using the menu or in response to the prompt when you exit Ged2Reg. Then, when you start Ged2Reg again later, the saved settings are automatically loaded and you can proceed to work with them, or change them, and so on.</w:t>
       </w:r>
     </w:p>
     <w:p>
@@ -3857,13 +4032,13 @@
       <w:pPr>
         <w:pStyle w:val="Heading2"/>
       </w:pPr>
-      <w:bookmarkStart w:id="10" w:name="_Ref69015194"/>
-      <w:bookmarkStart w:id="11" w:name="_Toc69019826"/>
+      <w:bookmarkStart w:id="11" w:name="_Ref69015194"/>
+      <w:bookmarkStart w:id="12" w:name="_Toc69638959"/>
       <w:r>
         <w:t>File Menu</w:t>
       </w:r>
-      <w:bookmarkEnd w:id="10"/>
       <w:bookmarkEnd w:id="11"/>
+      <w:bookmarkEnd w:id="12"/>
     </w:p>
     <w:p>
       <w:pPr>
@@ -3977,7 +4152,15 @@
         <w:t>Load settings</w:t>
       </w:r>
       <w:r>
-        <w:t xml:space="preserve"> – reads in the file with all “sets of settings” that you have saved, and selects the DefaultSettings as current.  Any unsaved changes to settings (current set or otherwise) are lost.</w:t>
+        <w:t xml:space="preserve"> – reads in the file with all “sets of settings” that you have saved, and selects the </w:t>
+      </w:r>
+      <w:proofErr w:type="spellStart"/>
+      <w:r>
+        <w:t>DefaultSettings</w:t>
+      </w:r>
+      <w:proofErr w:type="spellEnd"/>
+      <w:r>
+        <w:t xml:space="preserve"> as current.  Any unsaved changes to settings (current set or otherwise) are lost.</w:t>
       </w:r>
     </w:p>
     <w:p>
@@ -4156,11 +4339,11 @@
       <w:pPr>
         <w:pStyle w:val="Heading2"/>
       </w:pPr>
-      <w:bookmarkStart w:id="12" w:name="_Toc69019827"/>
+      <w:bookmarkStart w:id="13" w:name="_Toc69638960"/>
       <w:r>
         <w:t>Tools Menu</w:t>
       </w:r>
-      <w:bookmarkEnd w:id="12"/>
+      <w:bookmarkEnd w:id="13"/>
     </w:p>
     <w:p>
       <w:pPr>
@@ -4497,11 +4680,16 @@
         <w:t>S</w:t>
       </w:r>
       <w:r>
-        <w:t>take and Armstrong</w:t>
+        <w:t xml:space="preserve">take and </w:t>
+      </w:r>
+      <w:proofErr w:type="spellStart"/>
+      <w:r>
+        <w:t>Armstrong</w:t>
       </w:r>
       <w:r>
         <w:t>s</w:t>
       </w:r>
+      <w:proofErr w:type="spellEnd"/>
       <w:r>
         <w:t xml:space="preserve">” (assuming the random reassignment of the name Stone in this case was to “Armstrong”). </w:t>
       </w:r>
@@ -4518,11 +4706,11 @@
       <w:pPr>
         <w:pStyle w:val="Heading2"/>
       </w:pPr>
-      <w:bookmarkStart w:id="13" w:name="_Toc69019828"/>
+      <w:bookmarkStart w:id="14" w:name="_Toc69638961"/>
       <w:r>
         <w:t>Help Menu</w:t>
       </w:r>
-      <w:bookmarkEnd w:id="13"/>
+      <w:bookmarkEnd w:id="14"/>
     </w:p>
     <w:p>
       <w:pPr>
@@ -4672,8 +4860,13 @@
         <w:t>pdates</w:t>
       </w:r>
       <w:r>
-        <w:t xml:space="preserve"> – opens the “home” of this program on github</w:t>
-      </w:r>
+        <w:t xml:space="preserve"> – opens the “home” of this program on </w:t>
+      </w:r>
+      <w:proofErr w:type="spellStart"/>
+      <w:r>
+        <w:t>github</w:t>
+      </w:r>
+      <w:proofErr w:type="spellEnd"/>
       <w:r>
         <w:t>, in your default web browser</w:t>
       </w:r>
@@ -4734,12 +4927,12 @@
       <w:pPr>
         <w:pStyle w:val="Heading1"/>
       </w:pPr>
-      <w:bookmarkStart w:id="14" w:name="_Toc69019829"/>
+      <w:bookmarkStart w:id="15" w:name="_Toc69638962"/>
       <w:r>
         <w:lastRenderedPageBreak/>
         <w:t>Types of Reports</w:t>
       </w:r>
-      <w:bookmarkEnd w:id="14"/>
+      <w:bookmarkEnd w:id="15"/>
     </w:p>
     <w:p>
       <w:pPr>
@@ -4752,7 +4945,15 @@
         <w:t>ancestors</w:t>
       </w:r>
       <w:r>
-        <w:t xml:space="preserve"> report (Ahnentafel).  The choice is </w:t>
+        <w:t xml:space="preserve"> report (</w:t>
+      </w:r>
+      <w:proofErr w:type="spellStart"/>
+      <w:r>
+        <w:t>Ahnentafel</w:t>
+      </w:r>
+      <w:proofErr w:type="spellEnd"/>
+      <w:r>
+        <w:t xml:space="preserve">).  The choice is </w:t>
       </w:r>
       <w:r>
         <w:t>controlled</w:t>
@@ -4818,11 +5019,11 @@
       <w:pPr>
         <w:pStyle w:val="Heading2"/>
       </w:pPr>
-      <w:bookmarkStart w:id="15" w:name="_Toc69019830"/>
+      <w:bookmarkStart w:id="16" w:name="_Toc69638963"/>
       <w:r>
         <w:t>“Main Person” Blocks</w:t>
       </w:r>
-      <w:bookmarkEnd w:id="15"/>
+      <w:bookmarkEnd w:id="16"/>
     </w:p>
     <w:p>
       <w:r>
@@ -4855,11 +5056,11 @@
       <w:pPr>
         <w:pStyle w:val="Heading2"/>
       </w:pPr>
-      <w:bookmarkStart w:id="16" w:name="_Toc69019831"/>
+      <w:bookmarkStart w:id="17" w:name="_Toc69638964"/>
       <w:r>
         <w:t>GEDCOM Files</w:t>
       </w:r>
-      <w:bookmarkEnd w:id="16"/>
+      <w:bookmarkEnd w:id="17"/>
     </w:p>
     <w:p>
       <w:r>
@@ -4967,12 +5168,12 @@
       <w:pPr>
         <w:pStyle w:val="Heading2"/>
       </w:pPr>
-      <w:bookmarkStart w:id="17" w:name="_Toc69019832"/>
+      <w:bookmarkStart w:id="18" w:name="_Toc69638965"/>
       <w:r>
         <w:lastRenderedPageBreak/>
         <w:t>Register Report</w:t>
       </w:r>
-      <w:bookmarkEnd w:id="17"/>
+      <w:bookmarkEnd w:id="18"/>
     </w:p>
     <w:p>
       <w:r>
@@ -5053,23 +5254,25 @@
       <w:pPr>
         <w:pStyle w:val="Heading2"/>
       </w:pPr>
-      <w:bookmarkStart w:id="18" w:name="_Toc69019833"/>
+      <w:bookmarkStart w:id="19" w:name="_Toc69638966"/>
       <w:r>
         <w:t>Ancestors Table (</w:t>
       </w:r>
+      <w:proofErr w:type="spellStart"/>
       <w:r>
         <w:t>Ahnentafe</w:t>
       </w:r>
       <w:r>
         <w:t>l</w:t>
       </w:r>
+      <w:proofErr w:type="spellEnd"/>
       <w:r>
         <w:t>)</w:t>
       </w:r>
       <w:r>
         <w:t xml:space="preserve"> Report</w:t>
       </w:r>
-      <w:bookmarkEnd w:id="18"/>
+      <w:bookmarkEnd w:id="19"/>
     </w:p>
     <w:p>
       <w:r>
@@ -5156,12 +5359,12 @@
       <w:pPr>
         <w:pStyle w:val="Heading1"/>
       </w:pPr>
-      <w:bookmarkStart w:id="19" w:name="_Toc69019834"/>
+      <w:bookmarkStart w:id="20" w:name="_Toc69638967"/>
       <w:r>
         <w:lastRenderedPageBreak/>
         <w:t>Input/Output Tab</w:t>
       </w:r>
-      <w:bookmarkEnd w:id="19"/>
+      <w:bookmarkEnd w:id="20"/>
     </w:p>
     <w:p>
       <w:pPr>
@@ -5233,7 +5436,15 @@
         <w:t xml:space="preserve"> – the input file. </w:t>
       </w:r>
       <w:r>
-        <w:t xml:space="preserve">Names end with “.ged”. </w:t>
+        <w:t>Names end with “.</w:t>
+      </w:r>
+      <w:proofErr w:type="spellStart"/>
+      <w:r>
+        <w:t>ged</w:t>
+      </w:r>
+      <w:proofErr w:type="spellEnd"/>
+      <w:r>
+        <w:t xml:space="preserve">”. </w:t>
       </w:r>
       <w:r>
         <w:t xml:space="preserve">The name can be </w:t>
@@ -5293,7 +5504,15 @@
         <w:t>Names end with “.docx”</w:t>
       </w:r>
       <w:r>
-        <w:t xml:space="preserve"> (to create Word files) or “.odt” (to create Open Office files)</w:t>
+        <w:t xml:space="preserve"> (to create Word files) or “.</w:t>
+      </w:r>
+      <w:proofErr w:type="spellStart"/>
+      <w:r>
+        <w:t>odt</w:t>
+      </w:r>
+      <w:proofErr w:type="spellEnd"/>
+      <w:r>
+        <w:t>” (to create Open Office files)</w:t>
       </w:r>
       <w:r>
         <w:t>.</w:t>
@@ -5545,7 +5764,15 @@
         <w:t xml:space="preserve">Open After Create – </w:t>
       </w:r>
       <w:r>
-        <w:t>if checked, after a successful create (see below) the output file will be opened with your system’s default application for the file type.  If you do not have a word-processing application (Word, Open Office, Libre Office, …) set up as the default application, Windows will usually default to using Wordpad.  That built-in application “can” open the files, but it does not support some essential features of either format.  This checkbox remains enabled while a report is being created, so you can change your mind in-process.  The state of this checkbox is not considered a “setting” and is not saved, it always starts out as “off” when you launch Ged2Reg.</w:t>
+        <w:t xml:space="preserve">if checked, after a successful create (see below) the output file will be opened with your system’s default application for the file type.  If you do not have a word-processing application (Word, Open Office, Libre Office, …) set up as the default application, Windows will usually default to using </w:t>
+      </w:r>
+      <w:proofErr w:type="spellStart"/>
+      <w:r>
+        <w:t>Wordpad</w:t>
+      </w:r>
+      <w:proofErr w:type="spellEnd"/>
+      <w:r>
+        <w:t>.  That built-in application “can” open the files, but it does not support some essential features of either format.  This checkbox remains enabled while a report is being created, so you can change your mind in-process.  The state of this checkbox is not considered a “setting” and is not saved, it always starts out as “off” when you launch Ged2Reg.</w:t>
       </w:r>
     </w:p>
     <w:p>
@@ -5694,7 +5921,15 @@
         <w:t xml:space="preserve">menu item) it will always display the </w:t>
       </w:r>
       <w:r>
-        <w:t>“DefaultSettings”</w:t>
+        <w:t>“</w:t>
+      </w:r>
+      <w:proofErr w:type="spellStart"/>
+      <w:r>
+        <w:t>DefaultSettings</w:t>
+      </w:r>
+      <w:proofErr w:type="spellEnd"/>
+      <w:r>
+        <w:t>”</w:t>
       </w:r>
       <w:r>
         <w:t>.</w:t>
@@ -5745,7 +5980,7 @@
       <w:pPr>
         <w:pStyle w:val="Heading1"/>
       </w:pPr>
-      <w:bookmarkStart w:id="20" w:name="_Toc69019835"/>
+      <w:bookmarkStart w:id="21" w:name="_Toc69638968"/>
       <w:r>
         <w:lastRenderedPageBreak/>
         <w:t>Content Options</w:t>
@@ -5756,7 +5991,7 @@
       <w:r>
         <w:t>Tab</w:t>
       </w:r>
-      <w:bookmarkEnd w:id="20"/>
+      <w:bookmarkEnd w:id="21"/>
     </w:p>
     <w:p>
       <w:pPr>
@@ -5833,10 +6068,10 @@
           <w:noProof/>
         </w:rPr>
         <w:drawing>
-          <wp:inline distT="0" distB="0" distL="0" distR="0" wp14:anchorId="036482B1" wp14:editId="15647A29">
-            <wp:extent cx="5943600" cy="5134610"/>
-            <wp:effectExtent l="19050" t="19050" r="19050" b="27940"/>
-            <wp:docPr id="4" name="Picture 4"/>
+          <wp:inline distT="0" distB="0" distL="0" distR="0" wp14:anchorId="1D6F18A7" wp14:editId="529B46E1">
+            <wp:extent cx="5943600" cy="5147945"/>
+            <wp:effectExtent l="19050" t="19050" r="19050" b="14605"/>
+            <wp:docPr id="1" name="Picture 1"/>
             <wp:cNvGraphicFramePr>
               <a:graphicFrameLocks xmlns:a="http://schemas.openxmlformats.org/drawingml/2006/main" noChangeAspect="1"/>
             </wp:cNvGraphicFramePr>
@@ -5844,7 +6079,7 @@
               <a:graphicData uri="http://schemas.openxmlformats.org/drawingml/2006/picture">
                 <pic:pic xmlns:pic="http://schemas.openxmlformats.org/drawingml/2006/picture">
                   <pic:nvPicPr>
-                    <pic:cNvPr id="4" name="Picture 4"/>
+                    <pic:cNvPr id="1" name="Picture 1"/>
                     <pic:cNvPicPr/>
                   </pic:nvPicPr>
                   <pic:blipFill>
@@ -5862,7 +6097,7 @@
                   <pic:spPr>
                     <a:xfrm>
                       <a:off x="0" y="0"/>
-                      <a:ext cx="5943600" cy="5134610"/>
+                      <a:ext cx="5943600" cy="5147945"/>
                     </a:xfrm>
                     <a:prstGeom prst="rect">
                       <a:avLst/>
@@ -5978,7 +6213,15 @@
         <w:t xml:space="preserve">is </w:t>
       </w:r>
       <w:r>
-        <w:t>on (checked), then Ged2Reg will scan the whole text the description field and, for instance, convert any periods (“.”) that it thinks are sentence terminators (as distinct from, say, abbreviations) into semicolons. If this option (second checkbox) is “off” then Ged2Reg will only examine the ends of the description text, and convert leading uppercase characters to lower case (unless the fist word appears to be an abbreviation, part of a name, or part of a title), and drop any trailing period.</w:t>
+        <w:t xml:space="preserve">on (checked), then Ged2Reg will scan the whole text the description field and, for instance, convert any periods (“.”) that it thinks are sentence terminators (as distinct from, say, abbreviations) into semicolons. If this option (second checkbox) is “off” then Ged2Reg will only examine the ends of the description text, and convert leading uppercase characters to lower case (unless the </w:t>
+      </w:r>
+      <w:proofErr w:type="spellStart"/>
+      <w:r>
+        <w:t>fist</w:t>
+      </w:r>
+      <w:proofErr w:type="spellEnd"/>
+      <w:r>
+        <w:t xml:space="preserve"> word appears to be an abbreviation, part of a name, or part of a title), and drop any trailing period.</w:t>
       </w:r>
     </w:p>
     <w:p>
@@ -6895,12 +7138,15 @@
     <w:p>
       <w:pPr>
         <w:pStyle w:val="BodyText"/>
-      </w:pPr>
-      <w:r>
-        <w:rPr>
-          <w:rStyle w:val="BodyEmphasisChar"/>
-        </w:rPr>
-        <w:t xml:space="preserve">Include Report Summary – </w:t>
+        <w:rPr>
+          <w:rStyle w:val="BodyEmphasisChar"/>
+        </w:rPr>
+      </w:pPr>
+      <w:r>
+        <w:rPr>
+          <w:rStyle w:val="BodyEmphasisChar"/>
+        </w:rPr>
+        <w:t xml:space="preserve">Append Title to main person names – </w:t>
       </w:r>
       <w:r>
         <w:rPr>
@@ -6908,6 +7154,33 @@
           <w:b w:val="0"/>
           <w:bCs w:val="0"/>
         </w:rPr>
+        <w:t>if this</w:t>
+      </w:r>
+      <w:r>
+        <w:rPr>
+          <w:rStyle w:val="BodyEmphasisChar"/>
+          <w:b w:val="0"/>
+          <w:bCs w:val="0"/>
+        </w:rPr>
+        <w:t xml:space="preserve"> setting is checked, then if a person record has a title field (GEDCOM TITL record type) with a value, then the title information will be emitted immediately following the person’s name, where he/she appears as a main person.</w:t>
+      </w:r>
+    </w:p>
+    <w:p>
+      <w:pPr>
+        <w:pStyle w:val="BodyText"/>
+      </w:pPr>
+      <w:r>
+        <w:rPr>
+          <w:rStyle w:val="BodyEmphasisChar"/>
+        </w:rPr>
+        <w:t xml:space="preserve">Include Report Summary – </w:t>
+      </w:r>
+      <w:r>
+        <w:rPr>
+          <w:rStyle w:val="BodyEmphasisChar"/>
+          <w:b w:val="0"/>
+          <w:bCs w:val="0"/>
+        </w:rPr>
         <w:t>if this is checked then a page is appended to the end of the report, listing most of the options used, recording the date and time, and giving counts of the number of main persons, citations, etc.</w:t>
       </w:r>
     </w:p>
@@ -6963,6 +7236,7 @@
         <w:rPr>
           <w:rStyle w:val="BodyEmphasisChar"/>
         </w:rPr>
+        <w:lastRenderedPageBreak/>
         <w:t>Most recent use of this settings set</w:t>
       </w:r>
       <w:r>
@@ -6978,7 +7252,6 @@
         <w:rPr>
           <w:rStyle w:val="BodyEmphasisChar"/>
         </w:rPr>
-        <w:lastRenderedPageBreak/>
         <w:t>[…] (button)</w:t>
       </w:r>
       <w:r>
@@ -6989,7 +7262,7 @@
       <w:pPr>
         <w:pStyle w:val="Heading1"/>
       </w:pPr>
-      <w:bookmarkStart w:id="21" w:name="_Toc69019836"/>
+      <w:bookmarkStart w:id="22" w:name="_Toc69638969"/>
       <w:r>
         <w:lastRenderedPageBreak/>
         <w:t>Ancestry Report</w:t>
@@ -7000,14 +7273,22 @@
       <w:r>
         <w:t>Tab</w:t>
       </w:r>
-      <w:bookmarkEnd w:id="21"/>
-    </w:p>
-    <w:p>
-      <w:pPr>
-        <w:pStyle w:val="BodyText"/>
-      </w:pPr>
-      <w:r>
-        <w:t>Settings on this tab allow you to select and configure the optional ancestry report (Ahnentafel) output. A few of the options, as noted, also have an effect on the descendants report output.</w:t>
+      <w:bookmarkEnd w:id="22"/>
+    </w:p>
+    <w:p>
+      <w:pPr>
+        <w:pStyle w:val="BodyText"/>
+      </w:pPr>
+      <w:r>
+        <w:t>Settings on this tab allow you to select and configure the optional ancestry report (</w:t>
+      </w:r>
+      <w:proofErr w:type="spellStart"/>
+      <w:r>
+        <w:t>Ahnentafel</w:t>
+      </w:r>
+      <w:proofErr w:type="spellEnd"/>
+      <w:r>
+        <w:t>) output. A few of the options, as noted, also have an effect on the descendants report output.</w:t>
       </w:r>
     </w:p>
     <w:p>
@@ -7718,7 +7999,15 @@
         <w:pStyle w:val="BodyText"/>
       </w:pPr>
       <w:r>
-        <w:t>Regardless of the setting of this option, and unlike a usual Ahenetafel report, the report while in-focus does not expand to include s</w:t>
+        <w:t xml:space="preserve">Regardless of the setting of this option, and unlike a usual </w:t>
+      </w:r>
+      <w:proofErr w:type="spellStart"/>
+      <w:r>
+        <w:t>Ahenetafel</w:t>
+      </w:r>
+      <w:proofErr w:type="spellEnd"/>
+      <w:r>
+        <w:t xml:space="preserve"> report, the report while in-focus does not expand to include s</w:t>
       </w:r>
       <w:r>
         <w:t>pouses' ancestors, unless the spouse is also a descendant of the focused ancestor.</w:t>
@@ -8084,7 +8373,7 @@
       <w:pPr>
         <w:pStyle w:val="Heading1"/>
       </w:pPr>
-      <w:bookmarkStart w:id="22" w:name="_Toc69019837"/>
+      <w:bookmarkStart w:id="23" w:name="_Toc69638970"/>
       <w:r>
         <w:lastRenderedPageBreak/>
         <w:t>Citation Options</w:t>
@@ -8095,7 +8384,7 @@
       <w:r>
         <w:t>Tab</w:t>
       </w:r>
-      <w:bookmarkEnd w:id="22"/>
+      <w:bookmarkEnd w:id="23"/>
     </w:p>
     <w:p>
       <w:pPr>
@@ -8851,7 +9140,15 @@
         <w:t>)</w:t>
       </w:r>
       <w:r>
-        <w:t>, the footnote text will say so, by appending a short statement such as “(Cited for: Birth, Baptism.)”.  You could somewhat increase the impact of this choice by also choosing a citation selection strategy of “MostOftenUsed” (although, that may not be the choice that provides the most compelling evidence).</w:t>
+        <w:t>, the footnote text will say so, by appending a short statement such as “(Cited for: Birth, Baptism.)”.  You could somewhat increase the impact of this choice by also choosing a citation selection strategy of “</w:t>
+      </w:r>
+      <w:proofErr w:type="spellStart"/>
+      <w:r>
+        <w:t>MostOftenUsed</w:t>
+      </w:r>
+      <w:proofErr w:type="spellEnd"/>
+      <w:r>
+        <w:t>” (although, that may not be the choice that provides the most compelling evidence).</w:t>
       </w:r>
     </w:p>
     <w:p>
@@ -9171,7 +9468,15 @@
         <w:t>Prefer edited citations</w:t>
       </w:r>
       <w:r>
-        <w:t xml:space="preserve"> – in FTM (Family Tree Maker [trademark of Software MacKiev]), in addition to entering source citation information into separate fields for author, title, etc., a user can optionally edit the assembled citation text in any way that they may choose.  When an FTM user does this, FTM not only stores the edited citation internally, it also emits the edited version into the GEDCOM in a custom tag (_FOOT). If you want to use these edited citations, where they exist, instead of having Ged2Reg assemble the citation text, turn this setting </w:t>
+        <w:t xml:space="preserve"> – in FTM (Family Tree Maker [trademark of Software </w:t>
+      </w:r>
+      <w:proofErr w:type="spellStart"/>
+      <w:r>
+        <w:t>MacKiev</w:t>
+      </w:r>
+      <w:proofErr w:type="spellEnd"/>
+      <w:r>
+        <w:t xml:space="preserve">]), in addition to entering source citation information into separate fields for author, title, etc., a user can optionally edit the assembled citation text in any way that they may choose.  When an FTM user does this, FTM not only stores the edited citation internally, it also emits the edited version into the GEDCOM in a custom tag (_FOOT). If you want to use these edited citations, where they exist, instead of having Ged2Reg assemble the citation text, turn this setting </w:t>
       </w:r>
       <w:r>
         <w:t xml:space="preserve">on (checked).  Assembly of the citation text will proceed ‘as usual’ for any source citation that does not include this custom tag in the GEDCOM; for any that do include it, the edited text will be used, </w:t>
@@ -9217,7 +9522,7 @@
       <w:pPr>
         <w:pStyle w:val="Heading1"/>
       </w:pPr>
-      <w:bookmarkStart w:id="23" w:name="_Toc69019838"/>
+      <w:bookmarkStart w:id="24" w:name="_Toc69638971"/>
       <w:r>
         <w:lastRenderedPageBreak/>
         <w:t>Notes Options</w:t>
@@ -9228,7 +9533,7 @@
       <w:r>
         <w:t>Tab</w:t>
       </w:r>
-      <w:bookmarkEnd w:id="23"/>
+      <w:bookmarkEnd w:id="24"/>
     </w:p>
     <w:p>
       <w:pPr>
@@ -9443,7 +9748,7 @@
       <w:pPr>
         <w:pStyle w:val="Heading1"/>
       </w:pPr>
-      <w:bookmarkStart w:id="24" w:name="_Toc69019839"/>
+      <w:bookmarkStart w:id="25" w:name="_Toc69638972"/>
       <w:r>
         <w:lastRenderedPageBreak/>
         <w:t>Index</w:t>
@@ -9460,7 +9765,7 @@
       <w:r>
         <w:t>Tab</w:t>
       </w:r>
-      <w:bookmarkEnd w:id="24"/>
+      <w:bookmarkEnd w:id="25"/>
     </w:p>
     <w:p>
       <w:pPr>
@@ -9561,7 +9866,15 @@
         <w:pStyle w:val="BodyText"/>
       </w:pPr>
       <w:r>
-        <w:t xml:space="preserve">Indexes are the aspect of the report that converts most poorly between docx and odt files, when you use one of the desktop applications to open a file </w:t>
+        <w:t xml:space="preserve">Indexes are the aspect of the report that converts most poorly between docx and </w:t>
+      </w:r>
+      <w:proofErr w:type="spellStart"/>
+      <w:r>
+        <w:t>odt</w:t>
+      </w:r>
+      <w:proofErr w:type="spellEnd"/>
+      <w:r>
+        <w:t xml:space="preserve"> files, when you use one of the desktop applications to open a file </w:t>
       </w:r>
       <w:r>
         <w:t xml:space="preserve">in </w:t>
@@ -9590,7 +9903,15 @@
         <w:pStyle w:val="BodyText"/>
       </w:pPr>
       <w:r>
-        <w:t xml:space="preserve">The settings shown in the screen shot are intended for a docx file, where the result will be to produce two separate indexes.  If you use the same settings but create an odt file, you will get one index encompassing both names and places (intermingled), with the first heading.  </w:t>
+        <w:t xml:space="preserve">The settings shown in the screen shot are intended for a docx file, where the result will be to produce two separate indexes.  If you use the same settings but create an </w:t>
+      </w:r>
+      <w:proofErr w:type="spellStart"/>
+      <w:r>
+        <w:t>odt</w:t>
+      </w:r>
+      <w:proofErr w:type="spellEnd"/>
+      <w:r>
+        <w:t xml:space="preserve"> file, you will get one index encompassing both names and places (intermingled), with the first heading.  </w:t>
       </w:r>
       <w:r>
         <w:t>If you use these settings to create a docx file and then open the file with Open Office or Libre Office, the index will be unusable trash.</w:t>
@@ -9613,7 +9934,15 @@
         <w:t>indexes</w:t>
       </w:r>
       <w:r>
-        <w:t xml:space="preserve"> (docx) or to the two kinds of entries (odt)</w:t>
+        <w:t xml:space="preserve"> (docx) or to the two kinds of entries (</w:t>
+      </w:r>
+      <w:proofErr w:type="spellStart"/>
+      <w:r>
+        <w:t>odt</w:t>
+      </w:r>
+      <w:proofErr w:type="spellEnd"/>
+      <w:r>
+        <w:t>)</w:t>
       </w:r>
       <w:r>
         <w:t>:</w:t>
@@ -9713,7 +10042,15 @@
         <w:t xml:space="preserve">  </w:t>
       </w:r>
       <w:r>
-        <w:t>In odt files, even i</w:t>
+        <w:t xml:space="preserve">In </w:t>
+      </w:r>
+      <w:proofErr w:type="spellStart"/>
+      <w:r>
+        <w:t>odt</w:t>
+      </w:r>
+      <w:proofErr w:type="spellEnd"/>
+      <w:r>
+        <w:t xml:space="preserve"> files, even i</w:t>
       </w:r>
       <w:r>
         <w:t xml:space="preserve">f both </w:t>
@@ -9749,7 +10086,15 @@
         <w:t>if both indexes are enabled, each must have a different, non-blank name; this is used in the markup to separate the two kinds.</w:t>
       </w:r>
       <w:r>
-        <w:t xml:space="preserve"> Has no effect in odt output; </w:t>
+        <w:t xml:space="preserve"> Has no effect in </w:t>
+      </w:r>
+      <w:proofErr w:type="spellStart"/>
+      <w:r>
+        <w:t>odt</w:t>
+      </w:r>
+      <w:proofErr w:type="spellEnd"/>
+      <w:r>
+        <w:t xml:space="preserve"> output; </w:t>
       </w:r>
       <w:r>
         <w:t xml:space="preserve">any value here </w:t>
@@ -9924,7 +10269,15 @@
         <w:t>, and only showing the page numbers where she is listed as married to Smith</w:t>
       </w:r>
       <w:r>
-        <w:t xml:space="preserve">) and one for “Mary (Jones) (Smith) Adams” (listed with the Adamses, and only showing the page numbers where she is listed as married to Adams).  This may seem complicated </w:t>
+        <w:t xml:space="preserve">) and one for “Mary (Jones) (Smith) Adams” (listed with the </w:t>
+      </w:r>
+      <w:proofErr w:type="spellStart"/>
+      <w:r>
+        <w:t>Adamses</w:t>
+      </w:r>
+      <w:proofErr w:type="spellEnd"/>
+      <w:r>
+        <w:t xml:space="preserve">, and only showing the page numbers where she is listed as married to Adams).  This may seem complicated </w:t>
       </w:r>
       <w:r>
         <w:t xml:space="preserve">when described, but in practice it is not so difficult and the index with this convention applied is clear enough. </w:t>
@@ -10438,7 +10791,7 @@
       <w:pPr>
         <w:pStyle w:val="Heading1"/>
       </w:pPr>
-      <w:bookmarkStart w:id="25" w:name="_Toc69019840"/>
+      <w:bookmarkStart w:id="26" w:name="_Toc69638973"/>
       <w:r>
         <w:lastRenderedPageBreak/>
         <w:t>Rewrite</w:t>
@@ -10455,7 +10808,7 @@
       <w:r>
         <w:t>Tab</w:t>
       </w:r>
-      <w:bookmarkEnd w:id="25"/>
+      <w:bookmarkEnd w:id="26"/>
     </w:p>
     <w:p>
       <w:pPr>
@@ -10967,7 +11320,7 @@
       <w:pPr>
         <w:pStyle w:val="Heading1"/>
       </w:pPr>
-      <w:bookmarkStart w:id="26" w:name="_Toc69019841"/>
+      <w:bookmarkStart w:id="27" w:name="_Toc69638974"/>
       <w:r>
         <w:lastRenderedPageBreak/>
         <w:t>Log</w:t>
@@ -10978,7 +11331,7 @@
       <w:r>
         <w:t>Tab</w:t>
       </w:r>
-      <w:bookmarkEnd w:id="26"/>
+      <w:bookmarkEnd w:id="27"/>
     </w:p>
     <w:p>
       <w:pPr>
@@ -11102,14 +11455,14 @@
       <w:pPr>
         <w:pStyle w:val="Heading1"/>
       </w:pPr>
-      <w:bookmarkStart w:id="27" w:name="_Ref67544380"/>
-      <w:bookmarkStart w:id="28" w:name="_Toc69019842"/>
+      <w:bookmarkStart w:id="28" w:name="_Ref67544380"/>
+      <w:bookmarkStart w:id="29" w:name="_Toc69638975"/>
       <w:r>
         <w:lastRenderedPageBreak/>
         <w:t>Manage Settings Dialog</w:t>
       </w:r>
-      <w:bookmarkEnd w:id="27"/>
       <w:bookmarkEnd w:id="28"/>
+      <w:bookmarkEnd w:id="29"/>
     </w:p>
     <w:p>
       <w:pPr>
@@ -11344,7 +11697,15 @@
         <w:t xml:space="preserve">set available, </w:t>
       </w:r>
       <w:r>
-        <w:t>the DefaultSettings.  Y</w:t>
+        <w:t xml:space="preserve">the </w:t>
+      </w:r>
+      <w:proofErr w:type="spellStart"/>
+      <w:r>
+        <w:t>DefaultSettings</w:t>
+      </w:r>
+      <w:proofErr w:type="spellEnd"/>
+      <w:r>
+        <w:t>.  Y</w:t>
       </w:r>
       <w:r>
         <w:t xml:space="preserve">ou </w:t>
@@ -11630,14 +11991,14 @@
       <w:pPr>
         <w:pStyle w:val="Heading1"/>
       </w:pPr>
-      <w:bookmarkStart w:id="29" w:name="_Ref67465920"/>
-      <w:bookmarkStart w:id="30" w:name="_Toc69019843"/>
+      <w:bookmarkStart w:id="30" w:name="_Ref67465920"/>
+      <w:bookmarkStart w:id="31" w:name="_Toc69638976"/>
       <w:r>
         <w:lastRenderedPageBreak/>
         <w:t>Regex Test Dialog</w:t>
       </w:r>
-      <w:bookmarkEnd w:id="29"/>
       <w:bookmarkEnd w:id="30"/>
+      <w:bookmarkEnd w:id="31"/>
       <w:r>
         <w:t xml:space="preserve"> </w:t>
       </w:r>
@@ -11864,11 +12225,11 @@
       <w:pPr>
         <w:pStyle w:val="Heading2"/>
       </w:pPr>
-      <w:bookmarkStart w:id="31" w:name="_Toc69019844"/>
+      <w:bookmarkStart w:id="32" w:name="_Toc69638977"/>
       <w:r>
         <w:t>Explanation of the Example</w:t>
       </w:r>
-      <w:bookmarkEnd w:id="31"/>
+      <w:bookmarkEnd w:id="32"/>
     </w:p>
     <w:p>
       <w:pPr>
@@ -11930,7 +12291,25 @@
           <w:b/>
           <w:bCs/>
         </w:rPr>
-        <w:t>(?i)</w:t>
+        <w:t>(?</w:t>
+      </w:r>
+      <w:proofErr w:type="spellStart"/>
+      <w:r>
+        <w:rPr>
+          <w:rFonts w:ascii="Courier New" w:hAnsi="Courier New" w:cs="Courier New"/>
+          <w:b/>
+          <w:bCs/>
+        </w:rPr>
+        <w:t>i</w:t>
+      </w:r>
+      <w:proofErr w:type="spellEnd"/>
+      <w:r>
+        <w:rPr>
+          <w:rFonts w:ascii="Courier New" w:hAnsi="Courier New" w:cs="Courier New"/>
+          <w:b/>
+          <w:bCs/>
+        </w:rPr>
+        <w:t>)</w:t>
       </w:r>
       <w:r>
         <w:t xml:space="preserve"> - this sets a </w:t>
@@ -12576,24 +12955,24 @@
       <w:pPr>
         <w:pStyle w:val="Heading1"/>
       </w:pPr>
-      <w:bookmarkStart w:id="32" w:name="_Ref67814688"/>
-      <w:bookmarkStart w:id="33" w:name="_Toc69019845"/>
+      <w:bookmarkStart w:id="33" w:name="_Ref67814688"/>
+      <w:bookmarkStart w:id="34" w:name="_Toc69638978"/>
       <w:r>
         <w:lastRenderedPageBreak/>
         <w:t>Supplemental Information</w:t>
       </w:r>
-      <w:bookmarkEnd w:id="32"/>
       <w:bookmarkEnd w:id="33"/>
+      <w:bookmarkEnd w:id="34"/>
     </w:p>
     <w:p>
       <w:pPr>
         <w:pStyle w:val="Heading2"/>
       </w:pPr>
-      <w:bookmarkStart w:id="34" w:name="_Toc69019846"/>
+      <w:bookmarkStart w:id="35" w:name="_Toc69638979"/>
       <w:r>
         <w:t>Styles</w:t>
       </w:r>
-      <w:bookmarkEnd w:id="34"/>
+      <w:bookmarkEnd w:id="35"/>
     </w:p>
     <w:p>
       <w:pPr>
@@ -12673,7 +13052,15 @@
         <w:pStyle w:val="BodyText"/>
       </w:pPr>
       <w:r>
-        <w:t>There are a very few places where Ged2Reg (in docx output files) may control the appearance “directly” by applying properties to text rather than using a style.  That includes “divider lines” (which are actually “borders”) and the optional style of the notes introduction line.  In odt files, so far as we can see, there is no mechanism for direct application of properties to text, so Ged2Reg generates additional styles to effect the desired appearance in those cases.</w:t>
+        <w:t xml:space="preserve">There are a very few places where Ged2Reg (in docx output files) may control the appearance “directly” by applying properties to text rather than using a style.  That includes “divider lines” (which are actually “borders”) and the optional style of the notes introduction line.  In </w:t>
+      </w:r>
+      <w:proofErr w:type="spellStart"/>
+      <w:r>
+        <w:t>odt</w:t>
+      </w:r>
+      <w:proofErr w:type="spellEnd"/>
+      <w:r>
+        <w:t xml:space="preserve"> files, so far as we can see, there is no mechanism for direct application of properties to text, so Ged2Reg generates additional styles to effect the desired appearance in those cases.</w:t>
       </w:r>
     </w:p>
     <w:p>
@@ -12692,12 +13079,14 @@
           <w:numId w:val="13"/>
         </w:numPr>
       </w:pPr>
+      <w:proofErr w:type="spellStart"/>
       <w:r>
         <w:rPr>
           <w:rStyle w:val="BodyEmphasisChar"/>
         </w:rPr>
         <w:t>MainPersonText</w:t>
       </w:r>
+      <w:proofErr w:type="spellEnd"/>
       <w:r>
         <w:t xml:space="preserve"> – paragraph style for the main person paragraph; introduced by Ged2Reg and used instead of </w:t>
       </w:r>
@@ -12720,12 +13109,14 @@
           <w:numId w:val="13"/>
         </w:numPr>
       </w:pPr>
+      <w:proofErr w:type="spellStart"/>
       <w:r>
         <w:rPr>
           <w:rStyle w:val="BodyEmphasisChar"/>
         </w:rPr>
         <w:t>MainPersonName</w:t>
       </w:r>
+      <w:proofErr w:type="spellEnd"/>
       <w:r>
         <w:t xml:space="preserve"> – character style for, of course, the name of the person at the start of a main person paragraph.</w:t>
       </w:r>
@@ -12741,15 +13132,18 @@
           <w:numId w:val="13"/>
         </w:numPr>
       </w:pPr>
+      <w:proofErr w:type="spellStart"/>
       <w:r>
         <w:rPr>
           <w:rStyle w:val="BodyEmphasisChar"/>
         </w:rPr>
         <w:t>BodyTextIndent</w:t>
       </w:r>
+      <w:proofErr w:type="spellEnd"/>
       <w:r>
         <w:t xml:space="preserve"> – paragraph style that is specified in </w:t>
       </w:r>
+      <w:proofErr w:type="spellStart"/>
       <w:r>
         <w:rPr>
           <w:i/>
@@ -12757,6 +13151,7 @@
         </w:rPr>
         <w:t>MainPersonText</w:t>
       </w:r>
+      <w:proofErr w:type="spellEnd"/>
       <w:r>
         <w:t xml:space="preserve"> as the </w:t>
       </w:r>
@@ -12800,6 +13195,7 @@
           <w:numId w:val="13"/>
         </w:numPr>
       </w:pPr>
+      <w:proofErr w:type="spellStart"/>
       <w:r>
         <w:rPr>
           <w:rStyle w:val="BodyEmphasisChar"/>
@@ -12807,8 +13203,17 @@
         <w:lastRenderedPageBreak/>
         <w:t>BodyTextNotes</w:t>
       </w:r>
-      <w:r>
-        <w:t xml:space="preserve"> – paragraph style, based on BodyTextIndent.  Testing with GEDCOM files </w:t>
+      <w:proofErr w:type="spellEnd"/>
+      <w:r>
+        <w:t xml:space="preserve"> – paragraph style, based on </w:t>
+      </w:r>
+      <w:proofErr w:type="spellStart"/>
+      <w:r>
+        <w:t>BodyTextIndent</w:t>
+      </w:r>
+      <w:proofErr w:type="spellEnd"/>
+      <w:r>
+        <w:t xml:space="preserve">.  Testing with GEDCOM files </w:t>
       </w:r>
       <w:r>
         <w:t>that include</w:t>
@@ -12831,12 +13236,14 @@
           <w:numId w:val="13"/>
         </w:numPr>
       </w:pPr>
+      <w:proofErr w:type="spellStart"/>
       <w:r>
         <w:rPr>
           <w:rStyle w:val="BodyEmphasisChar"/>
         </w:rPr>
         <w:t>GenerationNumber</w:t>
       </w:r>
+      <w:proofErr w:type="spellEnd"/>
       <w:r>
         <w:t xml:space="preserve"> – </w:t>
       </w:r>
@@ -12865,12 +13272,14 @@
           <w:numId w:val="13"/>
         </w:numPr>
       </w:pPr>
+      <w:proofErr w:type="spellStart"/>
       <w:r>
         <w:rPr>
           <w:rStyle w:val="BodyEmphasisChar"/>
         </w:rPr>
         <w:t>KidsIntro</w:t>
       </w:r>
+      <w:proofErr w:type="spellEnd"/>
       <w:r>
         <w:t xml:space="preserve"> – paragraph style for the text between the main person and the children; “Children of…”.</w:t>
       </w:r>
@@ -12910,12 +13319,14 @@
           <w:numId w:val="13"/>
         </w:numPr>
       </w:pPr>
+      <w:proofErr w:type="spellStart"/>
       <w:r>
         <w:rPr>
           <w:rStyle w:val="BodyEmphasisChar"/>
         </w:rPr>
         <w:t>ChildName</w:t>
       </w:r>
+      <w:proofErr w:type="spellEnd"/>
       <w:r>
         <w:t xml:space="preserve"> – character style for the child’s name as it first appears in a child paragraph. </w:t>
       </w:r>
@@ -12929,24 +13340,56 @@
       <w:pPr>
         <w:pStyle w:val="Heading2"/>
       </w:pPr>
-      <w:bookmarkStart w:id="35" w:name="_Toc69019847"/>
+      <w:bookmarkStart w:id="36" w:name="_Toc69638980"/>
       <w:r>
         <w:t>Marriages vs. Names</w:t>
       </w:r>
-      <w:bookmarkEnd w:id="35"/>
-    </w:p>
-    <w:p>
-      <w:pPr>
-        <w:pStyle w:val="BodyText"/>
-      </w:pPr>
-      <w:r>
-        <w:t>The naming convention for a married woman in the Register format is pretty clear: they expect it to look like this: GivenName (SurnameAtBirth) (PreviousMarr</w:t>
+      <w:bookmarkEnd w:id="36"/>
+    </w:p>
+    <w:p>
+      <w:pPr>
+        <w:pStyle w:val="BodyText"/>
+      </w:pPr>
+      <w:r>
+        <w:t xml:space="preserve">The naming convention for a married woman in the Register format is pretty clear: they expect it to look like this: </w:t>
+      </w:r>
+      <w:proofErr w:type="spellStart"/>
+      <w:r>
+        <w:t>GivenName</w:t>
+      </w:r>
+      <w:proofErr w:type="spellEnd"/>
+      <w:r>
+        <w:t xml:space="preserve"> (</w:t>
+      </w:r>
+      <w:proofErr w:type="spellStart"/>
+      <w:r>
+        <w:t>SurnameAtBirth</w:t>
+      </w:r>
+      <w:proofErr w:type="spellEnd"/>
+      <w:r>
+        <w:t>) (</w:t>
+      </w:r>
+      <w:proofErr w:type="spellStart"/>
+      <w:r>
+        <w:t>PreviousMarr</w:t>
       </w:r>
       <w:r>
         <w:t>ie</w:t>
       </w:r>
       <w:r>
-        <w:t>dSurname)… MarriedSurname.</w:t>
+        <w:t>dSurname</w:t>
+      </w:r>
+      <w:proofErr w:type="spellEnd"/>
+      <w:r>
+        <w:t xml:space="preserve">)… </w:t>
+      </w:r>
+      <w:proofErr w:type="spellStart"/>
+      <w:r>
+        <w:t>MarriedSurname</w:t>
+      </w:r>
+      <w:proofErr w:type="spellEnd"/>
+      <w:r>
+        <w:t>.</w:t>
       </w:r>
       <w:r>
         <w:t xml:space="preserve">  </w:t>
@@ -13434,11 +13877,11 @@
       <w:pPr>
         <w:pStyle w:val="Heading2"/>
       </w:pPr>
-      <w:bookmarkStart w:id="36" w:name="_Toc69019848"/>
+      <w:bookmarkStart w:id="37" w:name="_Toc69638981"/>
       <w:r>
         <w:t>Regular Expressions</w:t>
       </w:r>
-      <w:bookmarkEnd w:id="36"/>
+      <w:bookmarkEnd w:id="37"/>
     </w:p>
     <w:p>
       <w:pPr>
@@ -13524,13 +13967,13 @@
       <w:pPr>
         <w:pStyle w:val="Heading2"/>
       </w:pPr>
-      <w:bookmarkStart w:id="37" w:name="_Ref67814696"/>
-      <w:bookmarkStart w:id="38" w:name="_Toc69019849"/>
+      <w:bookmarkStart w:id="38" w:name="_Ref67814696"/>
+      <w:bookmarkStart w:id="39" w:name="_Toc69638982"/>
       <w:r>
         <w:t>Miscellaneous Topics</w:t>
       </w:r>
-      <w:bookmarkEnd w:id="37"/>
       <w:bookmarkEnd w:id="38"/>
+      <w:bookmarkEnd w:id="39"/>
     </w:p>
     <w:p>
       <w:pPr>
@@ -13547,21 +13990,45 @@
       </w:r>
       <w:r>
         <w:lastRenderedPageBreak/>
-        <w:t>indicating italics (&lt;i&gt; … &lt;/i&gt;) then the text so marked will be in italics (in odt files) or plain text with the tags removed (docx).</w:t>
-      </w:r>
-    </w:p>
-    <w:p>
-      <w:pPr>
-        <w:pStyle w:val="BodyText"/>
-      </w:pPr>
-      <w:bookmarkStart w:id="39" w:name="TestingProcess"/>
+        <w:t>indicating italics (&lt;</w:t>
+      </w:r>
+      <w:proofErr w:type="spellStart"/>
+      <w:r>
+        <w:t>i</w:t>
+      </w:r>
+      <w:proofErr w:type="spellEnd"/>
+      <w:r>
+        <w:t>&gt; … &lt;/</w:t>
+      </w:r>
+      <w:proofErr w:type="spellStart"/>
+      <w:r>
+        <w:t>i</w:t>
+      </w:r>
+      <w:proofErr w:type="spellEnd"/>
+      <w:r>
+        <w:t xml:space="preserve">&gt;) then the text so marked will be in italics (in </w:t>
+      </w:r>
+      <w:proofErr w:type="spellStart"/>
+      <w:r>
+        <w:t>odt</w:t>
+      </w:r>
+      <w:proofErr w:type="spellEnd"/>
+      <w:r>
+        <w:t xml:space="preserve"> files) or plain text with the tags removed (docx).</w:t>
+      </w:r>
+    </w:p>
+    <w:p>
+      <w:pPr>
+        <w:pStyle w:val="BodyText"/>
+      </w:pPr>
+      <w:bookmarkStart w:id="40" w:name="TestingProcess"/>
       <w:r>
         <w:rPr>
           <w:rStyle w:val="BodyEmphasisChar"/>
         </w:rPr>
         <w:t>Test out your editorial process</w:t>
       </w:r>
-      <w:bookmarkEnd w:id="39"/>
+      <w:bookmarkEnd w:id="40"/>
       <w:r>
         <w:t xml:space="preserve">.  Editing and assembling documents can be a complicated process. Choosing some Ged2Reg options may make this easier, or more difficult.  </w:t>
       </w:r>
@@ -13746,14 +14213,14 @@
       <w:pPr>
         <w:pStyle w:val="BodyText"/>
       </w:pPr>
-      <w:bookmarkStart w:id="40" w:name="LargeDocuments"/>
+      <w:bookmarkStart w:id="41" w:name="LargeDocuments"/>
       <w:r>
         <w:rPr>
           <w:rStyle w:val="BodyEmphasisChar"/>
         </w:rPr>
         <w:t>Large documents</w:t>
       </w:r>
-      <w:bookmarkEnd w:id="40"/>
+      <w:bookmarkEnd w:id="41"/>
       <w:r>
         <w:t xml:space="preserve">.  If your report extends to thousands of persons, tens of thousands of citations, tens of thousands of index entries, you may have some difficulty working with it in the word processing </w:t>
       </w:r>
@@ -13793,14 +14260,14 @@
       <w:pPr>
         <w:pStyle w:val="BodyText"/>
       </w:pPr>
-      <w:bookmarkStart w:id="41" w:name="WorkingWithLibreOffice"/>
+      <w:bookmarkStart w:id="42" w:name="WorkingWithLibreOffice"/>
       <w:r>
         <w:rPr>
           <w:rStyle w:val="BodyEmphasisChar"/>
         </w:rPr>
         <w:t>Working with Libre Office</w:t>
       </w:r>
-      <w:bookmarkEnd w:id="41"/>
+      <w:bookmarkEnd w:id="42"/>
       <w:r>
         <w:t>.  We respect and appreciate the efforts of the volunteers who work on this free software, and understand why many users prefer it to the fee-based alternative.  But, we also note that it is not uncommon to have difficulty using Libre Office</w:t>
       </w:r>
@@ -13881,7 +14348,15 @@
         <w:t>)</w:t>
       </w:r>
       <w:r>
-        <w:t xml:space="preserve"> odt file using LibreOffice 7, we noted that LibreOffice Writer </w:t>
+        <w:t xml:space="preserve"> </w:t>
+      </w:r>
+      <w:proofErr w:type="spellStart"/>
+      <w:r>
+        <w:t>odt</w:t>
+      </w:r>
+      <w:proofErr w:type="spellEnd"/>
+      <w:r>
+        <w:t xml:space="preserve"> file using LibreOffice 7, we noted that LibreOffice Writer </w:t>
       </w:r>
       <w:r>
         <w:t>displayed the first page</w:t>
@@ -14105,8 +14580,17 @@
           <w:i/>
           <w:iCs/>
         </w:rPr>
-        <w:t>Save Autorecovery</w:t>
-      </w:r>
+        <w:t xml:space="preserve">Save </w:t>
+      </w:r>
+      <w:proofErr w:type="spellStart"/>
+      <w:r>
+        <w:rPr>
+          <w:i/>
+          <w:iCs/>
+        </w:rPr>
+        <w:t>Autorecovery</w:t>
+      </w:r>
+      <w:proofErr w:type="spellEnd"/>
       <w:r>
         <w:rPr>
           <w:i/>
@@ -14226,19 +14710,7 @@
         <w:t>Print to PDF vs. Export</w:t>
       </w:r>
       <w:r>
-        <w:t>.  T</w:t>
-      </w:r>
-      <w:r>
-        <w:t>he word processing applications</w:t>
-      </w:r>
-      <w:r>
-        <w:t xml:space="preserve"> all allow you to “export” </w:t>
-      </w:r>
-      <w:r>
-        <w:t>your finished output to pdf</w:t>
-      </w:r>
-      <w:r>
-        <w:t xml:space="preserve">.  As an alternative, you may have the option to “print” to pdf, by going through the usual print process but selecting, for example, the (Windows 10) </w:t>
+        <w:t xml:space="preserve">.  The word processing applications all allow you to “export” your finished output to pdf.  As an alternative, you may have the option to “print” to pdf, by going through the usual print process but selecting, for example, the (Windows 10) </w:t>
       </w:r>
       <w:r>
         <w:rPr>
@@ -14255,6 +14727,84 @@
       <w:pPr>
         <w:pStyle w:val="BodyText"/>
       </w:pPr>
+      <w:r>
+        <w:rPr>
+          <w:b/>
+          <w:bCs/>
+        </w:rPr>
+        <w:t>Royal Families, and Other Highly-Interlinked Trees</w:t>
+      </w:r>
+      <w:r>
+        <w:t xml:space="preserve">.  As we go back in time into a person’s ancestry, the number of “slots” doubles with each generation.  Somewhere around 1000 years back, give or take a few hundred years, the number of potential ancestors in a given generation exceeds the number of persons who were living at the time on the entire Earth.  Each of our actual ancestors would appear on our tree many times, if only we knew everything about the ancestry of the root person.  And, we would need a warehouse full of paper, or more, to print the report.  </w:t>
+      </w:r>
+    </w:p>
+    <w:p>
+      <w:pPr>
+        <w:pStyle w:val="BodyText"/>
+      </w:pPr>
+      <w:r>
+        <w:t xml:space="preserve">For most of us the increasing sparsity of information about ancestors makes this point moot.  But this is not the case for some trees, such as that of the British Royal Family.  So much is known about the </w:t>
+      </w:r>
+      <w:r>
+        <w:t>ancestry of the royals that the tree explodes in size as we go through the generations.  For example, in one test with a freely available GEDCOM of the family, a</w:t>
+      </w:r>
+      <w:r>
+        <w:t xml:space="preserve"> Ged2Reg</w:t>
+      </w:r>
+      <w:r>
+        <w:t xml:space="preserve"> ancestry report extending to 40 generations included over 466,000 main person entries; there were more than 71,000 in the last (40</w:t>
+      </w:r>
+      <w:r>
+        <w:rPr>
+          <w:vertAlign w:val="superscript"/>
+        </w:rPr>
+        <w:t>th</w:t>
+      </w:r>
+      <w:r>
+        <w:t xml:space="preserve">) generation alone.  For comparison, the same report on the same input file but with the </w:t>
+      </w:r>
+      <w:r>
+        <w:rPr>
+          <w:i/>
+          <w:iCs/>
+        </w:rPr>
+        <w:t>Allow multiple appearances</w:t>
+      </w:r>
+      <w:r>
+        <w:t xml:space="preserve"> setting off, contained just 3,383 main persons, and just 52 in that 40</w:t>
+      </w:r>
+      <w:r>
+        <w:rPr>
+          <w:vertAlign w:val="superscript"/>
+        </w:rPr>
+        <w:t>th</w:t>
+      </w:r>
+      <w:r>
+        <w:t xml:space="preserve"> generation.  </w:t>
+      </w:r>
+      <w:r>
+        <w:t>So, because so much is known about multiple lines of descent in this family, within the first 40 generations each ancestor of the current royals appears on the tree, on average, more than 130 times.</w:t>
+      </w:r>
+      <w:r>
+        <w:t xml:space="preserve">  And any one of today’s royals could trace through their tree to any one of their known 40</w:t>
+      </w:r>
+      <w:r>
+        <w:rPr>
+          <w:vertAlign w:val="superscript"/>
+        </w:rPr>
+        <w:t>th</w:t>
+      </w:r>
+      <w:r>
+        <w:t>-generation ancestors more than 1000 different ways, on average.</w:t>
+      </w:r>
+    </w:p>
+    <w:p>
+      <w:pPr>
+        <w:pStyle w:val="BodyText"/>
+      </w:pPr>
+      <w:r>
+        <w:t xml:space="preserve">You cannot expect Ged2Reg, or any other software, to produce “complete” results, or any results, on a tree such as the British Royal Family.  </w:t>
+      </w:r>
     </w:p>
     <w:sectPr>
       <w:headerReference w:type="default" r:id="rId33"/>
@@ -14633,7 +15183,15 @@
         <w:footnoteRef/>
       </w:r>
       <w:r>
-        <w:t xml:space="preserve"> That is one of the key reasons that Ged2Reg was extended to provide the option of outputting odt files.</w:t>
+        <w:t xml:space="preserve"> That is one of the key reasons that Ged2Reg was extended to provide the option of outputting </w:t>
+      </w:r>
+      <w:proofErr w:type="spellStart"/>
+      <w:r>
+        <w:t>odt</w:t>
+      </w:r>
+      <w:proofErr w:type="spellEnd"/>
+      <w:r>
+        <w:t xml:space="preserve"> files.</w:t>
       </w:r>
     </w:p>
   </w:footnote>

</xml_diff>

<commit_message>
Update UG for license; NB NO LICENSE WAS GRANTED for any prior version of any code
</commit_message>
<xml_diff>
--- a/Ged2Reg/Documentation/Ged2Reg User Guide.docx
+++ b/Ged2Reg/Documentation/Ged2Reg User Guide.docx
@@ -1,6 +1,6 @@
 
 <file path=word/document.xml><?xml version="1.0" encoding="utf-8"?>
-<w:document xmlns:wpc="http://schemas.microsoft.com/office/word/2010/wordprocessingCanvas" xmlns:cx="http://schemas.microsoft.com/office/drawing/2014/chartex" xmlns:cx1="http://schemas.microsoft.com/office/drawing/2015/9/8/chartex" xmlns:cx2="http://schemas.microsoft.com/office/drawing/2015/10/21/chartex" xmlns:cx3="http://schemas.microsoft.com/office/drawing/2016/5/9/chartex" xmlns:cx4="http://schemas.microsoft.com/office/drawing/2016/5/10/chartex" xmlns:cx5="http://schemas.microsoft.com/office/drawing/2016/5/11/chartex" xmlns:cx6="http://schemas.microsoft.com/office/drawing/2016/5/12/chartex" xmlns:cx7="http://schemas.microsoft.com/office/drawing/2016/5/13/chartex" xmlns:cx8="http://schemas.microsoft.com/office/drawing/2016/5/14/chartex" xmlns:mc="http://schemas.openxmlformats.org/markup-compatibility/2006" xmlns:aink="http://schemas.microsoft.com/office/drawing/2016/ink" xmlns:am3d="http://schemas.microsoft.com/office/drawing/2017/model3d" xmlns:o="urn:schemas-microsoft-com:office:office" xmlns:r="http://schemas.openxmlformats.org/officeDocument/2006/relationships" xmlns:m="http://schemas.openxmlformats.org/officeDocument/2006/math" xmlns:v="urn:schemas-microsoft-com:vml" xmlns:wp14="http://schemas.microsoft.com/office/word/2010/wordprocessingDrawing" xmlns:wp="http://schemas.openxmlformats.org/drawingml/2006/wordprocessingDrawing" xmlns:w10="urn:schemas-microsoft-com:office:word" xmlns:w="http://schemas.openxmlformats.org/wordprocessingml/2006/main" xmlns:w14="http://schemas.microsoft.com/office/word/2010/wordml" xmlns:w15="http://schemas.microsoft.com/office/word/2012/wordml" xmlns:w16cex="http://schemas.microsoft.com/office/word/2018/wordml/cex" xmlns:w16cid="http://schemas.microsoft.com/office/word/2016/wordml/cid" xmlns:w16="http://schemas.microsoft.com/office/word/2018/wordml" xmlns:w16sdtdh="http://schemas.microsoft.com/office/word/2020/wordml/sdtdatahash" xmlns:w16se="http://schemas.microsoft.com/office/word/2015/wordml/symex" xmlns:wpg="http://schemas.microsoft.com/office/word/2010/wordprocessingGroup" xmlns:wpi="http://schemas.microsoft.com/office/word/2010/wordprocessingInk" xmlns:wne="http://schemas.microsoft.com/office/word/2006/wordml" xmlns:wps="http://schemas.microsoft.com/office/word/2010/wordprocessingShape" mc:Ignorable="w14 w15 w16se w16cid w16 w16cex w16sdtdh wp14">
+<w:document xmlns:wpc="http://schemas.microsoft.com/office/word/2010/wordprocessingCanvas" xmlns:cx="http://schemas.microsoft.com/office/drawing/2014/chartex" xmlns:cx1="http://schemas.microsoft.com/office/drawing/2015/9/8/chartex" xmlns:cx2="http://schemas.microsoft.com/office/drawing/2015/10/21/chartex" xmlns:cx3="http://schemas.microsoft.com/office/drawing/2016/5/9/chartex" xmlns:cx4="http://schemas.microsoft.com/office/drawing/2016/5/10/chartex" xmlns:cx5="http://schemas.microsoft.com/office/drawing/2016/5/11/chartex" xmlns:cx6="http://schemas.microsoft.com/office/drawing/2016/5/12/chartex" xmlns:cx7="http://schemas.microsoft.com/office/drawing/2016/5/13/chartex" xmlns:cx8="http://schemas.microsoft.com/office/drawing/2016/5/14/chartex" xmlns:mc="http://schemas.openxmlformats.org/markup-compatibility/2006" xmlns:aink="http://schemas.microsoft.com/office/drawing/2016/ink" xmlns:am3d="http://schemas.microsoft.com/office/drawing/2017/model3d" xmlns:o="urn:schemas-microsoft-com:office:office" xmlns:oel="http://schemas.microsoft.com/office/2019/extlst" xmlns:r="http://schemas.openxmlformats.org/officeDocument/2006/relationships" xmlns:m="http://schemas.openxmlformats.org/officeDocument/2006/math" xmlns:v="urn:schemas-microsoft-com:vml" xmlns:wp14="http://schemas.microsoft.com/office/word/2010/wordprocessingDrawing" xmlns:wp="http://schemas.openxmlformats.org/drawingml/2006/wordprocessingDrawing" xmlns:w10="urn:schemas-microsoft-com:office:word" xmlns:w="http://schemas.openxmlformats.org/wordprocessingml/2006/main" xmlns:w14="http://schemas.microsoft.com/office/word/2010/wordml" xmlns:w15="http://schemas.microsoft.com/office/word/2012/wordml" xmlns:w16cex="http://schemas.microsoft.com/office/word/2018/wordml/cex" xmlns:w16cid="http://schemas.microsoft.com/office/word/2016/wordml/cid" xmlns:w16="http://schemas.microsoft.com/office/word/2018/wordml" xmlns:w16sdtdh="http://schemas.microsoft.com/office/word/2020/wordml/sdtdatahash" xmlns:w16se="http://schemas.microsoft.com/office/word/2015/wordml/symex" xmlns:wpg="http://schemas.microsoft.com/office/word/2010/wordprocessingGroup" xmlns:wpi="http://schemas.microsoft.com/office/word/2010/wordprocessingInk" xmlns:wne="http://schemas.microsoft.com/office/word/2006/wordml" xmlns:wps="http://schemas.microsoft.com/office/word/2010/wordprocessingShape" mc:Ignorable="w14 w15 w16se w16cid w16 w16cex w16sdtdh wp14">
   <w:body>
     <w:p>
       <w:pPr>
@@ -50,7 +50,7 @@
           <w:sz w:val="24"/>
           <w:szCs w:val="24"/>
         </w:rPr>
-        <w:t>3</w:t>
+        <w:t>4</w:t>
       </w:r>
       <w:r>
         <w:rPr>
@@ -64,35 +64,35 @@
           <w:sz w:val="24"/>
           <w:szCs w:val="24"/>
         </w:rPr>
-        <w:t>1</w:t>
+        <w:t>24</w:t>
       </w:r>
       <w:r>
         <w:rPr>
           <w:sz w:val="24"/>
           <w:szCs w:val="24"/>
         </w:rPr>
-        <w:t>8</w:t>
+        <w:t xml:space="preserve"> </w:t>
       </w:r>
       <w:r>
         <w:rPr>
           <w:sz w:val="24"/>
           <w:szCs w:val="24"/>
         </w:rPr>
-        <w:t xml:space="preserve"> </w:t>
+        <w:t>October</w:t>
       </w:r>
       <w:r>
         <w:rPr>
           <w:sz w:val="24"/>
           <w:szCs w:val="24"/>
         </w:rPr>
-        <w:t>April</w:t>
+        <w:t xml:space="preserve"> 202</w:t>
       </w:r>
       <w:r>
         <w:rPr>
           <w:sz w:val="24"/>
           <w:szCs w:val="24"/>
         </w:rPr>
-        <w:t xml:space="preserve"> 2021</w:t>
+        <w:t>2</w:t>
       </w:r>
     </w:p>
     <w:p>
@@ -194,7 +194,17 @@
           <w:szCs w:val="24"/>
           <w:lang w:eastAsia="zh-CN" w:bidi="hi-IN"/>
         </w:rPr>
-        <w:t>, 2021</w:t>
+        <w:t>, 202</w:t>
+      </w:r>
+      <w:r>
+        <w:rPr>
+          <w:rFonts w:ascii="Liberation Serif" w:eastAsia="NSimSun" w:hAnsi="Liberation Serif" w:cs="Arial"/>
+          <w:kern w:val="2"/>
+          <w:sz w:val="24"/>
+          <w:szCs w:val="24"/>
+          <w:lang w:eastAsia="zh-CN" w:bidi="hi-IN"/>
+        </w:rPr>
+        <w:t>2</w:t>
       </w:r>
       <w:r>
         <w:rPr>
@@ -2689,15 +2699,7 @@
         <w:t xml:space="preserve">is an </w:t>
       </w:r>
       <w:r>
-        <w:t>Ancestors Table (“</w:t>
-      </w:r>
-      <w:proofErr w:type="spellStart"/>
-      <w:r>
-        <w:t>Ahnentafel</w:t>
-      </w:r>
-      <w:proofErr w:type="spellEnd"/>
-      <w:r>
-        <w:t>”)</w:t>
+        <w:t>Ancestors Table (“Ahnentafel”)</w:t>
       </w:r>
       <w:r>
         <w:t xml:space="preserve">.  </w:t>
@@ -2771,228 +2773,199 @@
         <w:t xml:space="preserve">Ged2Reg is </w:t>
       </w:r>
       <w:r>
-        <w:t xml:space="preserve">offered for </w:t>
-      </w:r>
-      <w:r>
-        <w:t xml:space="preserve">free </w:t>
-      </w:r>
-      <w:r>
-        <w:t>for non-commercial</w:t>
-      </w:r>
-      <w:r>
-        <w:t xml:space="preserve"> use</w:t>
-      </w:r>
-      <w:r>
-        <w:t xml:space="preserve">, </w:t>
-      </w:r>
-      <w:r>
-        <w:t>to anyone who can and does accept the</w:t>
-      </w:r>
-      <w:r>
-        <w:t xml:space="preserve"> license</w:t>
-      </w:r>
-      <w:r>
-        <w:t xml:space="preserve">.  It is provided with no warranty of any kind.  </w:t>
-      </w:r>
-      <w:r>
-        <w:t>Before you are permitted to use Ged2Reg</w:t>
-      </w:r>
-      <w:r>
-        <w:t xml:space="preserve"> you </w:t>
-      </w:r>
-      <w:r>
-        <w:t xml:space="preserve">must </w:t>
-      </w:r>
-      <w:r>
-        <w:t xml:space="preserve">agree to waive any claims to damages of any kind, including without limitation </w:t>
-      </w:r>
-      <w:r>
-        <w:t xml:space="preserve">incidental and consequential damages.  </w:t>
-      </w:r>
-      <w:r>
-        <w:t>In addition, you must agree that you are the author of any output that you create using Ged2Reg, and that any possible liability that may be incurred</w:t>
-      </w:r>
-      <w:r>
-        <w:t xml:space="preserve"> because of what you create</w:t>
+        <w:t>provided under the Apache 2.0 open source license.</w:t>
+      </w:r>
+      <w:r>
+        <w:rPr>
+          <w:rStyle w:val="FootnoteReference"/>
+        </w:rPr>
+        <w:footnoteReference w:id="1"/>
+      </w:r>
+      <w:r>
+        <w:t xml:space="preserve">  Under this license the source code is available and there are very few restrictions on </w:t>
+      </w:r>
+      <w:r>
+        <w:t xml:space="preserve">anyone’s </w:t>
+      </w:r>
+      <w:r>
+        <w:t>use of the program and/or of the source code.  The license and an additional Notice are displayed on first use and must be accepted by the user in order to proceed.  Without limiting or altering the terms, here we will ju</w:t>
+      </w:r>
+      <w:r>
+        <w:t>s</w:t>
+      </w:r>
+      <w:r>
+        <w:t xml:space="preserve">t mention that under this </w:t>
+      </w:r>
+      <w:r>
+        <w:t>L</w:t>
+      </w:r>
+      <w:r>
+        <w:t xml:space="preserve">icense the software is free and it comes with NO warranty of any kind; and the additional </w:t>
+      </w:r>
+      <w:r>
+        <w:t>N</w:t>
+      </w:r>
+      <w:r>
+        <w:t xml:space="preserve">otice reminds you that YOU are the author of any output you create, so, </w:t>
+      </w:r>
+      <w:r>
+        <w:t>any issues that arise in connection with the content of your output are YOURS.</w:t>
+      </w:r>
+      <w:r>
+        <w:rPr>
+          <w:rStyle w:val="FootnoteReference"/>
+        </w:rPr>
+        <w:footnoteReference w:id="2"/>
       </w:r>
       <w:r>
         <w:t xml:space="preserve"> </w:t>
       </w:r>
       <w:r>
-        <w:t>is entirely your responsibility.</w:t>
+        <w:t xml:space="preserve">If you do not have the </w:t>
+      </w:r>
+      <w:r>
+        <w:t xml:space="preserve">legal </w:t>
+      </w:r>
+      <w:r>
+        <w:t xml:space="preserve">capacity to agree to </w:t>
+      </w:r>
+      <w:r>
+        <w:t>the License and acknowledge the Notice</w:t>
+      </w:r>
+      <w:r>
+        <w:t xml:space="preserve">, then no license is granted, and you have no right to use Ged2Reg. </w:t>
+      </w:r>
+    </w:p>
+    <w:p>
+      <w:pPr>
+        <w:pStyle w:val="Heading2"/>
+      </w:pPr>
+      <w:bookmarkStart w:id="3" w:name="_Toc69638951"/>
+      <w:r>
+        <w:t xml:space="preserve">Conventions, </w:t>
+      </w:r>
+      <w:r>
+        <w:t>Standards</w:t>
+      </w:r>
+      <w:r>
+        <w:t>,</w:t>
+      </w:r>
+      <w:r>
+        <w:t xml:space="preserve"> and</w:t>
+      </w:r>
+      <w:r>
+        <w:t xml:space="preserve"> Applications</w:t>
+      </w:r>
+      <w:bookmarkEnd w:id="3"/>
+    </w:p>
+    <w:p>
+      <w:pPr>
+        <w:pStyle w:val="BodyText"/>
+      </w:pPr>
+      <w:r>
+        <w:t xml:space="preserve">The content formatting of the Register report is based on conventions in use by the NEHGS since about 1870.  A </w:t>
+      </w:r>
+      <w:r>
+        <w:t xml:space="preserve">fairly recent </w:t>
+      </w:r>
+      <w:r>
+        <w:t>book published by the NEHGS</w:t>
       </w:r>
       <w:r>
         <w:rPr>
           <w:rStyle w:val="FootnoteReference"/>
         </w:rPr>
-        <w:footnoteReference w:id="1"/>
+        <w:footnoteReference w:id="3"/>
       </w:r>
       <w:r>
         <w:t xml:space="preserve"> </w:t>
       </w:r>
       <w:r>
-        <w:t xml:space="preserve">If you do not have the </w:t>
-      </w:r>
-      <w:r>
-        <w:t xml:space="preserve">legal </w:t>
-      </w:r>
-      <w:r>
-        <w:t>capacity to agree to th</w:t>
-      </w:r>
-      <w:r>
-        <w:t>ese things</w:t>
-      </w:r>
-      <w:r>
-        <w:t>, then no license is granted, and you have no right to use Ged2Reg.  If you live in a jurisdiction where th</w:t>
-      </w:r>
-      <w:r>
-        <w:t>ese terms are</w:t>
-      </w:r>
-      <w:r>
-        <w:t xml:space="preserve"> not valid or enforceable for any reason and to any degree, then no license is granted, and you have no right to use Ged2Reg.  </w:t>
-      </w:r>
-      <w:r>
-        <w:t>If you intend to use Ged2Reg in any step in an activity for which you expect (or hope) to be paid, such as selling a service or selling genealogy report(s) produced for hire, the free license is not applicable to you, and you need to request terms for a commercial license, and unless and until one is agree</w:t>
-      </w:r>
-      <w:r>
-        <w:t>d</w:t>
-      </w:r>
-      <w:r>
-        <w:t xml:space="preserve"> you are not permitted to use Ged2Reg.</w:t>
-      </w:r>
-      <w:r>
-        <w:rPr>
-          <w:rStyle w:val="FootnoteReference"/>
-        </w:rPr>
-        <w:footnoteReference w:id="2"/>
-      </w:r>
-    </w:p>
-    <w:p>
-      <w:pPr>
-        <w:pStyle w:val="Heading2"/>
-      </w:pPr>
-      <w:bookmarkStart w:id="3" w:name="_Toc69638951"/>
-      <w:r>
-        <w:t xml:space="preserve">Conventions, </w:t>
-      </w:r>
-      <w:r>
-        <w:t>Standards</w:t>
-      </w:r>
-      <w:r>
-        <w:t>,</w:t>
-      </w:r>
-      <w:r>
-        <w:t xml:space="preserve"> and</w:t>
-      </w:r>
-      <w:r>
-        <w:t xml:space="preserve"> Applications</w:t>
-      </w:r>
-      <w:bookmarkEnd w:id="3"/>
-    </w:p>
-    <w:p>
-      <w:pPr>
-        <w:pStyle w:val="BodyText"/>
-      </w:pPr>
-      <w:r>
-        <w:t xml:space="preserve">The content formatting of the Register report is based on conventions in use by the NEHGS since about 1870.  A </w:t>
-      </w:r>
-      <w:r>
-        <w:t xml:space="preserve">fairly recent </w:t>
-      </w:r>
-      <w:r>
-        <w:t>book published by the NEHGS</w:t>
-      </w:r>
-      <w:r>
-        <w:rPr>
-          <w:rStyle w:val="FootnoteReference"/>
-        </w:rPr>
-        <w:footnoteReference w:id="3"/>
+        <w:t xml:space="preserve">discusses the conventions and “rules” of this format.  The book also discusses conventions applicable to the Ancestor Table format.  Ged2Reg </w:t>
+      </w:r>
+      <w:r>
+        <w:t xml:space="preserve">itself </w:t>
+      </w:r>
+      <w:r>
+        <w:t xml:space="preserve">has many options for formatting </w:t>
+      </w:r>
+      <w:r>
+        <w:t xml:space="preserve">its </w:t>
+      </w:r>
+      <w:r>
+        <w:t xml:space="preserve">output.  The overall structure </w:t>
+      </w:r>
+      <w:r>
+        <w:t xml:space="preserve">of Ged2Reg output </w:t>
+      </w:r>
+      <w:r>
+        <w:t>is based on these conventions, but Ged2Reg has many options that are either outside the conventions or possibly divergent from them in some way.  Output that is close to conforming to the conventions is possible; the Ged2Reg UI provides buttons (discussed later) to set</w:t>
+      </w:r>
+      <w:r>
+        <w:t>, with a single click,</w:t>
+      </w:r>
+      <w:r>
+        <w:t xml:space="preserve"> the best-conforming choices that it has available.</w:t>
+      </w:r>
+    </w:p>
+    <w:p>
+      <w:pPr>
+        <w:pStyle w:val="BodyText"/>
+      </w:pPr>
+      <w:r>
+        <w:t>The output file format</w:t>
+      </w:r>
+      <w:r>
+        <w:t>s</w:t>
+      </w:r>
+      <w:r>
+        <w:t xml:space="preserve"> (as distinct from the content) </w:t>
+      </w:r>
+      <w:r>
+        <w:t>are</w:t>
+      </w:r>
+      <w:r>
+        <w:t xml:space="preserve"> (supposed to) comply with technical standard</w:t>
+      </w:r>
+      <w:r>
+        <w:t>s</w:t>
+      </w:r>
+      <w:r>
+        <w:t xml:space="preserve"> for word processing files</w:t>
+      </w:r>
+      <w:r>
+        <w:t xml:space="preserve">.  For </w:t>
+      </w:r>
+      <w:r>
+        <w:rPr>
+          <w:i/>
+          <w:iCs/>
+        </w:rPr>
+        <w:t>docx</w:t>
       </w:r>
       <w:r>
         <w:t xml:space="preserve"> </w:t>
       </w:r>
       <w:r>
-        <w:t xml:space="preserve">discusses the conventions and “rules” of this format.  The book also discusses conventions applicable to the Ancestor Table format.  Ged2Reg </w:t>
-      </w:r>
-      <w:r>
-        <w:t xml:space="preserve">itself </w:t>
-      </w:r>
-      <w:r>
-        <w:t xml:space="preserve">has many options for formatting </w:t>
-      </w:r>
-      <w:r>
-        <w:t xml:space="preserve">its </w:t>
-      </w:r>
-      <w:r>
-        <w:t xml:space="preserve">output.  The overall structure </w:t>
-      </w:r>
-      <w:r>
-        <w:t xml:space="preserve">of Ged2Reg output </w:t>
-      </w:r>
-      <w:r>
-        <w:t xml:space="preserve">is based on these </w:t>
-      </w:r>
-      <w:r>
+        <w:t xml:space="preserve">(Word) </w:t>
+      </w:r>
+      <w:r>
+        <w:t xml:space="preserve">files, the applicable standard is </w:t>
+      </w:r>
+      <w:r>
+        <w:rPr>
+          <w:i/>
+          <w:iCs/>
+        </w:rPr>
+        <w:t xml:space="preserve">ECMA-376-1:2016 / Office </w:t>
+      </w:r>
+      <w:r>
+        <w:rPr>
+          <w:i/>
+          <w:iCs/>
+        </w:rPr>
         <w:lastRenderedPageBreak/>
-        <w:t>conventions, but Ged2Reg has many options that are either outside the conventions or possibly divergent from them in some way.  Output that is close to conforming to the conventions is possible; the Ged2Reg UI provides buttons (discussed later) to set</w:t>
-      </w:r>
-      <w:r>
-        <w:t>, with a single click,</w:t>
-      </w:r>
-      <w:r>
-        <w:t xml:space="preserve"> the best-conforming choices that it has available.</w:t>
-      </w:r>
-    </w:p>
-    <w:p>
-      <w:pPr>
-        <w:pStyle w:val="BodyText"/>
-      </w:pPr>
-      <w:r>
-        <w:t>The output file format</w:t>
-      </w:r>
-      <w:r>
-        <w:t>s</w:t>
-      </w:r>
-      <w:r>
-        <w:t xml:space="preserve"> (as distinct from the content) </w:t>
-      </w:r>
-      <w:r>
-        <w:t>are</w:t>
-      </w:r>
-      <w:r>
-        <w:t xml:space="preserve"> (supposed to) comply with technical standard</w:t>
-      </w:r>
-      <w:r>
-        <w:t>s</w:t>
-      </w:r>
-      <w:r>
-        <w:t xml:space="preserve"> for word processing files</w:t>
-      </w:r>
-      <w:r>
-        <w:t xml:space="preserve">.  For </w:t>
-      </w:r>
-      <w:r>
-        <w:rPr>
-          <w:i/>
-          <w:iCs/>
-        </w:rPr>
-        <w:t>docx</w:t>
-      </w:r>
-      <w:r>
-        <w:t xml:space="preserve"> </w:t>
-      </w:r>
-      <w:r>
-        <w:t xml:space="preserve">(Word) </w:t>
-      </w:r>
-      <w:r>
-        <w:t xml:space="preserve">files, the applicable standard is </w:t>
-      </w:r>
-      <w:r>
-        <w:rPr>
-          <w:i/>
-          <w:iCs/>
-        </w:rPr>
-        <w:t>ECMA-376-1:2016 / Office Open XML File Formats</w:t>
+        <w:t>Open XML File Formats</w:t>
       </w:r>
       <w:r>
         <w:t xml:space="preserve"> (see </w:t>
@@ -3309,7 +3282,6 @@
         <w:pStyle w:val="BodyText"/>
       </w:pPr>
       <w:r>
-        <w:lastRenderedPageBreak/>
         <w:t>When getting started, e</w:t>
       </w:r>
       <w:r>
@@ -3384,6 +3356,7 @@
         <w:pStyle w:val="BodyText"/>
       </w:pPr>
       <w:r>
+        <w:lastRenderedPageBreak/>
         <w:t>A sample GEDCOM file is included in the installation.</w:t>
       </w:r>
       <w:r>
@@ -3693,13 +3666,13 @@
           <w:i/>
           <w:iCs/>
         </w:rPr>
-      </w:r>
-      <w:r>
-        <w:rPr>
-          <w:i/>
-          <w:iCs/>
-        </w:rPr>
         <w:instrText xml:space="preserve"> \* MERGEFORMAT </w:instrText>
+      </w:r>
+      <w:r>
+        <w:rPr>
+          <w:i/>
+          <w:iCs/>
+        </w:rPr>
       </w:r>
       <w:r>
         <w:rPr>
@@ -4830,10 +4803,16 @@
         <w:t xml:space="preserve">erms </w:t>
       </w:r>
       <w:r>
-        <w:t xml:space="preserve">that </w:t>
-      </w:r>
-      <w:r>
-        <w:t>you agreed to in order to use Ged2Reg.</w:t>
+        <w:t xml:space="preserve">of the License </w:t>
+      </w:r>
+      <w:r>
+        <w:t>that you agreed to</w:t>
+      </w:r>
+      <w:r>
+        <w:t xml:space="preserve"> and the additional Notice that you acknowledged </w:t>
+      </w:r>
+      <w:r>
+        <w:t>in order to use Ged2Reg.</w:t>
       </w:r>
     </w:p>
     <w:p>
@@ -4945,15 +4924,7 @@
         <w:t>ancestors</w:t>
       </w:r>
       <w:r>
-        <w:t xml:space="preserve"> report (</w:t>
-      </w:r>
-      <w:proofErr w:type="spellStart"/>
-      <w:r>
-        <w:t>Ahnentafel</w:t>
-      </w:r>
-      <w:proofErr w:type="spellEnd"/>
-      <w:r>
-        <w:t xml:space="preserve">).  The choice is </w:t>
+        <w:t xml:space="preserve"> report (Ahnentafel).  The choice is </w:t>
       </w:r>
       <w:r>
         <w:t>controlled</w:t>
@@ -5258,14 +5229,12 @@
       <w:r>
         <w:t>Ancestors Table (</w:t>
       </w:r>
-      <w:proofErr w:type="spellStart"/>
       <w:r>
         <w:t>Ahnentafe</w:t>
       </w:r>
       <w:r>
         <w:t>l</w:t>
       </w:r>
-      <w:proofErr w:type="spellEnd"/>
       <w:r>
         <w:t>)</w:t>
       </w:r>
@@ -7280,15 +7249,7 @@
         <w:pStyle w:val="BodyText"/>
       </w:pPr>
       <w:r>
-        <w:t>Settings on this tab allow you to select and configure the optional ancestry report (</w:t>
-      </w:r>
-      <w:proofErr w:type="spellStart"/>
-      <w:r>
-        <w:t>Ahnentafel</w:t>
-      </w:r>
-      <w:proofErr w:type="spellEnd"/>
-      <w:r>
-        <w:t>) output. A few of the options, as noted, also have an effect on the descendants report output.</w:t>
+        <w:t>Settings on this tab allow you to select and configure the optional ancestry report (Ahnentafel) output. A few of the options, as noted, also have an effect on the descendants report output.</w:t>
       </w:r>
     </w:p>
     <w:p>
@@ -14819,7 +14780,7 @@
 </file>
 
 <file path=word/endnotes.xml><?xml version="1.0" encoding="utf-8"?>
-<w:endnotes xmlns:wpc="http://schemas.microsoft.com/office/word/2010/wordprocessingCanvas" xmlns:cx="http://schemas.microsoft.com/office/drawing/2014/chartex" xmlns:cx1="http://schemas.microsoft.com/office/drawing/2015/9/8/chartex" xmlns:cx2="http://schemas.microsoft.com/office/drawing/2015/10/21/chartex" xmlns:cx3="http://schemas.microsoft.com/office/drawing/2016/5/9/chartex" xmlns:cx4="http://schemas.microsoft.com/office/drawing/2016/5/10/chartex" xmlns:cx5="http://schemas.microsoft.com/office/drawing/2016/5/11/chartex" xmlns:cx6="http://schemas.microsoft.com/office/drawing/2016/5/12/chartex" xmlns:cx7="http://schemas.microsoft.com/office/drawing/2016/5/13/chartex" xmlns:cx8="http://schemas.microsoft.com/office/drawing/2016/5/14/chartex" xmlns:mc="http://schemas.openxmlformats.org/markup-compatibility/2006" xmlns:aink="http://schemas.microsoft.com/office/drawing/2016/ink" xmlns:am3d="http://schemas.microsoft.com/office/drawing/2017/model3d" xmlns:o="urn:schemas-microsoft-com:office:office" xmlns:r="http://schemas.openxmlformats.org/officeDocument/2006/relationships" xmlns:m="http://schemas.openxmlformats.org/officeDocument/2006/math" xmlns:v="urn:schemas-microsoft-com:vml" xmlns:wp14="http://schemas.microsoft.com/office/word/2010/wordprocessingDrawing" xmlns:wp="http://schemas.openxmlformats.org/drawingml/2006/wordprocessingDrawing" xmlns:w10="urn:schemas-microsoft-com:office:word" xmlns:w="http://schemas.openxmlformats.org/wordprocessingml/2006/main" xmlns:w14="http://schemas.microsoft.com/office/word/2010/wordml" xmlns:w15="http://schemas.microsoft.com/office/word/2012/wordml" xmlns:w16cex="http://schemas.microsoft.com/office/word/2018/wordml/cex" xmlns:w16cid="http://schemas.microsoft.com/office/word/2016/wordml/cid" xmlns:w16="http://schemas.microsoft.com/office/word/2018/wordml" xmlns:w16sdtdh="http://schemas.microsoft.com/office/word/2020/wordml/sdtdatahash" xmlns:w16se="http://schemas.microsoft.com/office/word/2015/wordml/symex" xmlns:wpg="http://schemas.microsoft.com/office/word/2010/wordprocessingGroup" xmlns:wpi="http://schemas.microsoft.com/office/word/2010/wordprocessingInk" xmlns:wne="http://schemas.microsoft.com/office/word/2006/wordml" xmlns:wps="http://schemas.microsoft.com/office/word/2010/wordprocessingShape" mc:Ignorable="w14 w15 w16se w16cid w16 w16cex w16sdtdh wp14">
+<w:endnotes xmlns:wpc="http://schemas.microsoft.com/office/word/2010/wordprocessingCanvas" xmlns:cx="http://schemas.microsoft.com/office/drawing/2014/chartex" xmlns:cx1="http://schemas.microsoft.com/office/drawing/2015/9/8/chartex" xmlns:cx2="http://schemas.microsoft.com/office/drawing/2015/10/21/chartex" xmlns:cx3="http://schemas.microsoft.com/office/drawing/2016/5/9/chartex" xmlns:cx4="http://schemas.microsoft.com/office/drawing/2016/5/10/chartex" xmlns:cx5="http://schemas.microsoft.com/office/drawing/2016/5/11/chartex" xmlns:cx6="http://schemas.microsoft.com/office/drawing/2016/5/12/chartex" xmlns:cx7="http://schemas.microsoft.com/office/drawing/2016/5/13/chartex" xmlns:cx8="http://schemas.microsoft.com/office/drawing/2016/5/14/chartex" xmlns:mc="http://schemas.openxmlformats.org/markup-compatibility/2006" xmlns:aink="http://schemas.microsoft.com/office/drawing/2016/ink" xmlns:am3d="http://schemas.microsoft.com/office/drawing/2017/model3d" xmlns:o="urn:schemas-microsoft-com:office:office" xmlns:oel="http://schemas.microsoft.com/office/2019/extlst" xmlns:r="http://schemas.openxmlformats.org/officeDocument/2006/relationships" xmlns:m="http://schemas.openxmlformats.org/officeDocument/2006/math" xmlns:v="urn:schemas-microsoft-com:vml" xmlns:wp14="http://schemas.microsoft.com/office/word/2010/wordprocessingDrawing" xmlns:wp="http://schemas.openxmlformats.org/drawingml/2006/wordprocessingDrawing" xmlns:w10="urn:schemas-microsoft-com:office:word" xmlns:w="http://schemas.openxmlformats.org/wordprocessingml/2006/main" xmlns:w14="http://schemas.microsoft.com/office/word/2010/wordml" xmlns:w15="http://schemas.microsoft.com/office/word/2012/wordml" xmlns:w16cex="http://schemas.microsoft.com/office/word/2018/wordml/cex" xmlns:w16cid="http://schemas.microsoft.com/office/word/2016/wordml/cid" xmlns:w16="http://schemas.microsoft.com/office/word/2018/wordml" xmlns:w16sdtdh="http://schemas.microsoft.com/office/word/2020/wordml/sdtdatahash" xmlns:w16se="http://schemas.microsoft.com/office/word/2015/wordml/symex" xmlns:wpg="http://schemas.microsoft.com/office/word/2010/wordprocessingGroup" xmlns:wpi="http://schemas.microsoft.com/office/word/2010/wordprocessingInk" xmlns:wne="http://schemas.microsoft.com/office/word/2006/wordml" xmlns:wps="http://schemas.microsoft.com/office/word/2010/wordprocessingShape" mc:Ignorable="w14 w15 w16se w16cid w16 w16cex w16sdtdh wp14">
   <w:endnote w:type="separator" w:id="-1">
     <w:p>
       <w:pPr>
@@ -14844,7 +14805,7 @@
 </file>
 
 <file path=word/footnotes.xml><?xml version="1.0" encoding="utf-8"?>
-<w:footnotes xmlns:wpc="http://schemas.microsoft.com/office/word/2010/wordprocessingCanvas" xmlns:cx="http://schemas.microsoft.com/office/drawing/2014/chartex" xmlns:cx1="http://schemas.microsoft.com/office/drawing/2015/9/8/chartex" xmlns:cx2="http://schemas.microsoft.com/office/drawing/2015/10/21/chartex" xmlns:cx3="http://schemas.microsoft.com/office/drawing/2016/5/9/chartex" xmlns:cx4="http://schemas.microsoft.com/office/drawing/2016/5/10/chartex" xmlns:cx5="http://schemas.microsoft.com/office/drawing/2016/5/11/chartex" xmlns:cx6="http://schemas.microsoft.com/office/drawing/2016/5/12/chartex" xmlns:cx7="http://schemas.microsoft.com/office/drawing/2016/5/13/chartex" xmlns:cx8="http://schemas.microsoft.com/office/drawing/2016/5/14/chartex" xmlns:mc="http://schemas.openxmlformats.org/markup-compatibility/2006" xmlns:aink="http://schemas.microsoft.com/office/drawing/2016/ink" xmlns:am3d="http://schemas.microsoft.com/office/drawing/2017/model3d" xmlns:o="urn:schemas-microsoft-com:office:office" xmlns:r="http://schemas.openxmlformats.org/officeDocument/2006/relationships" xmlns:m="http://schemas.openxmlformats.org/officeDocument/2006/math" xmlns:v="urn:schemas-microsoft-com:vml" xmlns:wp14="http://schemas.microsoft.com/office/word/2010/wordprocessingDrawing" xmlns:wp="http://schemas.openxmlformats.org/drawingml/2006/wordprocessingDrawing" xmlns:w10="urn:schemas-microsoft-com:office:word" xmlns:w="http://schemas.openxmlformats.org/wordprocessingml/2006/main" xmlns:w14="http://schemas.microsoft.com/office/word/2010/wordml" xmlns:w15="http://schemas.microsoft.com/office/word/2012/wordml" xmlns:w16cex="http://schemas.microsoft.com/office/word/2018/wordml/cex" xmlns:w16cid="http://schemas.microsoft.com/office/word/2016/wordml/cid" xmlns:w16="http://schemas.microsoft.com/office/word/2018/wordml" xmlns:w16sdtdh="http://schemas.microsoft.com/office/word/2020/wordml/sdtdatahash" xmlns:w16se="http://schemas.microsoft.com/office/word/2015/wordml/symex" xmlns:wpg="http://schemas.microsoft.com/office/word/2010/wordprocessingGroup" xmlns:wpi="http://schemas.microsoft.com/office/word/2010/wordprocessingInk" xmlns:wne="http://schemas.microsoft.com/office/word/2006/wordml" xmlns:wps="http://schemas.microsoft.com/office/word/2010/wordprocessingShape" mc:Ignorable="w14 w15 w16se w16cid w16 w16cex w16sdtdh wp14">
+<w:footnotes xmlns:wpc="http://schemas.microsoft.com/office/word/2010/wordprocessingCanvas" xmlns:cx="http://schemas.microsoft.com/office/drawing/2014/chartex" xmlns:cx1="http://schemas.microsoft.com/office/drawing/2015/9/8/chartex" xmlns:cx2="http://schemas.microsoft.com/office/drawing/2015/10/21/chartex" xmlns:cx3="http://schemas.microsoft.com/office/drawing/2016/5/9/chartex" xmlns:cx4="http://schemas.microsoft.com/office/drawing/2016/5/10/chartex" xmlns:cx5="http://schemas.microsoft.com/office/drawing/2016/5/11/chartex" xmlns:cx6="http://schemas.microsoft.com/office/drawing/2016/5/12/chartex" xmlns:cx7="http://schemas.microsoft.com/office/drawing/2016/5/13/chartex" xmlns:cx8="http://schemas.microsoft.com/office/drawing/2016/5/14/chartex" xmlns:mc="http://schemas.openxmlformats.org/markup-compatibility/2006" xmlns:aink="http://schemas.microsoft.com/office/drawing/2016/ink" xmlns:am3d="http://schemas.microsoft.com/office/drawing/2017/model3d" xmlns:o="urn:schemas-microsoft-com:office:office" xmlns:oel="http://schemas.microsoft.com/office/2019/extlst" xmlns:r="http://schemas.openxmlformats.org/officeDocument/2006/relationships" xmlns:m="http://schemas.openxmlformats.org/officeDocument/2006/math" xmlns:v="urn:schemas-microsoft-com:vml" xmlns:wp14="http://schemas.microsoft.com/office/word/2010/wordprocessingDrawing" xmlns:wp="http://schemas.openxmlformats.org/drawingml/2006/wordprocessingDrawing" xmlns:w10="urn:schemas-microsoft-com:office:word" xmlns:w="http://schemas.openxmlformats.org/wordprocessingml/2006/main" xmlns:w14="http://schemas.microsoft.com/office/word/2010/wordml" xmlns:w15="http://schemas.microsoft.com/office/word/2012/wordml" xmlns:w16cex="http://schemas.microsoft.com/office/word/2018/wordml/cex" xmlns:w16cid="http://schemas.microsoft.com/office/word/2016/wordml/cid" xmlns:w16="http://schemas.microsoft.com/office/word/2018/wordml" xmlns:w16sdtdh="http://schemas.microsoft.com/office/word/2020/wordml/sdtdatahash" xmlns:w16se="http://schemas.microsoft.com/office/word/2015/wordml/symex" xmlns:wpg="http://schemas.microsoft.com/office/word/2010/wordprocessingGroup" xmlns:wpi="http://schemas.microsoft.com/office/word/2010/wordprocessingInk" xmlns:wne="http://schemas.microsoft.com/office/word/2006/wordml" xmlns:wps="http://schemas.microsoft.com/office/word/2010/wordprocessingShape" mc:Ignorable="w14 w15 w16se w16cid w16 w16cex w16sdtdh wp14">
   <w:footnote w:type="separator" w:id="-1">
     <w:p>
       <w:pPr>
@@ -14877,7 +14838,18 @@
         <w:footnoteRef/>
       </w:r>
       <w:r>
-        <w:t xml:space="preserve"> Concerns here include, for example but without limitation, issues such as privacy violation of living persons; or, copyright violations in notes that you choose to include in the output.</w:t>
+        <w:t xml:space="preserve"> See </w:t>
+      </w:r>
+      <w:hyperlink r:id="rId1" w:history="1">
+        <w:r>
+          <w:rPr>
+            <w:rStyle w:val="Hyperlink"/>
+          </w:rPr>
+          <w:t>http://www.apache.org/licenses/LICENSE-2.0</w:t>
+        </w:r>
+      </w:hyperlink>
+      <w:r>
+        <w:t xml:space="preserve"> .</w:t>
       </w:r>
     </w:p>
   </w:footnote>
@@ -14893,7 +14865,13 @@
         <w:footnoteRef/>
       </w:r>
       <w:r>
-        <w:t xml:space="preserve"> This wording is intended to permit, and the free license is intended to and does allow, an individual working in the context of his/her own family history to use Ged2Reg in producing material that will be, or may be, published in a journal or other periodical, regardless of whether or not some compensation may result.</w:t>
+        <w:t xml:space="preserve"> Concerns here include, for example but without limitation, issues such as privacy violation of living persons; or, copyright violations </w:t>
+      </w:r>
+      <w:r>
+        <w:t xml:space="preserve">or plagiarism if there is copied material </w:t>
+      </w:r>
+      <w:r>
+        <w:t>in notes that you choose to include in the output.</w:t>
       </w:r>
     </w:p>
   </w:footnote>
@@ -14934,7 +14912,7 @@
       <w:r>
         <w:t xml:space="preserve"> (NEHGS, 2014): </w:t>
       </w:r>
-      <w:hyperlink r:id="rId1" w:history="1">
+      <w:hyperlink r:id="rId2" w:history="1">
         <w:r>
           <w:rPr>
             <w:rStyle w:val="Hyperlink"/>
@@ -15115,7 +15093,7 @@
       <w:r>
         <w:t xml:space="preserve"> See </w:t>
       </w:r>
-      <w:hyperlink r:id="rId2" w:history="1">
+      <w:hyperlink r:id="rId3" w:history="1">
         <w:r>
           <w:rPr>
             <w:rStyle w:val="Hyperlink"/>
@@ -15126,7 +15104,7 @@
       <w:r>
         <w:t xml:space="preserve"> page, which mentions the “template”; direct link to the docx file: </w:t>
       </w:r>
-      <w:hyperlink r:id="rId3" w:history="1">
+      <w:hyperlink r:id="rId4" w:history="1">
         <w:r>
           <w:rPr>
             <w:rStyle w:val="Hyperlink"/>
@@ -15199,7 +15177,7 @@
 </file>
 
 <file path=word/header1.xml><?xml version="1.0" encoding="utf-8"?>
-<w:hdr xmlns:wpc="http://schemas.microsoft.com/office/word/2010/wordprocessingCanvas" xmlns:cx="http://schemas.microsoft.com/office/drawing/2014/chartex" xmlns:cx1="http://schemas.microsoft.com/office/drawing/2015/9/8/chartex" xmlns:cx2="http://schemas.microsoft.com/office/drawing/2015/10/21/chartex" xmlns:cx3="http://schemas.microsoft.com/office/drawing/2016/5/9/chartex" xmlns:cx4="http://schemas.microsoft.com/office/drawing/2016/5/10/chartex" xmlns:cx5="http://schemas.microsoft.com/office/drawing/2016/5/11/chartex" xmlns:cx6="http://schemas.microsoft.com/office/drawing/2016/5/12/chartex" xmlns:cx7="http://schemas.microsoft.com/office/drawing/2016/5/13/chartex" xmlns:cx8="http://schemas.microsoft.com/office/drawing/2016/5/14/chartex" xmlns:mc="http://schemas.openxmlformats.org/markup-compatibility/2006" xmlns:aink="http://schemas.microsoft.com/office/drawing/2016/ink" xmlns:am3d="http://schemas.microsoft.com/office/drawing/2017/model3d" xmlns:o="urn:schemas-microsoft-com:office:office" xmlns:r="http://schemas.openxmlformats.org/officeDocument/2006/relationships" xmlns:m="http://schemas.openxmlformats.org/officeDocument/2006/math" xmlns:v="urn:schemas-microsoft-com:vml" xmlns:wp14="http://schemas.microsoft.com/office/word/2010/wordprocessingDrawing" xmlns:wp="http://schemas.openxmlformats.org/drawingml/2006/wordprocessingDrawing" xmlns:w10="urn:schemas-microsoft-com:office:word" xmlns:w="http://schemas.openxmlformats.org/wordprocessingml/2006/main" xmlns:w14="http://schemas.microsoft.com/office/word/2010/wordml" xmlns:w15="http://schemas.microsoft.com/office/word/2012/wordml" xmlns:w16cex="http://schemas.microsoft.com/office/word/2018/wordml/cex" xmlns:w16cid="http://schemas.microsoft.com/office/word/2016/wordml/cid" xmlns:w16="http://schemas.microsoft.com/office/word/2018/wordml" xmlns:w16sdtdh="http://schemas.microsoft.com/office/word/2020/wordml/sdtdatahash" xmlns:w16se="http://schemas.microsoft.com/office/word/2015/wordml/symex" xmlns:wpg="http://schemas.microsoft.com/office/word/2010/wordprocessingGroup" xmlns:wpi="http://schemas.microsoft.com/office/word/2010/wordprocessingInk" xmlns:wne="http://schemas.microsoft.com/office/word/2006/wordml" xmlns:wps="http://schemas.microsoft.com/office/word/2010/wordprocessingShape" mc:Ignorable="w14 w15 w16se w16cid w16 w16cex w16sdtdh wp14">
+<w:hdr xmlns:wpc="http://schemas.microsoft.com/office/word/2010/wordprocessingCanvas" xmlns:cx="http://schemas.microsoft.com/office/drawing/2014/chartex" xmlns:cx1="http://schemas.microsoft.com/office/drawing/2015/9/8/chartex" xmlns:cx2="http://schemas.microsoft.com/office/drawing/2015/10/21/chartex" xmlns:cx3="http://schemas.microsoft.com/office/drawing/2016/5/9/chartex" xmlns:cx4="http://schemas.microsoft.com/office/drawing/2016/5/10/chartex" xmlns:cx5="http://schemas.microsoft.com/office/drawing/2016/5/11/chartex" xmlns:cx6="http://schemas.microsoft.com/office/drawing/2016/5/12/chartex" xmlns:cx7="http://schemas.microsoft.com/office/drawing/2016/5/13/chartex" xmlns:cx8="http://schemas.microsoft.com/office/drawing/2016/5/14/chartex" xmlns:mc="http://schemas.openxmlformats.org/markup-compatibility/2006" xmlns:aink="http://schemas.microsoft.com/office/drawing/2016/ink" xmlns:am3d="http://schemas.microsoft.com/office/drawing/2017/model3d" xmlns:o="urn:schemas-microsoft-com:office:office" xmlns:oel="http://schemas.microsoft.com/office/2019/extlst" xmlns:r="http://schemas.openxmlformats.org/officeDocument/2006/relationships" xmlns:m="http://schemas.openxmlformats.org/officeDocument/2006/math" xmlns:v="urn:schemas-microsoft-com:vml" xmlns:wp14="http://schemas.microsoft.com/office/word/2010/wordprocessingDrawing" xmlns:wp="http://schemas.openxmlformats.org/drawingml/2006/wordprocessingDrawing" xmlns:w10="urn:schemas-microsoft-com:office:word" xmlns:w="http://schemas.openxmlformats.org/wordprocessingml/2006/main" xmlns:w14="http://schemas.microsoft.com/office/word/2010/wordml" xmlns:w15="http://schemas.microsoft.com/office/word/2012/wordml" xmlns:w16cex="http://schemas.microsoft.com/office/word/2018/wordml/cex" xmlns:w16cid="http://schemas.microsoft.com/office/word/2016/wordml/cid" xmlns:w16="http://schemas.microsoft.com/office/word/2018/wordml" xmlns:w16sdtdh="http://schemas.microsoft.com/office/word/2020/wordml/sdtdatahash" xmlns:w16se="http://schemas.microsoft.com/office/word/2015/wordml/symex" xmlns:wpg="http://schemas.microsoft.com/office/word/2010/wordprocessingGroup" xmlns:wpi="http://schemas.microsoft.com/office/word/2010/wordprocessingInk" xmlns:wne="http://schemas.microsoft.com/office/word/2006/wordml" xmlns:wps="http://schemas.microsoft.com/office/word/2010/wordprocessingShape" mc:Ignorable="w14 w15 w16se w16cid w16 w16cex w16sdtdh wp14">
   <w:p>
     <w:pPr>
       <w:pStyle w:val="Header"/>
@@ -15281,7 +15259,7 @@
 </file>
 
 <file path=word/numbering.xml><?xml version="1.0" encoding="utf-8"?>
-<w:numbering xmlns:wpc="http://schemas.microsoft.com/office/word/2010/wordprocessingCanvas" xmlns:cx="http://schemas.microsoft.com/office/drawing/2014/chartex" xmlns:cx1="http://schemas.microsoft.com/office/drawing/2015/9/8/chartex" xmlns:cx2="http://schemas.microsoft.com/office/drawing/2015/10/21/chartex" xmlns:cx3="http://schemas.microsoft.com/office/drawing/2016/5/9/chartex" xmlns:cx4="http://schemas.microsoft.com/office/drawing/2016/5/10/chartex" xmlns:cx5="http://schemas.microsoft.com/office/drawing/2016/5/11/chartex" xmlns:cx6="http://schemas.microsoft.com/office/drawing/2016/5/12/chartex" xmlns:cx7="http://schemas.microsoft.com/office/drawing/2016/5/13/chartex" xmlns:cx8="http://schemas.microsoft.com/office/drawing/2016/5/14/chartex" xmlns:mc="http://schemas.openxmlformats.org/markup-compatibility/2006" xmlns:aink="http://schemas.microsoft.com/office/drawing/2016/ink" xmlns:am3d="http://schemas.microsoft.com/office/drawing/2017/model3d" xmlns:o="urn:schemas-microsoft-com:office:office" xmlns:r="http://schemas.openxmlformats.org/officeDocument/2006/relationships" xmlns:m="http://schemas.openxmlformats.org/officeDocument/2006/math" xmlns:v="urn:schemas-microsoft-com:vml" xmlns:wp14="http://schemas.microsoft.com/office/word/2010/wordprocessingDrawing" xmlns:wp="http://schemas.openxmlformats.org/drawingml/2006/wordprocessingDrawing" xmlns:w10="urn:schemas-microsoft-com:office:word" xmlns:w="http://schemas.openxmlformats.org/wordprocessingml/2006/main" xmlns:w14="http://schemas.microsoft.com/office/word/2010/wordml" xmlns:w15="http://schemas.microsoft.com/office/word/2012/wordml" xmlns:w16cex="http://schemas.microsoft.com/office/word/2018/wordml/cex" xmlns:w16cid="http://schemas.microsoft.com/office/word/2016/wordml/cid" xmlns:w16="http://schemas.microsoft.com/office/word/2018/wordml" xmlns:w16sdtdh="http://schemas.microsoft.com/office/word/2020/wordml/sdtdatahash" xmlns:w16se="http://schemas.microsoft.com/office/word/2015/wordml/symex" xmlns:wpg="http://schemas.microsoft.com/office/word/2010/wordprocessingGroup" xmlns:wpi="http://schemas.microsoft.com/office/word/2010/wordprocessingInk" xmlns:wne="http://schemas.microsoft.com/office/word/2006/wordml" xmlns:wps="http://schemas.microsoft.com/office/word/2010/wordprocessingShape" mc:Ignorable="w14 w15 w16se w16cid w16 w16cex w16sdtdh wp14">
+<w:numbering xmlns:wpc="http://schemas.microsoft.com/office/word/2010/wordprocessingCanvas" xmlns:cx="http://schemas.microsoft.com/office/drawing/2014/chartex" xmlns:cx1="http://schemas.microsoft.com/office/drawing/2015/9/8/chartex" xmlns:cx2="http://schemas.microsoft.com/office/drawing/2015/10/21/chartex" xmlns:cx3="http://schemas.microsoft.com/office/drawing/2016/5/9/chartex" xmlns:cx4="http://schemas.microsoft.com/office/drawing/2016/5/10/chartex" xmlns:cx5="http://schemas.microsoft.com/office/drawing/2016/5/11/chartex" xmlns:cx6="http://schemas.microsoft.com/office/drawing/2016/5/12/chartex" xmlns:cx7="http://schemas.microsoft.com/office/drawing/2016/5/13/chartex" xmlns:cx8="http://schemas.microsoft.com/office/drawing/2016/5/14/chartex" xmlns:mc="http://schemas.openxmlformats.org/markup-compatibility/2006" xmlns:aink="http://schemas.microsoft.com/office/drawing/2016/ink" xmlns:am3d="http://schemas.microsoft.com/office/drawing/2017/model3d" xmlns:o="urn:schemas-microsoft-com:office:office" xmlns:oel="http://schemas.microsoft.com/office/2019/extlst" xmlns:r="http://schemas.openxmlformats.org/officeDocument/2006/relationships" xmlns:m="http://schemas.openxmlformats.org/officeDocument/2006/math" xmlns:v="urn:schemas-microsoft-com:vml" xmlns:wp14="http://schemas.microsoft.com/office/word/2010/wordprocessingDrawing" xmlns:wp="http://schemas.openxmlformats.org/drawingml/2006/wordprocessingDrawing" xmlns:w10="urn:schemas-microsoft-com:office:word" xmlns:w="http://schemas.openxmlformats.org/wordprocessingml/2006/main" xmlns:w14="http://schemas.microsoft.com/office/word/2010/wordml" xmlns:w15="http://schemas.microsoft.com/office/word/2012/wordml" xmlns:w16cex="http://schemas.microsoft.com/office/word/2018/wordml/cex" xmlns:w16cid="http://schemas.microsoft.com/office/word/2016/wordml/cid" xmlns:w16="http://schemas.microsoft.com/office/word/2018/wordml" xmlns:w16sdtdh="http://schemas.microsoft.com/office/word/2020/wordml/sdtdatahash" xmlns:w16se="http://schemas.microsoft.com/office/word/2015/wordml/symex" xmlns:wpg="http://schemas.microsoft.com/office/word/2010/wordprocessingGroup" xmlns:wpi="http://schemas.microsoft.com/office/word/2010/wordprocessingInk" xmlns:wne="http://schemas.microsoft.com/office/word/2006/wordml" xmlns:wps="http://schemas.microsoft.com/office/word/2010/wordprocessingShape" mc:Ignorable="w14 w15 w16se w16cid w16 w16cex w16sdtdh wp14">
   <w:abstractNum w:abstractNumId="0" w15:restartNumberingAfterBreak="0">
     <w:nsid w:val="FFFFFF7C"/>
     <w:multiLevelType w:val="singleLevel"/>
@@ -16032,49 +16010,49 @@
       </w:rPr>
     </w:lvl>
   </w:abstractNum>
-  <w:num w:numId="1">
+  <w:num w:numId="1" w16cid:durableId="1700398658">
     <w:abstractNumId w:val="9"/>
   </w:num>
-  <w:num w:numId="2">
+  <w:num w:numId="2" w16cid:durableId="1853059421">
     <w:abstractNumId w:val="7"/>
   </w:num>
-  <w:num w:numId="3">
+  <w:num w:numId="3" w16cid:durableId="4290659">
     <w:abstractNumId w:val="6"/>
   </w:num>
-  <w:num w:numId="4">
+  <w:num w:numId="4" w16cid:durableId="1768696217">
     <w:abstractNumId w:val="5"/>
   </w:num>
-  <w:num w:numId="5">
+  <w:num w:numId="5" w16cid:durableId="935527191">
     <w:abstractNumId w:val="4"/>
   </w:num>
-  <w:num w:numId="6">
+  <w:num w:numId="6" w16cid:durableId="492186919">
     <w:abstractNumId w:val="8"/>
   </w:num>
-  <w:num w:numId="7">
+  <w:num w:numId="7" w16cid:durableId="796408801">
     <w:abstractNumId w:val="3"/>
   </w:num>
-  <w:num w:numId="8">
+  <w:num w:numId="8" w16cid:durableId="215512107">
     <w:abstractNumId w:val="2"/>
   </w:num>
-  <w:num w:numId="9">
+  <w:num w:numId="9" w16cid:durableId="994990660">
     <w:abstractNumId w:val="1"/>
   </w:num>
-  <w:num w:numId="10">
+  <w:num w:numId="10" w16cid:durableId="1157234733">
     <w:abstractNumId w:val="0"/>
   </w:num>
-  <w:num w:numId="11">
+  <w:num w:numId="11" w16cid:durableId="1880974574">
     <w:abstractNumId w:val="10"/>
   </w:num>
-  <w:num w:numId="12">
+  <w:num w:numId="12" w16cid:durableId="1747800723">
     <w:abstractNumId w:val="13"/>
   </w:num>
-  <w:num w:numId="13">
+  <w:num w:numId="13" w16cid:durableId="4483285">
     <w:abstractNumId w:val="11"/>
   </w:num>
-  <w:num w:numId="14">
+  <w:num w:numId="14" w16cid:durableId="402215431">
     <w:abstractNumId w:val="14"/>
   </w:num>
-  <w:num w:numId="15">
+  <w:num w:numId="15" w16cid:durableId="1120343358">
     <w:abstractNumId w:val="12"/>
   </w:num>
 </w:numbering>

</xml_diff>